<commit_message>
Finished all things NLP!
</commit_message>
<xml_diff>
--- a/Reports/Final Report Outline.docx
+++ b/Reports/Final Report Outline.docx
@@ -122,7 +122,7 @@
                           </w:p>
                           <w:p>
                             <w:pPr>
-                              <w:pStyle w:val="Corpsdetexte"/>
+                              <w:pStyle w:val="Textoindependiente"/>
                               <w:rPr>
                                 <w:rFonts w:ascii="Arial" w:hAnsi="Arial" w:cs="Arial"/>
                               </w:rPr>
@@ -201,7 +201,7 @@
                     </w:p>
                     <w:p>
                       <w:pPr>
-                        <w:pStyle w:val="Corpsdetexte"/>
+                        <w:pStyle w:val="Textoindependiente"/>
                         <w:rPr>
                           <w:rFonts w:ascii="Arial" w:hAnsi="Arial" w:cs="Arial"/>
                         </w:rPr>
@@ -662,6 +662,12 @@
         <w:rPr>
           <w:b/>
         </w:rPr>
+        <w:fldChar w:fldCharType="separate"/>
+      </w:r>
+      <w:r>
+        <w:rPr>
+          <w:b/>
+        </w:rPr>
         <w:fldChar w:fldCharType="end"/>
       </w:r>
       <w:bookmarkEnd w:id="0"/>
@@ -908,7 +914,7 @@
     <w:p/>
     <w:p>
       <w:pPr>
-        <w:pStyle w:val="Titre"/>
+        <w:pStyle w:val="Ttulo"/>
         <w:jc w:val="center"/>
       </w:pPr>
       <w:r>
@@ -917,7 +923,7 @@
     </w:p>
     <w:p>
       <w:pPr>
-        <w:pStyle w:val="Titre"/>
+        <w:pStyle w:val="Ttulo"/>
         <w:jc w:val="center"/>
       </w:pPr>
       <w:r>
@@ -944,9 +950,6 @@
           <w:r>
             <w:t>Name:</w:t>
           </w:r>
-          <w:r>
-            <w:t xml:space="preserve"> Olubusayo Akeredolu</w:t>
-          </w:r>
         </w:p>
       </w:sdtContent>
     </w:sdt>
@@ -1308,7 +1311,7 @@
     </w:p>
     <w:p>
       <w:pPr>
-        <w:pStyle w:val="TM1"/>
+        <w:pStyle w:val="TDC1"/>
         <w:tabs>
           <w:tab w:val="right" w:leader="dot" w:pos="9016"/>
         </w:tabs>
@@ -1319,6 +1322,7 @@
           <w:iCs w:val="0"/>
           <w:noProof/>
           <w:color w:val="auto"/>
+          <w:lang w:val="es-GB" w:eastAsia="es-ES_tradnl"/>
         </w:rPr>
       </w:pPr>
       <w:r>
@@ -1330,10 +1334,10 @@
       <w:r>
         <w:fldChar w:fldCharType="separate"/>
       </w:r>
-      <w:hyperlink w:anchor="_Toc20500399" w:history="1">
-        <w:r>
-          <w:rPr>
-            <w:rStyle w:val="Lienhypertexte"/>
+      <w:hyperlink w:anchor="_Toc103970714" w:history="1">
+        <w:r>
+          <w:rPr>
+            <w:rStyle w:val="Hipervnculo"/>
             <w:noProof/>
           </w:rPr>
           <w:t>1 Introduction</w:t>
@@ -1357,7 +1361,7 @@
             <w:noProof/>
             <w:webHidden/>
           </w:rPr>
-          <w:instrText xml:space="preserve"> PAGEREF _Toc20500399 \h </w:instrText>
+          <w:instrText xml:space="preserve"> PAGEREF _Toc103970714 \h </w:instrText>
         </w:r>
         <w:r>
           <w:rPr>
@@ -1390,7 +1394,7 @@
     </w:p>
     <w:p>
       <w:pPr>
-        <w:pStyle w:val="TM2"/>
+        <w:pStyle w:val="TDC2"/>
         <w:tabs>
           <w:tab w:val="right" w:leader="dot" w:pos="9016"/>
         </w:tabs>
@@ -1401,15 +1405,16 @@
           <w:color w:val="auto"/>
           <w:sz w:val="24"/>
           <w:szCs w:val="24"/>
-        </w:rPr>
-      </w:pPr>
-      <w:hyperlink w:anchor="_Toc20500400" w:history="1">
-        <w:r>
-          <w:rPr>
-            <w:rStyle w:val="Lienhypertexte"/>
-            <w:noProof/>
-          </w:rPr>
-          <w:t>1.1 Aims and Objectives</w:t>
+          <w:lang w:val="es-GB" w:eastAsia="es-ES_tradnl"/>
+        </w:rPr>
+      </w:pPr>
+      <w:hyperlink w:anchor="_Toc103970715" w:history="1">
+        <w:r>
+          <w:rPr>
+            <w:rStyle w:val="Hipervnculo"/>
+            <w:noProof/>
+          </w:rPr>
+          <w:t>1.1 Project Overview</w:t>
         </w:r>
         <w:r>
           <w:rPr>
@@ -1430,7 +1435,7 @@
             <w:noProof/>
             <w:webHidden/>
           </w:rPr>
-          <w:instrText xml:space="preserve"> PAGEREF _Toc20500400 \h </w:instrText>
+          <w:instrText xml:space="preserve"> PAGEREF _Toc103970715 \h </w:instrText>
         </w:r>
         <w:r>
           <w:rPr>
@@ -1463,7 +1468,81 @@
     </w:p>
     <w:p>
       <w:pPr>
-        <w:pStyle w:val="TM3"/>
+        <w:pStyle w:val="TDC2"/>
+        <w:tabs>
+          <w:tab w:val="right" w:leader="dot" w:pos="9016"/>
+        </w:tabs>
+        <w:rPr>
+          <w:rFonts w:eastAsiaTheme="minorEastAsia" w:cstheme="minorBidi"/>
+          <w:b w:val="0"/>
+          <w:noProof/>
+          <w:color w:val="auto"/>
+          <w:sz w:val="24"/>
+          <w:szCs w:val="24"/>
+          <w:lang w:val="es-GB" w:eastAsia="es-ES_tradnl"/>
+        </w:rPr>
+      </w:pPr>
+      <w:hyperlink w:anchor="_Toc103970716" w:history="1">
+        <w:r>
+          <w:rPr>
+            <w:rStyle w:val="Hipervnculo"/>
+            <w:noProof/>
+          </w:rPr>
+          <w:t>1.2 Aims and Objective</w:t>
+        </w:r>
+        <w:r>
+          <w:rPr>
+            <w:noProof/>
+            <w:webHidden/>
+          </w:rPr>
+          <w:tab/>
+        </w:r>
+        <w:r>
+          <w:rPr>
+            <w:noProof/>
+            <w:webHidden/>
+          </w:rPr>
+          <w:fldChar w:fldCharType="begin"/>
+        </w:r>
+        <w:r>
+          <w:rPr>
+            <w:noProof/>
+            <w:webHidden/>
+          </w:rPr>
+          <w:instrText xml:space="preserve"> PAGEREF _Toc103970716 \h </w:instrText>
+        </w:r>
+        <w:r>
+          <w:rPr>
+            <w:noProof/>
+            <w:webHidden/>
+          </w:rPr>
+        </w:r>
+        <w:r>
+          <w:rPr>
+            <w:noProof/>
+            <w:webHidden/>
+          </w:rPr>
+          <w:fldChar w:fldCharType="separate"/>
+        </w:r>
+        <w:r>
+          <w:rPr>
+            <w:noProof/>
+            <w:webHidden/>
+          </w:rPr>
+          <w:t>8</w:t>
+        </w:r>
+        <w:r>
+          <w:rPr>
+            <w:noProof/>
+            <w:webHidden/>
+          </w:rPr>
+          <w:fldChar w:fldCharType="end"/>
+        </w:r>
+      </w:hyperlink>
+    </w:p>
+    <w:p>
+      <w:pPr>
+        <w:pStyle w:val="TDC3"/>
         <w:tabs>
           <w:tab w:val="right" w:leader="dot" w:pos="9016"/>
         </w:tabs>
@@ -1474,15 +1553,16 @@
           <w:color w:val="auto"/>
           <w:sz w:val="24"/>
           <w:szCs w:val="24"/>
-        </w:rPr>
-      </w:pPr>
-      <w:hyperlink w:anchor="_Toc20500401" w:history="1">
-        <w:r>
-          <w:rPr>
-            <w:rStyle w:val="Lienhypertexte"/>
-            <w:noProof/>
-          </w:rPr>
-          <w:t>1.1.1 Dissertation Length</w:t>
+          <w:lang w:val="es-GB" w:eastAsia="es-ES_tradnl"/>
+        </w:rPr>
+      </w:pPr>
+      <w:hyperlink w:anchor="_Toc103970717" w:history="1">
+        <w:r>
+          <w:rPr>
+            <w:rStyle w:val="Hipervnculo"/>
+            <w:noProof/>
+          </w:rPr>
+          <w:t>1.2.1 Specific Project Objectives</w:t>
         </w:r>
         <w:r>
           <w:rPr>
@@ -1503,7 +1583,7 @@
             <w:noProof/>
             <w:webHidden/>
           </w:rPr>
-          <w:instrText xml:space="preserve"> PAGEREF _Toc20500401 \h </w:instrText>
+          <w:instrText xml:space="preserve"> PAGEREF _Toc103970717 \h </w:instrText>
         </w:r>
         <w:r>
           <w:rPr>
@@ -1523,7 +1603,7 @@
             <w:noProof/>
             <w:webHidden/>
           </w:rPr>
-          <w:t>7</w:t>
+          <w:t>9</w:t>
         </w:r>
         <w:r>
           <w:rPr>
@@ -1536,7 +1616,7 @@
     </w:p>
     <w:p>
       <w:pPr>
-        <w:pStyle w:val="TM4"/>
+        <w:pStyle w:val="TDC3"/>
         <w:tabs>
           <w:tab w:val="right" w:leader="dot" w:pos="9016"/>
         </w:tabs>
@@ -1547,15 +1627,16 @@
           <w:color w:val="auto"/>
           <w:sz w:val="24"/>
           <w:szCs w:val="24"/>
-        </w:rPr>
-      </w:pPr>
-      <w:hyperlink w:anchor="_Toc20500402" w:history="1">
-        <w:r>
-          <w:rPr>
-            <w:rStyle w:val="Lienhypertexte"/>
-            <w:noProof/>
-          </w:rPr>
-          <w:t>1.1.1.1 Structure</w:t>
+          <w:lang w:val="es-GB" w:eastAsia="es-ES_tradnl"/>
+        </w:rPr>
+      </w:pPr>
+      <w:hyperlink w:anchor="_Toc103970718" w:history="1">
+        <w:r>
+          <w:rPr>
+            <w:rStyle w:val="Hipervnculo"/>
+            <w:noProof/>
+          </w:rPr>
+          <w:t>1.2.2 Classification Categories</w:t>
         </w:r>
         <w:r>
           <w:rPr>
@@ -1576,7 +1657,7 @@
             <w:noProof/>
             <w:webHidden/>
           </w:rPr>
-          <w:instrText xml:space="preserve"> PAGEREF _Toc20500402 \h </w:instrText>
+          <w:instrText xml:space="preserve"> PAGEREF _Toc103970718 \h </w:instrText>
         </w:r>
         <w:r>
           <w:rPr>
@@ -1596,7 +1677,7 @@
             <w:noProof/>
             <w:webHidden/>
           </w:rPr>
-          <w:t>7</w:t>
+          <w:t>9</w:t>
         </w:r>
         <w:r>
           <w:rPr>
@@ -1609,80 +1690,7 @@
     </w:p>
     <w:p>
       <w:pPr>
-        <w:pStyle w:val="TM5"/>
-        <w:tabs>
-          <w:tab w:val="right" w:leader="dot" w:pos="9016"/>
-        </w:tabs>
-        <w:rPr>
-          <w:rFonts w:eastAsiaTheme="minorEastAsia" w:cstheme="minorBidi"/>
-          <w:bCs w:val="0"/>
-          <w:noProof/>
-          <w:color w:val="auto"/>
-          <w:sz w:val="24"/>
-          <w:szCs w:val="24"/>
-        </w:rPr>
-      </w:pPr>
-      <w:hyperlink w:anchor="_Toc20500403" w:history="1">
-        <w:r>
-          <w:rPr>
-            <w:rStyle w:val="Lienhypertexte"/>
-            <w:noProof/>
-          </w:rPr>
-          <w:t>1.1.1.1.1 Insert More Subsections if Necessary</w:t>
-        </w:r>
-        <w:r>
-          <w:rPr>
-            <w:noProof/>
-            <w:webHidden/>
-          </w:rPr>
-          <w:tab/>
-        </w:r>
-        <w:r>
-          <w:rPr>
-            <w:noProof/>
-            <w:webHidden/>
-          </w:rPr>
-          <w:fldChar w:fldCharType="begin"/>
-        </w:r>
-        <w:r>
-          <w:rPr>
-            <w:noProof/>
-            <w:webHidden/>
-          </w:rPr>
-          <w:instrText xml:space="preserve"> PAGEREF _Toc20500403 \h </w:instrText>
-        </w:r>
-        <w:r>
-          <w:rPr>
-            <w:noProof/>
-            <w:webHidden/>
-          </w:rPr>
-        </w:r>
-        <w:r>
-          <w:rPr>
-            <w:noProof/>
-            <w:webHidden/>
-          </w:rPr>
-          <w:fldChar w:fldCharType="separate"/>
-        </w:r>
-        <w:r>
-          <w:rPr>
-            <w:noProof/>
-            <w:webHidden/>
-          </w:rPr>
-          <w:t>7</w:t>
-        </w:r>
-        <w:r>
-          <w:rPr>
-            <w:noProof/>
-            <w:webHidden/>
-          </w:rPr>
-          <w:fldChar w:fldCharType="end"/>
-        </w:r>
-      </w:hyperlink>
-    </w:p>
-    <w:p>
-      <w:pPr>
-        <w:pStyle w:val="TM2"/>
+        <w:pStyle w:val="TDC2"/>
         <w:tabs>
           <w:tab w:val="right" w:leader="dot" w:pos="9016"/>
         </w:tabs>
@@ -1693,17 +1701,18 @@
           <w:color w:val="auto"/>
           <w:sz w:val="24"/>
           <w:szCs w:val="24"/>
-        </w:rPr>
-      </w:pPr>
-      <w:hyperlink w:anchor="_Toc20500404" w:history="1">
-        <w:r>
-          <w:rPr>
-            <w:rStyle w:val="Lienhypertexte"/>
+          <w:lang w:val="es-GB" w:eastAsia="es-ES_tradnl"/>
+        </w:rPr>
+      </w:pPr>
+      <w:hyperlink w:anchor="_Toc103970719" w:history="1">
+        <w:r>
+          <w:rPr>
+            <w:rStyle w:val="Hipervnculo"/>
             <w:rFonts w:eastAsia="MS Mincho"/>
             <w:noProof/>
             <w:lang w:eastAsia="ja-JP"/>
           </w:rPr>
-          <w:t>1.2 Background and Literature Survey</w:t>
+          <w:t>1.3 Background and Literature Review</w:t>
         </w:r>
         <w:r>
           <w:rPr>
@@ -1724,7 +1733,7 @@
             <w:noProof/>
             <w:webHidden/>
           </w:rPr>
-          <w:instrText xml:space="preserve"> PAGEREF _Toc20500404 \h </w:instrText>
+          <w:instrText xml:space="preserve"> PAGEREF _Toc103970719 \h </w:instrText>
         </w:r>
         <w:r>
           <w:rPr>
@@ -1744,7 +1753,7 @@
             <w:noProof/>
             <w:webHidden/>
           </w:rPr>
-          <w:t>7</w:t>
+          <w:t>10</w:t>
         </w:r>
         <w:r>
           <w:rPr>
@@ -1757,7 +1766,7 @@
     </w:p>
     <w:p>
       <w:pPr>
-        <w:pStyle w:val="TM2"/>
+        <w:pStyle w:val="TDC2"/>
         <w:tabs>
           <w:tab w:val="right" w:leader="dot" w:pos="9016"/>
         </w:tabs>
@@ -1768,15 +1777,16 @@
           <w:color w:val="auto"/>
           <w:sz w:val="24"/>
           <w:szCs w:val="24"/>
-        </w:rPr>
-      </w:pPr>
-      <w:hyperlink w:anchor="_Toc20500405" w:history="1">
-        <w:r>
-          <w:rPr>
-            <w:rStyle w:val="Lienhypertexte"/>
-            <w:noProof/>
-          </w:rPr>
-          <w:t>1.3 Insert More Sections if Necessary</w:t>
+          <w:lang w:val="es-GB" w:eastAsia="es-ES_tradnl"/>
+        </w:rPr>
+      </w:pPr>
+      <w:hyperlink w:anchor="_Toc103970720" w:history="1">
+        <w:r>
+          <w:rPr>
+            <w:rStyle w:val="Hipervnculo"/>
+            <w:noProof/>
+          </w:rPr>
+          <w:t>1.4 Insert More Sections if Necessary</w:t>
         </w:r>
         <w:r>
           <w:rPr>
@@ -1797,7 +1807,7 @@
             <w:noProof/>
             <w:webHidden/>
           </w:rPr>
-          <w:instrText xml:space="preserve"> PAGEREF _Toc20500405 \h </w:instrText>
+          <w:instrText xml:space="preserve"> PAGEREF _Toc103970720 \h </w:instrText>
         </w:r>
         <w:r>
           <w:rPr>
@@ -1817,7 +1827,7 @@
             <w:noProof/>
             <w:webHidden/>
           </w:rPr>
-          <w:t>7</w:t>
+          <w:t>11</w:t>
         </w:r>
         <w:r>
           <w:rPr>
@@ -1830,7 +1840,7 @@
     </w:p>
     <w:p>
       <w:pPr>
-        <w:pStyle w:val="TM1"/>
+        <w:pStyle w:val="TDC1"/>
         <w:tabs>
           <w:tab w:val="right" w:leader="dot" w:pos="9016"/>
         </w:tabs>
@@ -1841,12 +1851,13 @@
           <w:iCs w:val="0"/>
           <w:noProof/>
           <w:color w:val="auto"/>
-        </w:rPr>
-      </w:pPr>
-      <w:hyperlink w:anchor="_Toc20500406" w:history="1">
-        <w:r>
-          <w:rPr>
-            <w:rStyle w:val="Lienhypertexte"/>
+          <w:lang w:val="es-GB" w:eastAsia="es-ES_tradnl"/>
+        </w:rPr>
+      </w:pPr>
+      <w:hyperlink w:anchor="_Toc103970721" w:history="1">
+        <w:r>
+          <w:rPr>
+            <w:rStyle w:val="Hipervnculo"/>
             <w:noProof/>
           </w:rPr>
           <w:t>2 Background Theories</w:t>
@@ -1870,7 +1881,7 @@
             <w:noProof/>
             <w:webHidden/>
           </w:rPr>
-          <w:instrText xml:space="preserve"> PAGEREF _Toc20500406 \h </w:instrText>
+          <w:instrText xml:space="preserve"> PAGEREF _Toc103970721 \h </w:instrText>
         </w:r>
         <w:r>
           <w:rPr>
@@ -1890,7 +1901,7 @@
             <w:noProof/>
             <w:webHidden/>
           </w:rPr>
-          <w:t>8</w:t>
+          <w:t>12</w:t>
         </w:r>
         <w:r>
           <w:rPr>
@@ -1903,7 +1914,7 @@
     </w:p>
     <w:p>
       <w:pPr>
-        <w:pStyle w:val="TM1"/>
+        <w:pStyle w:val="TDC1"/>
         <w:tabs>
           <w:tab w:val="right" w:leader="dot" w:pos="9016"/>
         </w:tabs>
@@ -1914,12 +1925,13 @@
           <w:iCs w:val="0"/>
           <w:noProof/>
           <w:color w:val="auto"/>
-        </w:rPr>
-      </w:pPr>
-      <w:hyperlink w:anchor="_Toc20500407" w:history="1">
-        <w:r>
-          <w:rPr>
-            <w:rStyle w:val="Lienhypertexte"/>
+          <w:lang w:val="es-GB" w:eastAsia="es-ES_tradnl"/>
+        </w:rPr>
+      </w:pPr>
+      <w:hyperlink w:anchor="_Toc103970722" w:history="1">
+        <w:r>
+          <w:rPr>
+            <w:rStyle w:val="Hipervnculo"/>
             <w:noProof/>
           </w:rPr>
           <w:t>3 Objectives, Specifications and Design</w:t>
@@ -1943,7 +1955,7 @@
             <w:noProof/>
             <w:webHidden/>
           </w:rPr>
-          <w:instrText xml:space="preserve"> PAGEREF _Toc20500407 \h </w:instrText>
+          <w:instrText xml:space="preserve"> PAGEREF _Toc103970722 \h </w:instrText>
         </w:r>
         <w:r>
           <w:rPr>
@@ -1963,7 +1975,7 @@
             <w:noProof/>
             <w:webHidden/>
           </w:rPr>
-          <w:t>9</w:t>
+          <w:t>13</w:t>
         </w:r>
         <w:r>
           <w:rPr>
@@ -1976,7 +1988,7 @@
     </w:p>
     <w:p>
       <w:pPr>
-        <w:pStyle w:val="TM1"/>
+        <w:pStyle w:val="TDC1"/>
         <w:tabs>
           <w:tab w:val="right" w:leader="dot" w:pos="9016"/>
         </w:tabs>
@@ -1987,12 +1999,13 @@
           <w:iCs w:val="0"/>
           <w:noProof/>
           <w:color w:val="auto"/>
-        </w:rPr>
-      </w:pPr>
-      <w:hyperlink w:anchor="_Toc20500408" w:history="1">
-        <w:r>
-          <w:rPr>
-            <w:rStyle w:val="Lienhypertexte"/>
+          <w:lang w:val="es-GB" w:eastAsia="es-ES_tradnl"/>
+        </w:rPr>
+      </w:pPr>
+      <w:hyperlink w:anchor="_Toc103970723" w:history="1">
+        <w:r>
+          <w:rPr>
+            <w:rStyle w:val="Hipervnculo"/>
             <w:noProof/>
           </w:rPr>
           <w:t>4 Methodology and Implementation</w:t>
@@ -2016,7 +2029,7 @@
             <w:noProof/>
             <w:webHidden/>
           </w:rPr>
-          <w:instrText xml:space="preserve"> PAGEREF _Toc20500408 \h </w:instrText>
+          <w:instrText xml:space="preserve"> PAGEREF _Toc103970723 \h </w:instrText>
         </w:r>
         <w:r>
           <w:rPr>
@@ -2036,7 +2049,7 @@
             <w:noProof/>
             <w:webHidden/>
           </w:rPr>
-          <w:t>10</w:t>
+          <w:t>14</w:t>
         </w:r>
         <w:r>
           <w:rPr>
@@ -2049,7 +2062,7 @@
     </w:p>
     <w:p>
       <w:pPr>
-        <w:pStyle w:val="TM1"/>
+        <w:pStyle w:val="TDC1"/>
         <w:tabs>
           <w:tab w:val="right" w:leader="dot" w:pos="9016"/>
         </w:tabs>
@@ -2060,12 +2073,13 @@
           <w:iCs w:val="0"/>
           <w:noProof/>
           <w:color w:val="auto"/>
-        </w:rPr>
-      </w:pPr>
-      <w:hyperlink w:anchor="_Toc20500409" w:history="1">
-        <w:r>
-          <w:rPr>
-            <w:rStyle w:val="Lienhypertexte"/>
+          <w:lang w:val="es-GB" w:eastAsia="es-ES_tradnl"/>
+        </w:rPr>
+      </w:pPr>
+      <w:hyperlink w:anchor="_Toc103970724" w:history="1">
+        <w:r>
+          <w:rPr>
+            <w:rStyle w:val="Hipervnculo"/>
             <w:noProof/>
           </w:rPr>
           <w:t>5 Results, Analysis and Evaluation</w:t>
@@ -2089,7 +2103,7 @@
             <w:noProof/>
             <w:webHidden/>
           </w:rPr>
-          <w:instrText xml:space="preserve"> PAGEREF _Toc20500409 \h </w:instrText>
+          <w:instrText xml:space="preserve"> PAGEREF _Toc103970724 \h </w:instrText>
         </w:r>
         <w:r>
           <w:rPr>
@@ -2109,7 +2123,7 @@
             <w:noProof/>
             <w:webHidden/>
           </w:rPr>
-          <w:t>11</w:t>
+          <w:t>15</w:t>
         </w:r>
         <w:r>
           <w:rPr>
@@ -2122,7 +2136,7 @@
     </w:p>
     <w:p>
       <w:pPr>
-        <w:pStyle w:val="TM1"/>
+        <w:pStyle w:val="TDC1"/>
         <w:tabs>
           <w:tab w:val="right" w:leader="dot" w:pos="9016"/>
         </w:tabs>
@@ -2133,12 +2147,13 @@
           <w:iCs w:val="0"/>
           <w:noProof/>
           <w:color w:val="auto"/>
-        </w:rPr>
-      </w:pPr>
-      <w:hyperlink w:anchor="_Toc20500410" w:history="1">
-        <w:r>
-          <w:rPr>
-            <w:rStyle w:val="Lienhypertexte"/>
+          <w:lang w:val="es-GB" w:eastAsia="es-ES_tradnl"/>
+        </w:rPr>
+      </w:pPr>
+      <w:hyperlink w:anchor="_Toc103970725" w:history="1">
+        <w:r>
+          <w:rPr>
+            <w:rStyle w:val="Hipervnculo"/>
             <w:noProof/>
           </w:rPr>
           <w:t>6 Legal, Social, Ethical and Professional Issues</w:t>
@@ -2162,7 +2177,7 @@
             <w:noProof/>
             <w:webHidden/>
           </w:rPr>
-          <w:instrText xml:space="preserve"> PAGEREF _Toc20500410 \h </w:instrText>
+          <w:instrText xml:space="preserve"> PAGEREF _Toc103970725 \h </w:instrText>
         </w:r>
         <w:r>
           <w:rPr>
@@ -2182,7 +2197,7 @@
             <w:noProof/>
             <w:webHidden/>
           </w:rPr>
-          <w:t>12</w:t>
+          <w:t>16</w:t>
         </w:r>
         <w:r>
           <w:rPr>
@@ -2195,7 +2210,7 @@
     </w:p>
     <w:p>
       <w:pPr>
-        <w:pStyle w:val="TM1"/>
+        <w:pStyle w:val="TDC1"/>
         <w:tabs>
           <w:tab w:val="right" w:leader="dot" w:pos="9016"/>
         </w:tabs>
@@ -2206,12 +2221,13 @@
           <w:iCs w:val="0"/>
           <w:noProof/>
           <w:color w:val="auto"/>
-        </w:rPr>
-      </w:pPr>
-      <w:hyperlink w:anchor="_Toc20500411" w:history="1">
-        <w:r>
-          <w:rPr>
-            <w:rStyle w:val="Lienhypertexte"/>
+          <w:lang w:val="es-GB" w:eastAsia="es-ES_tradnl"/>
+        </w:rPr>
+      </w:pPr>
+      <w:hyperlink w:anchor="_Toc103970726" w:history="1">
+        <w:r>
+          <w:rPr>
+            <w:rStyle w:val="Hipervnculo"/>
             <w:noProof/>
           </w:rPr>
           <w:t>7 Conclusion</w:t>
@@ -2235,7 +2251,7 @@
             <w:noProof/>
             <w:webHidden/>
           </w:rPr>
-          <w:instrText xml:space="preserve"> PAGEREF _Toc20500411 \h </w:instrText>
+          <w:instrText xml:space="preserve"> PAGEREF _Toc103970726 \h </w:instrText>
         </w:r>
         <w:r>
           <w:rPr>
@@ -2255,7 +2271,7 @@
             <w:noProof/>
             <w:webHidden/>
           </w:rPr>
-          <w:t>13</w:t>
+          <w:t>17</w:t>
         </w:r>
         <w:r>
           <w:rPr>
@@ -2268,7 +2284,7 @@
     </w:p>
     <w:p>
       <w:pPr>
-        <w:pStyle w:val="TM1"/>
+        <w:pStyle w:val="TDC1"/>
         <w:tabs>
           <w:tab w:val="right" w:leader="dot" w:pos="9016"/>
         </w:tabs>
@@ -2279,12 +2295,13 @@
           <w:iCs w:val="0"/>
           <w:noProof/>
           <w:color w:val="auto"/>
-        </w:rPr>
-      </w:pPr>
-      <w:hyperlink w:anchor="_Toc20500412" w:history="1">
-        <w:r>
-          <w:rPr>
-            <w:rStyle w:val="Lienhypertexte"/>
+          <w:lang w:val="es-GB" w:eastAsia="es-ES_tradnl"/>
+        </w:rPr>
+      </w:pPr>
+      <w:hyperlink w:anchor="_Toc103970727" w:history="1">
+        <w:r>
+          <w:rPr>
+            <w:rStyle w:val="Hipervnculo"/>
             <w:noProof/>
           </w:rPr>
           <w:t>8 References</w:t>
@@ -2308,7 +2325,7 @@
             <w:noProof/>
             <w:webHidden/>
           </w:rPr>
-          <w:instrText xml:space="preserve"> PAGEREF _Toc20500412 \h </w:instrText>
+          <w:instrText xml:space="preserve"> PAGEREF _Toc103970727 \h </w:instrText>
         </w:r>
         <w:r>
           <w:rPr>
@@ -2328,7 +2345,7 @@
             <w:noProof/>
             <w:webHidden/>
           </w:rPr>
-          <w:t>14</w:t>
+          <w:t>18</w:t>
         </w:r>
         <w:r>
           <w:rPr>
@@ -2341,7 +2358,7 @@
     </w:p>
     <w:p>
       <w:pPr>
-        <w:pStyle w:val="TM1"/>
+        <w:pStyle w:val="TDC1"/>
         <w:tabs>
           <w:tab w:val="right" w:leader="dot" w:pos="9016"/>
         </w:tabs>
@@ -2352,12 +2369,13 @@
           <w:iCs w:val="0"/>
           <w:noProof/>
           <w:color w:val="auto"/>
-        </w:rPr>
-      </w:pPr>
-      <w:hyperlink w:anchor="_Toc20500413" w:history="1">
-        <w:r>
-          <w:rPr>
-            <w:rStyle w:val="Lienhypertexte"/>
+          <w:lang w:val="es-GB" w:eastAsia="es-ES_tradnl"/>
+        </w:rPr>
+      </w:pPr>
+      <w:hyperlink w:anchor="_Toc103970728" w:history="1">
+        <w:r>
+          <w:rPr>
+            <w:rStyle w:val="Hipervnculo"/>
             <w:noProof/>
           </w:rPr>
           <w:t>9 Appendices</w:t>
@@ -2381,7 +2399,7 @@
             <w:noProof/>
             <w:webHidden/>
           </w:rPr>
-          <w:instrText xml:space="preserve"> PAGEREF _Toc20500413 \h </w:instrText>
+          <w:instrText xml:space="preserve"> PAGEREF _Toc103970728 \h </w:instrText>
         </w:r>
         <w:r>
           <w:rPr>
@@ -2401,7 +2419,7 @@
             <w:noProof/>
             <w:webHidden/>
           </w:rPr>
-          <w:t>15</w:t>
+          <w:t>19</w:t>
         </w:r>
         <w:r>
           <w:rPr>
@@ -2414,7 +2432,7 @@
     </w:p>
     <w:p>
       <w:pPr>
-        <w:pStyle w:val="TM2"/>
+        <w:pStyle w:val="TDC2"/>
         <w:tabs>
           <w:tab w:val="right" w:leader="dot" w:pos="9016"/>
         </w:tabs>
@@ -2425,12 +2443,13 @@
           <w:color w:val="auto"/>
           <w:sz w:val="24"/>
           <w:szCs w:val="24"/>
-        </w:rPr>
-      </w:pPr>
-      <w:hyperlink w:anchor="_Toc20500414" w:history="1">
-        <w:r>
-          <w:rPr>
-            <w:rStyle w:val="Lienhypertexte"/>
+          <w:lang w:val="es-GB" w:eastAsia="es-ES_tradnl"/>
+        </w:rPr>
+      </w:pPr>
+      <w:hyperlink w:anchor="_Toc103970729" w:history="1">
+        <w:r>
+          <w:rPr>
+            <w:rStyle w:val="Hipervnculo"/>
             <w:noProof/>
           </w:rPr>
           <w:t>9.1 Appendix A: Heading</w:t>
@@ -2454,7 +2473,7 @@
             <w:noProof/>
             <w:webHidden/>
           </w:rPr>
-          <w:instrText xml:space="preserve"> PAGEREF _Toc20500414 \h </w:instrText>
+          <w:instrText xml:space="preserve"> PAGEREF _Toc103970729 \h </w:instrText>
         </w:r>
         <w:r>
           <w:rPr>
@@ -2474,7 +2493,7 @@
             <w:noProof/>
             <w:webHidden/>
           </w:rPr>
-          <w:t>15</w:t>
+          <w:t>19</w:t>
         </w:r>
         <w:r>
           <w:rPr>
@@ -2487,7 +2506,7 @@
     </w:p>
     <w:p>
       <w:pPr>
-        <w:pStyle w:val="TM2"/>
+        <w:pStyle w:val="TDC2"/>
         <w:tabs>
           <w:tab w:val="right" w:leader="dot" w:pos="9016"/>
         </w:tabs>
@@ -2498,12 +2517,13 @@
           <w:color w:val="auto"/>
           <w:sz w:val="24"/>
           <w:szCs w:val="24"/>
-        </w:rPr>
-      </w:pPr>
-      <w:hyperlink w:anchor="_Toc20500415" w:history="1">
-        <w:r>
-          <w:rPr>
-            <w:rStyle w:val="Lienhypertexte"/>
+          <w:lang w:val="es-GB" w:eastAsia="es-ES_tradnl"/>
+        </w:rPr>
+      </w:pPr>
+      <w:hyperlink w:anchor="_Toc103970730" w:history="1">
+        <w:r>
+          <w:rPr>
+            <w:rStyle w:val="Hipervnculo"/>
             <w:noProof/>
           </w:rPr>
           <w:t>9.2 Appendix B: Points to Note</w:t>
@@ -2527,7 +2547,7 @@
             <w:noProof/>
             <w:webHidden/>
           </w:rPr>
-          <w:instrText xml:space="preserve"> PAGEREF _Toc20500415 \h </w:instrText>
+          <w:instrText xml:space="preserve"> PAGEREF _Toc103970730 \h </w:instrText>
         </w:r>
         <w:r>
           <w:rPr>
@@ -2547,7 +2567,7 @@
             <w:noProof/>
             <w:webHidden/>
           </w:rPr>
-          <w:t>15</w:t>
+          <w:t>19</w:t>
         </w:r>
         <w:r>
           <w:rPr>
@@ -2583,7 +2603,7 @@
     </w:p>
     <w:p>
       <w:pPr>
-        <w:pStyle w:val="Tabledesillustrations"/>
+        <w:pStyle w:val="Tabladeilustraciones"/>
         <w:rPr>
           <w:rFonts w:asciiTheme="minorHAnsi" w:eastAsiaTheme="minorEastAsia" w:hAnsiTheme="minorHAnsi" w:cstheme="minorBidi"/>
           <w:noProof/>
@@ -2634,14 +2654,14 @@
     </w:p>
     <w:p>
       <w:pPr>
-        <w:pStyle w:val="Titre1"/>
+        <w:pStyle w:val="Ttulo1"/>
         <w:jc w:val="both"/>
       </w:pPr>
       <w:bookmarkStart w:id="1" w:name="_Toc201479934"/>
       <w:bookmarkStart w:id="2" w:name="_Toc209836616"/>
       <w:bookmarkStart w:id="3" w:name="_Toc209836842"/>
       <w:bookmarkStart w:id="4" w:name="_Toc209873179"/>
-      <w:bookmarkStart w:id="5" w:name="_Toc20500399"/>
+      <w:bookmarkStart w:id="5" w:name="_Toc103970714"/>
       <w:r>
         <w:lastRenderedPageBreak/>
         <w:t>Introduction</w:t>
@@ -2654,13 +2674,14 @@
     </w:p>
     <w:p>
       <w:pPr>
-        <w:pStyle w:val="Titre2"/>
+        <w:pStyle w:val="Ttulo2"/>
         <w:jc w:val="both"/>
       </w:pPr>
-      <w:bookmarkStart w:id="6" w:name="_Toc20500400"/>
+      <w:bookmarkStart w:id="6" w:name="_Toc103970715"/>
       <w:r>
         <w:t>Project Overview</w:t>
       </w:r>
+      <w:bookmarkEnd w:id="6"/>
     </w:p>
     <w:p>
       <w:pPr>
@@ -3348,76 +3369,161 @@
         <w:rPr>
           <w:lang w:eastAsia="en-GB"/>
         </w:rPr>
-        <w:t>(procedural and object-oriented)</w:t>
-      </w:r>
-      <w:r>
-        <w:rPr>
-          <w:lang w:eastAsia="en-GB"/>
-        </w:rPr>
+        <w:t xml:space="preserve">(procedural and object-oriented). </w:t>
+      </w:r>
+    </w:p>
+    <w:p>
+      <w:pPr>
+        <w:pStyle w:val="Ttulo2"/>
+        <w:jc w:val="both"/>
+      </w:pPr>
+      <w:bookmarkStart w:id="7" w:name="_Toc103970716"/>
+      <w:r>
+        <w:t>Aims and Objective</w:t>
+      </w:r>
+      <w:bookmarkEnd w:id="7"/>
+    </w:p>
+    <w:p>
+      <w:r>
+        <w:t xml:space="preserve">The main objective of this project is to compare </w:t>
+      </w:r>
+      <w:r>
+        <w:t>deep learning models based on three different information storage structures to determine which of these forms is the most suitable for desi</w:t>
+      </w:r>
+      <w:r>
+        <w:t>gning neural networks to carry out classification tasks on source code.</w:t>
+      </w:r>
+    </w:p>
+    <w:p/>
+    <w:p>
+      <w:r>
+        <w:t xml:space="preserve">The first of these </w:t>
+      </w:r>
+      <w:r>
+        <w:t xml:space="preserve">information storage structures </w:t>
+      </w:r>
+      <w:r>
+        <w:t>is text.</w:t>
+      </w:r>
+      <w:r>
+        <w:t xml:space="preserve"> There are many existing deep learning techniques for carrying out learning and classification tasks on text.</w:t>
+      </w:r>
+      <w:r>
+        <w:t xml:space="preserve"> </w:t>
+      </w:r>
+      <w:r>
+        <w:t>In order to get the most accurate picture of how</w:t>
+      </w:r>
+      <w:r>
+        <w:t xml:space="preserve"> generic</w:t>
+      </w:r>
+      <w:r>
+        <w:t xml:space="preserve"> text-based models work with source code, </w:t>
+      </w:r>
+      <w:r>
+        <w:t>this project will compare the performances of six different standard NLP classification models</w:t>
+      </w:r>
+      <w:r>
         <w:t xml:space="preserve">. </w:t>
       </w:r>
-    </w:p>
-    <w:p>
-      <w:pPr>
-        <w:pStyle w:val="Titre2"/>
-        <w:jc w:val="both"/>
-      </w:pPr>
-      <w:r>
-        <w:t>Aims and Objective</w:t>
-      </w:r>
-    </w:p>
-    <w:bookmarkEnd w:id="6"/>
-    <w:p>
-      <w:r>
-        <w:t xml:space="preserve">The main objective of this project is to compare </w:t>
-      </w:r>
-      <w:r>
-        <w:t>deep learning models based on three different information storage structures to determine which of these forms is the most suitable for desi</w:t>
-      </w:r>
-      <w:r>
-        <w:t>gning neural networks to carry out classification tasks on source code.</w:t>
-      </w:r>
-    </w:p>
-    <w:p/>
-    <w:p>
-      <w:r>
-        <w:t xml:space="preserve">The first of these </w:t>
-      </w:r>
-      <w:r>
-        <w:t xml:space="preserve">information storage structures </w:t>
-      </w:r>
-      <w:r>
-        <w:t>is text.</w:t>
-      </w:r>
-      <w:r>
-        <w:t xml:space="preserve"> There are many existing deep learning techniques for carrying out learning and classification tasks on text.</w:t>
+      <w:r>
+        <w:t xml:space="preserve">I have chosen these models because they are conventionally used when </w:t>
+      </w:r>
+      <w:r>
+        <w:t>carrying out learning tasks on text</w:t>
+      </w:r>
+      <w:r>
+        <w:t xml:space="preserve"> and they are described in section 1.2.1</w:t>
+      </w:r>
+      <w:r>
+        <w:t xml:space="preserve">. </w:t>
+      </w:r>
+    </w:p>
+    <w:p/>
+    <w:p>
+      <w:r>
+        <w:t>The second</w:t>
       </w:r>
       <w:r>
         <w:t xml:space="preserve"> </w:t>
       </w:r>
       <w:r>
-        <w:t>In order to get the most accurate picture of how</w:t>
-      </w:r>
-      <w:r>
-        <w:t xml:space="preserve"> generic</w:t>
-      </w:r>
-      <w:r>
-        <w:t xml:space="preserve"> text-based models work with source code, </w:t>
-      </w:r>
-      <w:r>
-        <w:t>this project will compare the performances of six different standard NLP classification models</w:t>
+        <w:t>information storage</w:t>
+      </w:r>
+      <w:r>
+        <w:t xml:space="preserve"> structure is </w:t>
+      </w:r>
+      <w:r>
+        <w:t xml:space="preserve">the </w:t>
+      </w:r>
+      <w:r>
+        <w:t>t</w:t>
+      </w:r>
+      <w:r>
+        <w:t>ree data structure</w:t>
       </w:r>
       <w:r>
         <w:t xml:space="preserve">. </w:t>
       </w:r>
       <w:r>
-        <w:t xml:space="preserve">I have chosen these models because they are conventionally used when </w:t>
-      </w:r>
-      <w:r>
-        <w:t>carrying out learning tasks on text</w:t>
-      </w:r>
-      <w:r>
-        <w:t xml:space="preserve"> and they are described in section 1.2.1</w:t>
+        <w:t xml:space="preserve">I have chosen this abstract data type because every program has an Abstract Syntax Tree (AST) </w:t>
+      </w:r>
+      <w:r>
+        <w:t xml:space="preserve">[__] </w:t>
+      </w:r>
+      <w:r>
+        <w:t>representation</w:t>
+      </w:r>
+      <w:r>
+        <w:t xml:space="preserve"> which shows the structure of the program and the connections present within it. </w:t>
+      </w:r>
+      <w:r>
+        <w:t xml:space="preserve">This project involves the development of </w:t>
+      </w:r>
+      <w:r>
+        <w:t>two</w:t>
+      </w:r>
+      <w:r>
+        <w:t xml:space="preserve"> neural network </w:t>
+      </w:r>
+      <w:r>
+        <w:t xml:space="preserve">models </w:t>
+      </w:r>
+      <w:r>
+        <w:t xml:space="preserve">that accept a series of ASTs as </w:t>
+      </w:r>
+      <w:r>
+        <w:t>their</w:t>
+      </w:r>
+      <w:r>
+        <w:t xml:space="preserve"> input and carr</w:t>
+      </w:r>
+      <w:r>
+        <w:t>y</w:t>
+      </w:r>
+      <w:r>
+        <w:t xml:space="preserve"> out learning tasks based on these trees. </w:t>
+      </w:r>
+      <w:r>
+        <w:t>Th</w:t>
+      </w:r>
+      <w:r>
+        <w:t>e</w:t>
+      </w:r>
+      <w:r>
+        <w:t>s</w:t>
+      </w:r>
+      <w:r>
+        <w:t>e</w:t>
+      </w:r>
+      <w:r>
+        <w:t xml:space="preserve"> neural network architecture will be known as the Tree-Based Feed Forward Neural Network (TBFNN)</w:t>
+      </w:r>
+      <w:r>
+        <w:t xml:space="preserve"> and the Tree-Based LSTM </w:t>
+      </w:r>
+      <w:r>
+        <w:t>Neural Network</w:t>
       </w:r>
       <w:r>
         <w:t xml:space="preserve">. </w:t>
@@ -3426,141 +3532,45 @@
     <w:p/>
     <w:p>
       <w:r>
-        <w:t>The second</w:t>
-      </w:r>
-      <w:r>
-        <w:t xml:space="preserve"> </w:t>
-      </w:r>
-      <w:r>
-        <w:t>information storage</w:t>
-      </w:r>
-      <w:r>
-        <w:t xml:space="preserve"> structure is </w:t>
+        <w:t xml:space="preserve">The final information storage structure </w:t>
+      </w:r>
+      <w:r>
+        <w:t xml:space="preserve">is </w:t>
       </w:r>
       <w:r>
         <w:t xml:space="preserve">the </w:t>
       </w:r>
       <w:r>
-        <w:t>t</w:t>
-      </w:r>
-      <w:r>
-        <w:t>ree data structure</w:t>
-      </w:r>
-      <w:r>
-        <w:t xml:space="preserve">. </w:t>
-      </w:r>
-      <w:r>
-        <w:t xml:space="preserve">I have chosen this abstract data type because every program has an Abstract Syntax Tree (AST) </w:t>
-      </w:r>
-      <w:r>
-        <w:t xml:space="preserve">[__] </w:t>
-      </w:r>
-      <w:r>
-        <w:t>representation</w:t>
-      </w:r>
-      <w:r>
-        <w:t xml:space="preserve"> which shows the structure of the program and the connections present within it. </w:t>
-      </w:r>
-      <w:r>
-        <w:t xml:space="preserve">This project involves the development of </w:t>
-      </w:r>
-      <w:r>
-        <w:t>two</w:t>
-      </w:r>
-      <w:r>
-        <w:t xml:space="preserve"> neural network </w:t>
-      </w:r>
-      <w:r>
-        <w:t xml:space="preserve">models </w:t>
-      </w:r>
-      <w:r>
-        <w:t xml:space="preserve">that accept a series of ASTs as </w:t>
+        <w:t>g</w:t>
+      </w:r>
+      <w:r>
+        <w:t xml:space="preserve">raph data structure. I have chosen </w:t>
+      </w:r>
+      <w:r>
+        <w:t>graphs</w:t>
+      </w:r>
+      <w:r>
+        <w:t xml:space="preserve"> because every program can be represented as a flowchart or flow graph, which are forms of </w:t>
+      </w:r>
+      <w:r>
+        <w:t xml:space="preserve">directed </w:t>
+      </w:r>
+      <w:r>
+        <w:t xml:space="preserve">graphs. </w:t>
+      </w:r>
+      <w:r>
+        <w:t xml:space="preserve">This project aims to develop the Graph-Based Feed-Forward Neural Network (GFNN) </w:t>
+      </w:r>
+      <w:r>
+        <w:t xml:space="preserve">and the Graph-Based LSTM Neural Network </w:t>
+      </w:r>
+      <w:r>
+        <w:t xml:space="preserve">which will accept a series of program graphs as </w:t>
       </w:r>
       <w:r>
         <w:t>their</w:t>
       </w:r>
       <w:r>
-        <w:t xml:space="preserve"> input and carr</w:t>
-      </w:r>
-      <w:r>
-        <w:t>y</w:t>
-      </w:r>
-      <w:r>
-        <w:t xml:space="preserve"> out learning tasks based on these trees. </w:t>
-      </w:r>
-      <w:r>
-        <w:t>Th</w:t>
-      </w:r>
-      <w:r>
-        <w:t>e</w:t>
-      </w:r>
-      <w:r>
-        <w:t>s</w:t>
-      </w:r>
-      <w:r>
-        <w:t>e</w:t>
-      </w:r>
-      <w:r>
-        <w:t xml:space="preserve"> neural network architecture will be known as the Tree-Based Feed Forward Neural Network (TBFNN)</w:t>
-      </w:r>
-      <w:r>
-        <w:t xml:space="preserve"> and the Tree-Based LSTM </w:t>
-      </w:r>
-      <w:r>
-        <w:t>Neural Network</w:t>
-      </w:r>
-      <w:r>
-        <w:t xml:space="preserve">. </w:t>
-      </w:r>
-    </w:p>
-    <w:p/>
-    <w:p>
-      <w:r>
-        <w:t xml:space="preserve">The final </w:t>
-      </w:r>
-      <w:r>
-        <w:t>information storage structure</w:t>
-      </w:r>
-      <w:r>
-        <w:t xml:space="preserve"> </w:t>
-      </w:r>
-      <w:r>
-        <w:t xml:space="preserve">is </w:t>
-      </w:r>
-      <w:r>
-        <w:t xml:space="preserve">the </w:t>
-      </w:r>
-      <w:r>
-        <w:t>g</w:t>
-      </w:r>
-      <w:r>
-        <w:t xml:space="preserve">raph data structure. I have chosen </w:t>
-      </w:r>
-      <w:r>
-        <w:t>graphs</w:t>
-      </w:r>
-      <w:r>
-        <w:t xml:space="preserve"> because every program can be represented as a flowchart or flow graph, which are forms of </w:t>
-      </w:r>
-      <w:r>
-        <w:t xml:space="preserve">directed </w:t>
-      </w:r>
-      <w:r>
-        <w:t xml:space="preserve">graphs. </w:t>
-      </w:r>
-      <w:r>
-        <w:t xml:space="preserve">This project aims to develop the Graph-Based Feed-Forward Neural Network (GFNN) </w:t>
-      </w:r>
-      <w:r>
-        <w:t xml:space="preserve">and the Graph-Based LSTM Neural Network </w:t>
-      </w:r>
-      <w:r>
-        <w:t xml:space="preserve">which will accept a series of program graphs as </w:t>
-      </w:r>
-      <w:r>
-        <w:t>their</w:t>
-      </w:r>
-      <w:r>
         <w:t xml:space="preserve"> input and carry out classification tasks on these graphs</w:t>
       </w:r>
       <w:r>
@@ -3590,10 +3600,11 @@
     </w:p>
     <w:p>
       <w:pPr>
-        <w:pStyle w:val="Titre3"/>
+        <w:pStyle w:val="Ttulo3"/>
         <w:spacing w:line="240" w:lineRule="auto"/>
         <w:jc w:val="both"/>
       </w:pPr>
+      <w:bookmarkStart w:id="8" w:name="_Toc103970717"/>
       <w:r>
         <w:lastRenderedPageBreak/>
         <w:t>Specific Project Objective</w:t>
@@ -3601,6 +3612,7 @@
       <w:r>
         <w:t>s</w:t>
       </w:r>
+      <w:bookmarkEnd w:id="8"/>
     </w:p>
     <w:p>
       <w:r>
@@ -3610,7 +3622,7 @@
     <w:p/>
     <w:p>
       <w:r>
-        <w:t xml:space="preserve">Objective 1: To implement a method of converting source code into a directed graph, containing nodes and edges. The nodes will be the elements in the program and the edges will be directed, showing the flow of the program. This implementation will be based on the methods described in a paper that explores Learning to Represent Programs with Graphs [__]. </w:t>
+        <w:t xml:space="preserve">Objective 1: To implement a method of converting source code into a directed graph, containing nodes and edges. The nodes will be the elements in the program and the edges will be directed, showing the flow of the program. </w:t>
       </w:r>
     </w:p>
     <w:p/>
@@ -3646,27 +3658,27 @@
         <w:t>Objective 4: This objective is based on Objective 3. This is to develop the Tree-Based Feed Forward Neural Network (TBFNN) and the Tree-Based LSTM Neural Network. These models will accept the trees implemented in Objective 3 as their input and carry out classification tasks on these trees</w:t>
       </w:r>
       <w:r>
+        <w:t xml:space="preserve"> based on the categories described in section 1.2.2.</w:t>
+      </w:r>
+    </w:p>
+    <w:p/>
+    <w:p>
+      <w:r>
+        <w:t xml:space="preserve">Objective 5: To develop </w:t>
+      </w:r>
+      <w:r>
+        <w:t>two</w:t>
+      </w:r>
+      <w:r>
+        <w:t xml:space="preserve"> different text-based models to compare their results when trained and tested using source code. These models </w:t>
+      </w:r>
+      <w:r>
+        <w:t>are</w:t>
+      </w:r>
+      <w:r>
         <w:t xml:space="preserve"> </w:t>
       </w:r>
       <w:r>
-        <w:t>based on the categories described in section 1.2.2.</w:t>
-      </w:r>
-    </w:p>
-    <w:p/>
-    <w:p>
-      <w:r>
-        <w:t>Objective 5: To develop six different text-based models to compare the</w:t>
-      </w:r>
-      <w:r>
-        <w:t xml:space="preserve">ir results when trained and tested using source code. These models </w:t>
-      </w:r>
-      <w:r>
-        <w:t>are</w:t>
-      </w:r>
-      <w:r>
-        <w:t xml:space="preserve"> </w:t>
-      </w:r>
-      <w:r>
         <w:t xml:space="preserve">the </w:t>
       </w:r>
       <w:r>
@@ -3682,7 +3694,13 @@
     <w:p/>
     <w:p>
       <w:r>
-        <w:t xml:space="preserve">Objective 6: This is to compare the performances of each of the 10 models </w:t>
+        <w:t xml:space="preserve">Objective 6: This is to compare the performances of each of the </w:t>
+      </w:r>
+      <w:r>
+        <w:t>6</w:t>
+      </w:r>
+      <w:r>
+        <w:t xml:space="preserve"> models </w:t>
       </w:r>
       <w:r>
         <w:t xml:space="preserve">described above </w:t>
@@ -3703,13 +3721,15 @@
     </w:p>
     <w:p>
       <w:pPr>
-        <w:pStyle w:val="Titre3"/>
+        <w:pStyle w:val="Ttulo3"/>
         <w:spacing w:line="240" w:lineRule="auto"/>
         <w:jc w:val="both"/>
       </w:pPr>
+      <w:bookmarkStart w:id="9" w:name="_Toc103970718"/>
       <w:r>
         <w:t>Classification Categories</w:t>
       </w:r>
+      <w:bookmarkEnd w:id="9"/>
     </w:p>
     <w:p>
       <w:pPr>
@@ -3717,66 +3737,30 @@
           <w:lang w:eastAsia="en-US"/>
         </w:rPr>
       </w:pPr>
-      <w:bookmarkStart w:id="7" w:name="_Toc209836622"/>
-      <w:bookmarkStart w:id="8" w:name="_Toc209836848"/>
+      <w:bookmarkStart w:id="10" w:name="_Toc209836622"/>
+      <w:bookmarkStart w:id="11" w:name="_Toc209836848"/>
       <w:r>
         <w:rPr>
           <w:lang w:eastAsia="en-US"/>
         </w:rPr>
-        <w:t xml:space="preserve">For </w:t>
+        <w:t xml:space="preserve">For each of the </w:t>
       </w:r>
       <w:r>
         <w:rPr>
           <w:lang w:eastAsia="en-US"/>
         </w:rPr>
-        <w:t>each</w:t>
+        <w:t>six</w:t>
       </w:r>
       <w:r>
         <w:rPr>
           <w:lang w:eastAsia="en-US"/>
         </w:rPr>
-        <w:t xml:space="preserve"> </w:t>
-      </w:r>
-      <w:r>
-        <w:rPr>
-          <w:lang w:eastAsia="en-US"/>
-        </w:rPr>
-        <w:t xml:space="preserve">of the 10 </w:t>
-      </w:r>
-      <w:r>
-        <w:rPr>
-          <w:lang w:eastAsia="en-US"/>
-        </w:rPr>
-        <w:t>model</w:t>
-      </w:r>
-      <w:r>
-        <w:rPr>
-          <w:lang w:eastAsia="en-US"/>
-        </w:rPr>
-        <w:t>s</w:t>
-      </w:r>
-      <w:r>
-        <w:rPr>
-          <w:lang w:eastAsia="en-US"/>
-        </w:rPr>
-        <w:t xml:space="preserve">, there are </w:t>
-      </w:r>
-      <w:r>
-        <w:rPr>
-          <w:lang w:eastAsia="en-US"/>
-        </w:rPr>
-        <w:t>two</w:t>
-      </w:r>
-      <w:r>
-        <w:rPr>
-          <w:lang w:eastAsia="en-US"/>
-        </w:rPr>
-        <w:t xml:space="preserve"> classification tasks. </w:t>
-      </w:r>
-    </w:p>
-    <w:p>
-      <w:pPr>
-        <w:pStyle w:val="Paragraphedeliste"/>
+        <w:t xml:space="preserve"> models, there are two classification tasks. </w:t>
+      </w:r>
+    </w:p>
+    <w:p>
+      <w:pPr>
+        <w:pStyle w:val="Prrafodelista"/>
         <w:numPr>
           <w:ilvl w:val="0"/>
           <w:numId w:val="8"/>
@@ -3794,7 +3778,7 @@
     </w:p>
     <w:p>
       <w:pPr>
-        <w:pStyle w:val="Paragraphedeliste"/>
+        <w:pStyle w:val="Prrafodelista"/>
         <w:numPr>
           <w:ilvl w:val="0"/>
           <w:numId w:val="8"/>
@@ -3856,7 +3840,7 @@
     </w:p>
     <w:p>
       <w:pPr>
-        <w:pStyle w:val="Paragraphedeliste"/>
+        <w:pStyle w:val="Prrafodelista"/>
         <w:numPr>
           <w:ilvl w:val="0"/>
           <w:numId w:val="9"/>
@@ -3869,30 +3853,24 @@
         <w:rPr>
           <w:lang w:val="en-US" w:eastAsia="en-US"/>
         </w:rPr>
-        <w:t xml:space="preserve">A binary </w:t>
+        <w:t xml:space="preserve">A binary classification task to differentiate between a line of </w:t>
       </w:r>
       <w:r>
         <w:rPr>
           <w:lang w:val="en-US" w:eastAsia="en-US"/>
         </w:rPr>
-        <w:t xml:space="preserve">classification task to differentiate between a line of </w:t>
+        <w:t xml:space="preserve">Python </w:t>
       </w:r>
       <w:r>
         <w:rPr>
           <w:lang w:val="en-US" w:eastAsia="en-US"/>
         </w:rPr>
-        <w:t xml:space="preserve">Python </w:t>
-      </w:r>
-      <w:r>
-        <w:rPr>
-          <w:lang w:val="en-US" w:eastAsia="en-US"/>
-        </w:rPr>
         <w:t>source code and an English language sentence.</w:t>
       </w:r>
     </w:p>
     <w:p>
       <w:pPr>
-        <w:pStyle w:val="Paragraphedeliste"/>
+        <w:pStyle w:val="Prrafodelista"/>
         <w:numPr>
           <w:ilvl w:val="0"/>
           <w:numId w:val="9"/>
@@ -3911,45 +3889,39 @@
         <w:rPr>
           <w:lang w:val="en-US" w:eastAsia="en-US"/>
         </w:rPr>
-        <w:t xml:space="preserve"> multi-label classification task to differentiate between Python code, Java code and C code.</w:t>
-      </w:r>
-      <w:r>
+        <w:t xml:space="preserve"> multi-label classification task to differentiate between Python code, Java code and C code. </w:t>
+      </w:r>
+    </w:p>
+    <w:p>
+      <w:pPr>
+        <w:rPr>
+          <w:lang w:eastAsia="en-US"/>
+        </w:rPr>
+      </w:pPr>
+    </w:p>
+    <w:p>
+      <w:pPr>
         <w:rPr>
           <w:lang w:val="en-US" w:eastAsia="en-US"/>
         </w:rPr>
-        <w:t xml:space="preserve"> </w:t>
-      </w:r>
-    </w:p>
-    <w:p>
-      <w:pPr>
-        <w:rPr>
-          <w:lang w:eastAsia="en-US"/>
-        </w:rPr>
-      </w:pPr>
-    </w:p>
-    <w:p>
-      <w:pPr>
-        <w:rPr>
-          <w:lang w:val="en-US" w:eastAsia="en-US"/>
-        </w:rPr>
-      </w:pPr>
-    </w:p>
-    <w:p>
-      <w:pPr>
-        <w:pStyle w:val="Titre2"/>
+      </w:pPr>
+    </w:p>
+    <w:p>
+      <w:pPr>
+        <w:pStyle w:val="Ttulo2"/>
         <w:jc w:val="both"/>
         <w:rPr>
           <w:rFonts w:eastAsia="MS Mincho"/>
           <w:lang w:eastAsia="ja-JP"/>
         </w:rPr>
       </w:pPr>
-      <w:bookmarkStart w:id="9" w:name="_Toc20500404"/>
-      <w:bookmarkStart w:id="10" w:name="_Toc201479942"/>
-      <w:bookmarkStart w:id="11" w:name="_Toc209836625"/>
-      <w:bookmarkStart w:id="12" w:name="_Toc209836851"/>
-      <w:bookmarkStart w:id="13" w:name="_Toc209873184"/>
-      <w:bookmarkEnd w:id="7"/>
-      <w:bookmarkEnd w:id="8"/>
+      <w:bookmarkStart w:id="12" w:name="_Toc201479942"/>
+      <w:bookmarkStart w:id="13" w:name="_Toc209836625"/>
+      <w:bookmarkStart w:id="14" w:name="_Toc209836851"/>
+      <w:bookmarkStart w:id="15" w:name="_Toc209873184"/>
+      <w:bookmarkStart w:id="16" w:name="_Toc103970719"/>
+      <w:bookmarkEnd w:id="10"/>
+      <w:bookmarkEnd w:id="11"/>
       <w:r>
         <w:rPr>
           <w:rFonts w:eastAsia="MS Mincho"/>
@@ -3958,7 +3930,6 @@
         <w:lastRenderedPageBreak/>
         <w:t xml:space="preserve">Background and Literature </w:t>
       </w:r>
-      <w:bookmarkEnd w:id="9"/>
       <w:r>
         <w:rPr>
           <w:rFonts w:eastAsia="MS Mincho"/>
@@ -3966,29 +3937,170 @@
         </w:rPr>
         <w:t>Review</w:t>
       </w:r>
-    </w:p>
-    <w:p>
-      <w:pPr>
+      <w:bookmarkEnd w:id="16"/>
+    </w:p>
+    <w:p>
+      <w:r>
         <w:rPr>
           <w:rFonts w:eastAsia="MS Mincho"/>
           <w:lang w:eastAsia="ja-JP"/>
         </w:rPr>
-      </w:pPr>
+        <w:t>While t</w:t>
+      </w:r>
       <w:r>
         <w:rPr>
           <w:rFonts w:eastAsia="MS Mincho"/>
           <w:lang w:eastAsia="ja-JP"/>
         </w:rPr>
-        <w:t xml:space="preserve">The field of Programming Language Understanding is one with very little pre-existing literature. There has not been much work done </w:t>
+        <w:t>he field of Programming Language Understanding is one with little pre-existing literature</w:t>
       </w:r>
       <w:r>
         <w:rPr>
           <w:rFonts w:eastAsia="MS Mincho"/>
           <w:lang w:eastAsia="ja-JP"/>
         </w:rPr>
-        <w:t xml:space="preserve">to understand the different ways in which neural networks can be trained to differentiate between source code </w:t>
-      </w:r>
-    </w:p>
+        <w:t xml:space="preserve">, there has been some interesting work done in building neural networks specifically for processing source code. Objective 1 from section 1.2.1 is based on </w:t>
+      </w:r>
+      <w:r>
+        <w:t>the methods described in a paper that explores Learning to Represent Programs with Graphs [__].</w:t>
+      </w:r>
+      <w:r>
+        <w:t xml:space="preserve"> </w:t>
+      </w:r>
+      <w:r>
+        <w:t>In t</w:t>
+      </w:r>
+      <w:r>
+        <w:t>his paper</w:t>
+      </w:r>
+      <w:r>
+        <w:t>, the researchers define a method for converting source code to graphs based on the AST [__] representation of the source code. To the best of my knowledge, this paper is the first of its kind which makes it very relevant to the work done in this project.</w:t>
+      </w:r>
+      <w:r>
+        <w:t xml:space="preserve"> This paper also </w:t>
+      </w:r>
+      <w:r>
+        <w:t>makes use</w:t>
+      </w:r>
+      <w:r>
+        <w:t xml:space="preserve"> </w:t>
+      </w:r>
+      <w:r>
+        <w:t xml:space="preserve">of </w:t>
+      </w:r>
+      <w:r>
+        <w:t>the Gated Graph Neural Network (GGNN)</w:t>
+      </w:r>
+      <w:r>
+        <w:t xml:space="preserve"> </w:t>
+      </w:r>
+      <w:r>
+        <w:t xml:space="preserve">to carry out two learning tasks on source code. These tasks are: 1). VARNAMING which is designed to predict what a variable should be called based on how it is used in the program and 2). VARMISUSE in which </w:t>
+      </w:r>
+      <w:r>
+        <w:t xml:space="preserve">the model predicts whether a variable has been used correctly or not. </w:t>
+      </w:r>
+    </w:p>
+    <w:p/>
+    <w:p>
+      <w:r>
+        <w:t xml:space="preserve">On the VARNAMING task, they receive an accuracy of </w:t>
+      </w:r>
+      <w:r>
+        <w:t xml:space="preserve">53.6% while on the VARMISUSE task, they receive an accuracy score of 85.5%. The results of the VARNAMING task indicate that the model used in this study might need modifications to its design to produce stronger results on similar tasks. On the other hand, the results of the VARMISUSE task indicate that </w:t>
+      </w:r>
+      <w:r>
+        <w:t xml:space="preserve">the GGNN model can, to a high level of accuracy, tell when a variable has been misused. These results are a motivation for this project. They indicate that neural networks can be used to process and understand source code, but the model has to be specifically designed to handle </w:t>
+      </w:r>
+      <w:r>
+        <w:t xml:space="preserve">data types that accurately represent the complex information contained in source code. </w:t>
+      </w:r>
+      <w:r>
+        <w:t xml:space="preserve"> </w:t>
+      </w:r>
+    </w:p>
+    <w:p/>
+    <w:p>
+      <w:r>
+        <w:t xml:space="preserve">Objective </w:t>
+      </w:r>
+      <w:r>
+        <w:t>4 from section 1.2.1 is also based on work done by researchers in the past [__]. This paper</w:t>
+      </w:r>
+      <w:r>
+        <w:t xml:space="preserve"> presents a method for processing source code by introducing the Tree-Based Convolutional Neural Network. </w:t>
+      </w:r>
+      <w:r>
+        <w:t xml:space="preserve">The method in this paper </w:t>
+      </w:r>
+      <w:r>
+        <w:t>makes use of convolutional layers and dynamic pooling to process a vector representation of a program’s AST. It is also</w:t>
+      </w:r>
+      <w:r>
+        <w:t>, to the best of my knowledge, the first of its kind. The most interesting aspect of this paper is its use of convolution. Convolution is commonly used when processing images</w:t>
+      </w:r>
+      <w:r>
+        <w:t xml:space="preserve"> [_</w:t>
+      </w:r>
+      <w:r>
+        <w:t xml:space="preserve">, </w:t>
+      </w:r>
+      <w:r>
+        <w:t>_]</w:t>
+      </w:r>
+      <w:r>
+        <w:t xml:space="preserve"> and the researchers admit that Convolutional Neural Networks (CNNs) </w:t>
+      </w:r>
+      <w:r>
+        <w:t>[_</w:t>
+      </w:r>
+      <w:r>
+        <w:t xml:space="preserve">, </w:t>
+      </w:r>
+      <w:r>
+        <w:t xml:space="preserve">_] </w:t>
+      </w:r>
+      <w:r>
+        <w:t>do not accurately represent the tree-based information. The results from this study show that with the right techniques, conventional neural network models that are usually unsuitable for working with source code can be utilised and structured in such a way that they produce good results when trained and tested on source code.</w:t>
+      </w:r>
+    </w:p>
+    <w:p/>
+    <w:p>
+      <w:r>
+        <w:t>Additionally, there has been interesting work done on training neural networks to detect syntax errors in programs [__]</w:t>
+      </w:r>
+      <w:r>
+        <w:t xml:space="preserve"> and also on</w:t>
+      </w:r>
+      <w:r>
+        <w:t xml:space="preserve"> how to convert code to </w:t>
+      </w:r>
+      <w:r>
+        <w:t>embeddings suitable for processing by a neural network [__]. These studies also fall under the field of Programming Language Understanding.</w:t>
+      </w:r>
+    </w:p>
+    <w:p/>
+    <w:p>
+      <w:r>
+        <w:t xml:space="preserve">A motivating factor for this project is the </w:t>
+      </w:r>
+      <w:r>
+        <w:t xml:space="preserve">shortage of existing literature in the field of Programming Language Understanding. To the best of my knowledge, there have been no studies done comparing tree-based models to graph-based models to assess which is the more suitable model for carrying out classification tasks on source code. </w:t>
+      </w:r>
+    </w:p>
+    <w:p/>
+    <w:p>
+      <w:r>
+        <w:t xml:space="preserve">Overall, the most important motivation for this project is </w:t>
+      </w:r>
+      <w:r>
+        <w:t xml:space="preserve">to examine the way tree-based neural networks and graph-based neural networks function at the lowest level. </w:t>
+      </w:r>
+      <w:r>
+        <w:t>I will investigate how they can be utilised for training computers to differentiate between text and source code and how they can be used to understand the underlying structure of a program.</w:t>
+      </w:r>
+    </w:p>
+    <w:p/>
     <w:p>
       <w:pPr>
         <w:rPr>
@@ -3996,58 +4108,68 @@
           <w:lang w:eastAsia="ja-JP"/>
         </w:rPr>
       </w:pPr>
-      <w:r>
+    </w:p>
+    <w:p>
+      <w:pPr>
+        <w:rPr>
+          <w:highlight w:val="yellow"/>
+        </w:rPr>
+      </w:pPr>
+      <w:r>
+        <w:rPr>
+          <w:highlight w:val="yellow"/>
+        </w:rPr>
+        <w:t>It gives an overall picture about the work with a clear review of the relevant literature. The background of the project should be given.  What have been done to deal with the problem should be stated clearly.  The pros and cons of various existing algorithms and approaches should be stated as well.  Differences between your proposed method and the existing ones should be briefly described. It is important to make sure that the discussion is structured and coherent; the key issues are summarised; key and relevant references are used critically analysed and the literature is covered comprehensively.</w:t>
+      </w:r>
+    </w:p>
+    <w:p>
+      <w:pPr>
+        <w:rPr>
+          <w:highlight w:val="yellow"/>
+        </w:rPr>
+      </w:pPr>
+    </w:p>
+    <w:p>
+      <w:pPr>
         <w:rPr>
           <w:rFonts w:eastAsia="MS Mincho"/>
+          <w:highlight w:val="yellow"/>
           <w:lang w:eastAsia="ja-JP"/>
         </w:rPr>
-        <w:t xml:space="preserve"> </w:t>
-      </w:r>
-    </w:p>
-    <w:p>
-      <w:r>
-        <w:t>It gives an overall picture about the work with a clear revi</w:t>
-      </w:r>
-      <w:r>
-        <w:t xml:space="preserve">ew of the relevant literature. </w:t>
-      </w:r>
-      <w:r>
-        <w:t>The background of the project should be given.  What have been done to deal with the problem should be stated clearly.  The pros and cons of various existing algorithms and approaches should be stated as well.  Differences between your proposed method and the existing ones should be briefly described. It is important to make sure that the discussion is structured and coherent; the key issues are summarised; key and relevant references are used critically analysed and the literature is covered comprehensively.</w:t>
-      </w:r>
-    </w:p>
-    <w:p/>
-    <w:p>
-      <w:pPr>
-        <w:rPr>
-          <w:rFonts w:eastAsia="MS Mincho"/>
-          <w:lang w:eastAsia="ja-JP"/>
-        </w:rPr>
-      </w:pPr>
-      <w:r>
+      </w:pPr>
+      <w:r>
+        <w:rPr>
+          <w:highlight w:val="yellow"/>
+        </w:rPr>
         <w:t>The following links may help on literature review:</w:t>
       </w:r>
     </w:p>
-    <w:bookmarkEnd w:id="10"/>
-    <w:bookmarkEnd w:id="11"/>
     <w:bookmarkEnd w:id="12"/>
     <w:bookmarkEnd w:id="13"/>
-    <w:p>
-      <w:pPr>
-        <w:pStyle w:val="Paragraphedeliste"/>
+    <w:bookmarkEnd w:id="14"/>
+    <w:bookmarkEnd w:id="15"/>
+    <w:p>
+      <w:pPr>
+        <w:pStyle w:val="Prrafodelista"/>
         <w:numPr>
           <w:ilvl w:val="0"/>
           <w:numId w:val="6"/>
         </w:numPr>
+        <w:rPr>
+          <w:highlight w:val="yellow"/>
+        </w:rPr>
       </w:pPr>
       <w:r>
         <w:rPr>
           <w:b/>
+          <w:highlight w:val="yellow"/>
         </w:rPr>
         <w:t xml:space="preserve">IEEE </w:t>
       </w:r>
       <w:r>
         <w:rPr>
           <w:b/>
+          <w:highlight w:val="yellow"/>
           <w:u w:val="single"/>
         </w:rPr>
         <w:t>Xplore</w:t>
@@ -4055,114 +4177,205 @@
       <w:r>
         <w:rPr>
           <w:b/>
+          <w:highlight w:val="yellow"/>
         </w:rPr>
         <w:t xml:space="preserve"> digital library</w:t>
       </w:r>
       <w:r>
-        <w:t xml:space="preserve"> (</w:t>
-      </w:r>
-      <w:r>
-        <w:t>http://</w:t>
-      </w:r>
-      <w:r>
-        <w:rPr>
+        <w:rPr>
+          <w:highlight w:val="yellow"/>
+        </w:rPr>
+        <w:t xml:space="preserve"> (http://</w:t>
+      </w:r>
+      <w:r>
+        <w:rPr>
+          <w:highlight w:val="yellow"/>
           <w:u w:val="single"/>
         </w:rPr>
         <w:t>ieeexplore</w:t>
       </w:r>
       <w:r>
+        <w:rPr>
+          <w:highlight w:val="yellow"/>
+        </w:rPr>
         <w:t>.</w:t>
       </w:r>
       <w:r>
         <w:rPr>
+          <w:highlight w:val="yellow"/>
           <w:u w:val="single"/>
         </w:rPr>
         <w:t>ieee</w:t>
       </w:r>
       <w:r>
+        <w:rPr>
+          <w:highlight w:val="yellow"/>
+        </w:rPr>
         <w:t>.</w:t>
       </w:r>
       <w:r>
         <w:rPr>
+          <w:highlight w:val="yellow"/>
           <w:u w:val="single"/>
         </w:rPr>
         <w:t>org</w:t>
       </w:r>
       <w:r>
+        <w:rPr>
+          <w:highlight w:val="yellow"/>
+        </w:rPr>
         <w:t>): a resource for accessing IEEE published scientific and technical publications (You must be with King's network to get access to the digital library)</w:t>
       </w:r>
     </w:p>
     <w:p>
       <w:pPr>
-        <w:pStyle w:val="Paragraphedeliste"/>
+        <w:pStyle w:val="Prrafodelista"/>
         <w:numPr>
           <w:ilvl w:val="0"/>
           <w:numId w:val="6"/>
         </w:numPr>
+        <w:rPr>
+          <w:highlight w:val="yellow"/>
+        </w:rPr>
       </w:pPr>
       <w:r>
         <w:rPr>
           <w:b/>
+          <w:highlight w:val="yellow"/>
         </w:rPr>
         <w:t>ScienceDirect.com</w:t>
       </w:r>
       <w:r>
-        <w:t xml:space="preserve"> (</w:t>
-      </w:r>
-      <w:r>
-        <w:t>http://scienceDirect.com</w:t>
-      </w:r>
-      <w:r>
-        <w:t>)</w:t>
-      </w:r>
-      <w:r>
-        <w:t>: an electronic database offering journal papers not published by IEEE (You must be with King's network to get access to the database)</w:t>
-      </w:r>
-    </w:p>
-    <w:p>
-      <w:pPr>
-        <w:pStyle w:val="Titre2"/>
+        <w:rPr>
+          <w:highlight w:val="yellow"/>
+        </w:rPr>
+        <w:t xml:space="preserve"> (http://scienceDirect.com): an electronic database offering journal papers not published by IEEE (You must be with King's network to get access to the database)</w:t>
+      </w:r>
+    </w:p>
+    <w:p>
+      <w:pPr>
+        <w:pStyle w:val="Ttulo2"/>
         <w:jc w:val="both"/>
       </w:pPr>
-      <w:bookmarkStart w:id="14" w:name="_Toc20500405"/>
+      <w:bookmarkStart w:id="17" w:name="_Toc103970720"/>
       <w:r>
         <w:t>Insert More Sections if Necessary</w:t>
       </w:r>
-      <w:bookmarkEnd w:id="14"/>
-    </w:p>
-    <w:p/>
-    <w:p/>
-    <w:p>
-      <w:pPr>
-        <w:pStyle w:val="Titre1"/>
+      <w:bookmarkEnd w:id="17"/>
+    </w:p>
+    <w:p/>
+    <w:p/>
+    <w:p>
+      <w:pPr>
+        <w:pStyle w:val="Ttulo1"/>
         <w:jc w:val="both"/>
       </w:pPr>
-      <w:bookmarkStart w:id="15" w:name="_Toc20500406"/>
+      <w:bookmarkStart w:id="18" w:name="_Toc103970721"/>
       <w:r>
         <w:lastRenderedPageBreak/>
         <w:t>Background Theories</w:t>
       </w:r>
-      <w:bookmarkEnd w:id="15"/>
-    </w:p>
-    <w:p>
-      <w:r>
-        <w:t>The background theories supporting the work should be given in this section.</w:t>
-      </w:r>
-      <w:r>
-        <w:t xml:space="preserve"> Provide references when someone’s work is recalled.</w:t>
-      </w:r>
-    </w:p>
-    <w:p>
-      <w:pPr>
-        <w:pStyle w:val="Titre1"/>
+      <w:bookmarkEnd w:id="18"/>
+    </w:p>
+    <w:p>
+      <w:r>
+        <w:t xml:space="preserve">The underlying theory behind this project is that using the right design and model specifications, a neural network can be trained to carry out classification tasks on source code, </w:t>
+      </w:r>
+      <w:r>
+        <w:t>with</w:t>
+      </w:r>
+      <w:r>
+        <w:t xml:space="preserve"> a high level of accuracy.</w:t>
+      </w:r>
+    </w:p>
+    <w:p/>
+    <w:p>
+      <w:r>
+        <w:t xml:space="preserve">Objective 2 of section 1.2.1 </w:t>
+      </w:r>
+      <w:r>
+        <w:t xml:space="preserve">has its background in </w:t>
+      </w:r>
+      <w:r>
+        <w:t>the fundamentals of the Graph Neural Network</w:t>
+      </w:r>
+      <w:r>
+        <w:t xml:space="preserve"> (GNN)</w:t>
+      </w:r>
+      <w:r>
+        <w:t xml:space="preserve">. This network architecture, as described in [__] presents a method for processing information stored in the structure of a graph using a specially designed Neural Network. There have been several developments on this model, including the Gated Graph Neural Network [__], the Gated Graph Sequence Neural Network [__], the Gated Graph Convolutional Neural Network [__] and the Gated Graph Recurrent Neural Network [__], etc. </w:t>
+      </w:r>
+      <w:r>
+        <w:t xml:space="preserve">With this project, I will build on the generic GNN </w:t>
+      </w:r>
+      <w:r>
+        <w:t xml:space="preserve">to create two graph-based models that can accurately classify source code files. </w:t>
+      </w:r>
+    </w:p>
+    <w:p/>
+    <w:p>
+      <w:r>
+        <w:t>The background of Objective 5 in section 1.2.1 is Natural Language Processing [__]. This is a field of Artificial Intelligence with a lot of previous work done to understand how neural networks process natural text. The shortcoming of NLP models, specifically the models chosen for this project (the Feed-Forward Network and the LSTM) is that they convert each individual word or a series of consecutive words into a token which is then converted into a vector to be processed by the model. This vector representation is unsuitable for source code tasks.</w:t>
+      </w:r>
+    </w:p>
+    <w:p/>
+    <w:p>
+      <w:r>
+        <w:t xml:space="preserve">This is because in natural language, each language has its own vocabulary. With programs, the vocabulary changes depending on who wrote the program. This means that all the files in a training set made of programs could have little to no words or tokens in common, leading to under-fitting in the model. </w:t>
+      </w:r>
+    </w:p>
+    <w:p>
+      <w:r>
+        <w:br/>
+        <w:t xml:space="preserve">Another reason vector embeddings are unsuitable </w:t>
+      </w:r>
+      <w:r>
+        <w:t xml:space="preserve">for program understanding is </w:t>
+      </w:r>
+      <w:r>
+        <w:t xml:space="preserve">because in natural language, certain concepts do not exist, but </w:t>
+      </w:r>
+      <w:r>
+        <w:t xml:space="preserve">they </w:t>
+      </w:r>
+      <w:r>
+        <w:t>exist in source code. An example of this is a loop. In natural language, this would be the equivalent of saying the same thing over and over again (repetition of words or tokens), but in source code, you simply create a conditional statement to produce the desired output, removing the need to repeat the statement.</w:t>
+      </w:r>
+    </w:p>
+    <w:p/>
+    <w:p>
+      <w:r>
+        <w:t xml:space="preserve">The general background of this project is </w:t>
+      </w:r>
+      <w:r>
+        <w:t xml:space="preserve">rooted in </w:t>
+      </w:r>
+      <w:r>
+        <w:t xml:space="preserve">the Graph data structure and the Tree data structure. I believe that there has not been enough work done to examine how these data structures can be used to represent the information contained in programs. </w:t>
+      </w:r>
+    </w:p>
+    <w:p/>
+    <w:p>
+      <w:r>
+        <w:rPr>
+          <w:highlight w:val="yellow"/>
+        </w:rPr>
+        <w:t>The background theories supporting the work should be given in this section. Provide references when someone’s work is recalled.</w:t>
+      </w:r>
+    </w:p>
+    <w:p/>
+    <w:p/>
+    <w:p>
+      <w:pPr>
+        <w:pStyle w:val="Ttulo1"/>
         <w:jc w:val="both"/>
       </w:pPr>
-      <w:bookmarkStart w:id="16" w:name="_Toc20500407"/>
+      <w:bookmarkStart w:id="19" w:name="_Toc103970722"/>
       <w:r>
         <w:lastRenderedPageBreak/>
         <w:t>Objectives, Specifications and Design</w:t>
       </w:r>
-      <w:bookmarkEnd w:id="16"/>
+      <w:bookmarkEnd w:id="19"/>
     </w:p>
     <w:p>
       <w:pPr>
@@ -4190,15 +4403,15 @@
     </w:p>
     <w:p>
       <w:pPr>
-        <w:pStyle w:val="Titre1"/>
+        <w:pStyle w:val="Ttulo1"/>
         <w:jc w:val="both"/>
       </w:pPr>
-      <w:bookmarkStart w:id="17" w:name="_Toc20500408"/>
+      <w:bookmarkStart w:id="20" w:name="_Toc103970723"/>
       <w:r>
         <w:lastRenderedPageBreak/>
         <w:t>Methodology and Implementation</w:t>
       </w:r>
-      <w:bookmarkEnd w:id="17"/>
+      <w:bookmarkEnd w:id="20"/>
     </w:p>
     <w:p>
       <w:r>
@@ -4221,15 +4434,15 @@
     </w:p>
     <w:p>
       <w:pPr>
-        <w:pStyle w:val="Titre1"/>
+        <w:pStyle w:val="Ttulo1"/>
         <w:jc w:val="both"/>
       </w:pPr>
-      <w:bookmarkStart w:id="18" w:name="_Toc20500409"/>
+      <w:bookmarkStart w:id="21" w:name="_Toc103970724"/>
       <w:r>
         <w:lastRenderedPageBreak/>
         <w:t>Results, Analysis and Evaluation</w:t>
       </w:r>
-      <w:bookmarkEnd w:id="18"/>
+      <w:bookmarkEnd w:id="21"/>
     </w:p>
     <w:p>
       <w:r>
@@ -4255,14 +4468,14 @@
     </w:p>
     <w:p>
       <w:pPr>
-        <w:pStyle w:val="Titre1"/>
-      </w:pPr>
-      <w:bookmarkStart w:id="19" w:name="_Toc20500410"/>
+        <w:pStyle w:val="Ttulo1"/>
+      </w:pPr>
+      <w:bookmarkStart w:id="22" w:name="_Toc103970725"/>
       <w:r>
         <w:lastRenderedPageBreak/>
         <w:t>Legal, Social, Ethical and Professional Issues</w:t>
       </w:r>
-      <w:bookmarkEnd w:id="19"/>
+      <w:bookmarkEnd w:id="22"/>
     </w:p>
     <w:p>
       <w:pPr>
@@ -4300,15 +4513,15 @@
     </w:p>
     <w:p>
       <w:pPr>
-        <w:pStyle w:val="Titre1"/>
+        <w:pStyle w:val="Ttulo1"/>
         <w:jc w:val="both"/>
       </w:pPr>
-      <w:bookmarkStart w:id="20" w:name="_Toc20500411"/>
+      <w:bookmarkStart w:id="23" w:name="_Toc103970726"/>
       <w:r>
         <w:lastRenderedPageBreak/>
         <w:t>Conclusion</w:t>
       </w:r>
-      <w:bookmarkEnd w:id="20"/>
+      <w:bookmarkEnd w:id="23"/>
     </w:p>
     <w:p>
       <w:r>
@@ -4317,23 +4530,23 @@
     </w:p>
     <w:p>
       <w:pPr>
-        <w:pStyle w:val="Titre1"/>
+        <w:pStyle w:val="Ttulo1"/>
         <w:jc w:val="both"/>
       </w:pPr>
-      <w:bookmarkStart w:id="21" w:name="_Toc201479955"/>
-      <w:bookmarkStart w:id="22" w:name="_Toc209836639"/>
-      <w:bookmarkStart w:id="23" w:name="_Toc209836865"/>
-      <w:bookmarkStart w:id="24" w:name="_Toc209873188"/>
-      <w:bookmarkStart w:id="25" w:name="_Toc20500412"/>
+      <w:bookmarkStart w:id="24" w:name="_Toc201479955"/>
+      <w:bookmarkStart w:id="25" w:name="_Toc209836639"/>
+      <w:bookmarkStart w:id="26" w:name="_Toc209836865"/>
+      <w:bookmarkStart w:id="27" w:name="_Toc209873188"/>
+      <w:bookmarkStart w:id="28" w:name="_Toc103970727"/>
       <w:r>
         <w:lastRenderedPageBreak/>
         <w:t>References</w:t>
       </w:r>
-      <w:bookmarkEnd w:id="21"/>
-      <w:bookmarkEnd w:id="22"/>
-      <w:bookmarkEnd w:id="23"/>
       <w:bookmarkEnd w:id="24"/>
       <w:bookmarkEnd w:id="25"/>
+      <w:bookmarkEnd w:id="26"/>
+      <w:bookmarkEnd w:id="27"/>
+      <w:bookmarkEnd w:id="28"/>
     </w:p>
     <w:p>
       <w:r>
@@ -4372,26 +4585,26 @@
     </w:p>
     <w:p>
       <w:pPr>
-        <w:pStyle w:val="Titre1"/>
+        <w:pStyle w:val="Ttulo1"/>
         <w:jc w:val="both"/>
       </w:pPr>
-      <w:bookmarkStart w:id="26" w:name="_Toc20500413"/>
+      <w:bookmarkStart w:id="29" w:name="_Toc103970728"/>
       <w:r>
         <w:lastRenderedPageBreak/>
         <w:t>Appendices</w:t>
       </w:r>
-      <w:bookmarkEnd w:id="26"/>
-    </w:p>
-    <w:p>
-      <w:pPr>
-        <w:pStyle w:val="Titre2"/>
+      <w:bookmarkEnd w:id="29"/>
+    </w:p>
+    <w:p>
+      <w:pPr>
+        <w:pStyle w:val="Ttulo2"/>
         <w:jc w:val="both"/>
       </w:pPr>
-      <w:bookmarkStart w:id="27" w:name="_Toc20500414"/>
+      <w:bookmarkStart w:id="30" w:name="_Toc103970729"/>
       <w:r>
         <w:t>Appendix A: Heading</w:t>
       </w:r>
-      <w:bookmarkEnd w:id="27"/>
+      <w:bookmarkEnd w:id="30"/>
     </w:p>
     <w:p>
       <w:r>
@@ -4418,18 +4631,18 @@
     </w:p>
     <w:p>
       <w:pPr>
-        <w:pStyle w:val="Titre2"/>
+        <w:pStyle w:val="Ttulo2"/>
         <w:jc w:val="both"/>
       </w:pPr>
-      <w:bookmarkStart w:id="28" w:name="_Toc20500415"/>
+      <w:bookmarkStart w:id="31" w:name="_Toc103970730"/>
       <w:r>
         <w:t>Appendix B: Points to Note</w:t>
       </w:r>
-      <w:bookmarkEnd w:id="28"/>
-    </w:p>
-    <w:p>
-      <w:pPr>
-        <w:pStyle w:val="Paragraphedeliste"/>
+      <w:bookmarkEnd w:id="31"/>
+    </w:p>
+    <w:p>
+      <w:pPr>
+        <w:pStyle w:val="Prrafodelista"/>
         <w:numPr>
           <w:ilvl w:val="0"/>
           <w:numId w:val="7"/>
@@ -4441,7 +4654,7 @@
     </w:p>
     <w:p>
       <w:pPr>
-        <w:pStyle w:val="Paragraphedeliste"/>
+        <w:pStyle w:val="Prrafodelista"/>
         <w:numPr>
           <w:ilvl w:val="0"/>
           <w:numId w:val="7"/>
@@ -4456,7 +4669,7 @@
     </w:p>
     <w:p>
       <w:pPr>
-        <w:pStyle w:val="Paragraphedeliste"/>
+        <w:pStyle w:val="Prrafodelista"/>
         <w:numPr>
           <w:ilvl w:val="0"/>
           <w:numId w:val="7"/>
@@ -4480,7 +4693,7 @@
     </w:p>
     <w:p>
       <w:pPr>
-        <w:pStyle w:val="Paragraphedeliste"/>
+        <w:pStyle w:val="Prrafodelista"/>
         <w:numPr>
           <w:ilvl w:val="0"/>
           <w:numId w:val="7"/>
@@ -4495,7 +4708,7 @@
     </w:p>
     <w:p>
       <w:pPr>
-        <w:pStyle w:val="Paragraphedeliste"/>
+        <w:pStyle w:val="Prrafodelista"/>
         <w:numPr>
           <w:ilvl w:val="0"/>
           <w:numId w:val="7"/>
@@ -4510,7 +4723,7 @@
     </w:p>
     <w:p>
       <w:pPr>
-        <w:pStyle w:val="Paragraphedeliste"/>
+        <w:pStyle w:val="Prrafodelista"/>
         <w:numPr>
           <w:ilvl w:val="0"/>
           <w:numId w:val="7"/>
@@ -4525,7 +4738,7 @@
     </w:p>
     <w:p>
       <w:pPr>
-        <w:pStyle w:val="Paragraphedeliste"/>
+        <w:pStyle w:val="Prrafodelista"/>
         <w:numPr>
           <w:ilvl w:val="0"/>
           <w:numId w:val="7"/>
@@ -4540,7 +4753,7 @@
     </w:p>
     <w:p>
       <w:pPr>
-        <w:pStyle w:val="Paragraphedeliste"/>
+        <w:pStyle w:val="Prrafodelista"/>
         <w:numPr>
           <w:ilvl w:val="0"/>
           <w:numId w:val="7"/>
@@ -4555,7 +4768,7 @@
     </w:p>
     <w:p>
       <w:pPr>
-        <w:pStyle w:val="Paragraphedeliste"/>
+        <w:pStyle w:val="Prrafodelista"/>
         <w:numPr>
           <w:ilvl w:val="0"/>
           <w:numId w:val="7"/>
@@ -4570,7 +4783,7 @@
     </w:p>
     <w:p>
       <w:pPr>
-        <w:pStyle w:val="Paragraphedeliste"/>
+        <w:pStyle w:val="Prrafodelista"/>
         <w:numPr>
           <w:ilvl w:val="0"/>
           <w:numId w:val="7"/>
@@ -4585,7 +4798,7 @@
     </w:p>
     <w:p>
       <w:pPr>
-        <w:pStyle w:val="Paragraphedeliste"/>
+        <w:pStyle w:val="Prrafodelista"/>
         <w:numPr>
           <w:ilvl w:val="0"/>
           <w:numId w:val="7"/>
@@ -4600,7 +4813,7 @@
     </w:p>
     <w:p>
       <w:pPr>
-        <w:pStyle w:val="Paragraphedeliste"/>
+        <w:pStyle w:val="Prrafodelista"/>
         <w:numPr>
           <w:ilvl w:val="0"/>
           <w:numId w:val="7"/>
@@ -4615,7 +4828,7 @@
     </w:p>
     <w:p>
       <w:pPr>
-        <w:pStyle w:val="Paragraphedeliste"/>
+        <w:pStyle w:val="Prrafodelista"/>
         <w:numPr>
           <w:ilvl w:val="0"/>
           <w:numId w:val="7"/>
@@ -4630,7 +4843,7 @@
     </w:p>
     <w:p>
       <w:pPr>
-        <w:pStyle w:val="Paragraphedeliste"/>
+        <w:pStyle w:val="Prrafodelista"/>
         <w:numPr>
           <w:ilvl w:val="0"/>
           <w:numId w:val="7"/>
@@ -4645,7 +4858,7 @@
     </w:p>
     <w:p>
       <w:pPr>
-        <w:pStyle w:val="Paragraphedeliste"/>
+        <w:pStyle w:val="Prrafodelista"/>
         <w:numPr>
           <w:ilvl w:val="0"/>
           <w:numId w:val="7"/>
@@ -4660,7 +4873,7 @@
     </w:p>
     <w:p>
       <w:pPr>
-        <w:pStyle w:val="Paragraphedeliste"/>
+        <w:pStyle w:val="Prrafodelista"/>
         <w:numPr>
           <w:ilvl w:val="0"/>
           <w:numId w:val="7"/>
@@ -4675,7 +4888,7 @@
     </w:p>
     <w:p>
       <w:pPr>
-        <w:pStyle w:val="Paragraphedeliste"/>
+        <w:pStyle w:val="Prrafodelista"/>
         <w:numPr>
           <w:ilvl w:val="0"/>
           <w:numId w:val="7"/>
@@ -4690,7 +4903,7 @@
     </w:p>
     <w:p>
       <w:pPr>
-        <w:pStyle w:val="Paragraphedeliste"/>
+        <w:pStyle w:val="Prrafodelista"/>
         <w:numPr>
           <w:ilvl w:val="0"/>
           <w:numId w:val="7"/>
@@ -4706,7 +4919,7 @@
     </w:p>
     <w:p>
       <w:pPr>
-        <w:pStyle w:val="Paragraphedeliste"/>
+        <w:pStyle w:val="Prrafodelista"/>
         <w:numPr>
           <w:ilvl w:val="0"/>
           <w:numId w:val="7"/>
@@ -4721,7 +4934,7 @@
     </w:p>
     <w:p>
       <w:pPr>
-        <w:pStyle w:val="Paragraphedeliste"/>
+        <w:pStyle w:val="Prrafodelista"/>
         <w:numPr>
           <w:ilvl w:val="0"/>
           <w:numId w:val="7"/>
@@ -4736,7 +4949,7 @@
     </w:p>
     <w:p>
       <w:pPr>
-        <w:pStyle w:val="Paragraphedeliste"/>
+        <w:pStyle w:val="Prrafodelista"/>
         <w:numPr>
           <w:ilvl w:val="0"/>
           <w:numId w:val="7"/>
@@ -4821,7 +5034,7 @@
   <w:sdt>
     <w:sdtPr>
       <w:rPr>
-        <w:rStyle w:val="Numrodepage"/>
+        <w:rStyle w:val="Nmerodepgina"/>
       </w:rPr>
       <w:id w:val="-736620171"/>
       <w:docPartObj>
@@ -4831,46 +5044,46 @@
     </w:sdtPr>
     <w:sdtEndPr>
       <w:rPr>
-        <w:rStyle w:val="Numrodepage"/>
+        <w:rStyle w:val="Nmerodepgina"/>
       </w:rPr>
     </w:sdtEndPr>
     <w:sdtContent>
       <w:p>
         <w:pPr>
-          <w:pStyle w:val="Pieddepage"/>
+          <w:pStyle w:val="Piedepgina"/>
           <w:framePr w:wrap="none" w:vAnchor="text" w:hAnchor="margin" w:xAlign="outside" w:y="1"/>
           <w:rPr>
-            <w:rStyle w:val="Numrodepage"/>
+            <w:rStyle w:val="Nmerodepgina"/>
           </w:rPr>
         </w:pPr>
         <w:r>
           <w:rPr>
-            <w:rStyle w:val="Numrodepage"/>
+            <w:rStyle w:val="Nmerodepgina"/>
           </w:rPr>
           <w:fldChar w:fldCharType="begin"/>
         </w:r>
         <w:r>
           <w:rPr>
-            <w:rStyle w:val="Numrodepage"/>
+            <w:rStyle w:val="Nmerodepgina"/>
           </w:rPr>
           <w:instrText xml:space="preserve"> PAGE </w:instrText>
         </w:r>
         <w:r>
           <w:rPr>
-            <w:rStyle w:val="Numrodepage"/>
+            <w:rStyle w:val="Nmerodepgina"/>
           </w:rPr>
           <w:fldChar w:fldCharType="separate"/>
         </w:r>
         <w:r>
           <w:rPr>
-            <w:rStyle w:val="Numrodepage"/>
+            <w:rStyle w:val="Nmerodepgina"/>
             <w:noProof/>
           </w:rPr>
           <w:t>iv</w:t>
         </w:r>
         <w:r>
           <w:rPr>
-            <w:rStyle w:val="Numrodepage"/>
+            <w:rStyle w:val="Nmerodepgina"/>
           </w:rPr>
           <w:fldChar w:fldCharType="end"/>
         </w:r>
@@ -4879,7 +5092,7 @@
   </w:sdt>
   <w:p>
     <w:pPr>
-      <w:pStyle w:val="Pieddepage"/>
+      <w:pStyle w:val="Piedepgina"/>
       <w:ind w:right="360" w:firstLine="360"/>
     </w:pPr>
   </w:p>
@@ -4890,7 +5103,7 @@
 <w:ftr xmlns:wpc="http://schemas.microsoft.com/office/word/2010/wordprocessingCanvas" xmlns:cx="http://schemas.microsoft.com/office/drawing/2014/chartex" xmlns:cx1="http://schemas.microsoft.com/office/drawing/2015/9/8/chartex" xmlns:cx2="http://schemas.microsoft.com/office/drawing/2015/10/21/chartex" xmlns:cx3="http://schemas.microsoft.com/office/drawing/2016/5/9/chartex" xmlns:cx4="http://schemas.microsoft.com/office/drawing/2016/5/10/chartex" xmlns:cx5="http://schemas.microsoft.com/office/drawing/2016/5/11/chartex" xmlns:cx6="http://schemas.microsoft.com/office/drawing/2016/5/12/chartex" xmlns:cx7="http://schemas.microsoft.com/office/drawing/2016/5/13/chartex" xmlns:cx8="http://schemas.microsoft.com/office/drawing/2016/5/14/chartex" xmlns:mc="http://schemas.openxmlformats.org/markup-compatibility/2006" xmlns:aink="http://schemas.microsoft.com/office/drawing/2016/ink" xmlns:am3d="http://schemas.microsoft.com/office/drawing/2017/model3d" xmlns:o="urn:schemas-microsoft-com:office:office" xmlns:oel="http://schemas.microsoft.com/office/2019/extlst" xmlns:r="http://schemas.openxmlformats.org/officeDocument/2006/relationships" xmlns:m="http://schemas.openxmlformats.org/officeDocument/2006/math" xmlns:v="urn:schemas-microsoft-com:vml" xmlns:wp14="http://schemas.microsoft.com/office/word/2010/wordprocessingDrawing" xmlns:wp="http://schemas.openxmlformats.org/drawingml/2006/wordprocessingDrawing" xmlns:w10="urn:schemas-microsoft-com:office:word" xmlns:w="http://schemas.openxmlformats.org/wordprocessingml/2006/main" xmlns:w14="http://schemas.microsoft.com/office/word/2010/wordml" xmlns:w15="http://schemas.microsoft.com/office/word/2012/wordml" xmlns:w16cex="http://schemas.microsoft.com/office/word/2018/wordml/cex" xmlns:w16cid="http://schemas.microsoft.com/office/word/2016/wordml/cid" xmlns:w16="http://schemas.microsoft.com/office/word/2018/wordml" xmlns:w16sdtdh="http://schemas.microsoft.com/office/word/2020/wordml/sdtdatahash" xmlns:w16se="http://schemas.microsoft.com/office/word/2015/wordml/symex" xmlns:wpg="http://schemas.microsoft.com/office/word/2010/wordprocessingGroup" xmlns:wpi="http://schemas.microsoft.com/office/word/2010/wordprocessingInk" xmlns:wne="http://schemas.microsoft.com/office/word/2006/wordml" xmlns:wps="http://schemas.microsoft.com/office/word/2010/wordprocessingShape" mc:Ignorable="w14 w15 w16se w16cid w16 w16cex w16sdtdh wp14">
   <w:p>
     <w:pPr>
-      <w:pStyle w:val="Pieddepage"/>
+      <w:pStyle w:val="Piedepgina"/>
       <w:tabs>
         <w:tab w:val="clear" w:pos="4153"/>
         <w:tab w:val="center" w:pos="4678"/>
@@ -5016,7 +5229,7 @@
   <w:footnote w:type="continuationNotice" w:id="1">
     <w:p>
       <w:pPr>
-        <w:pStyle w:val="Pieddepage"/>
+        <w:pStyle w:val="Piedepgina"/>
       </w:pPr>
     </w:p>
     <w:p/>
@@ -5042,7 +5255,7 @@
 <w:hdr xmlns:wpc="http://schemas.microsoft.com/office/word/2010/wordprocessingCanvas" xmlns:cx="http://schemas.microsoft.com/office/drawing/2014/chartex" xmlns:cx1="http://schemas.microsoft.com/office/drawing/2015/9/8/chartex" xmlns:cx2="http://schemas.microsoft.com/office/drawing/2015/10/21/chartex" xmlns:cx3="http://schemas.microsoft.com/office/drawing/2016/5/9/chartex" xmlns:cx4="http://schemas.microsoft.com/office/drawing/2016/5/10/chartex" xmlns:cx5="http://schemas.microsoft.com/office/drawing/2016/5/11/chartex" xmlns:cx6="http://schemas.microsoft.com/office/drawing/2016/5/12/chartex" xmlns:cx7="http://schemas.microsoft.com/office/drawing/2016/5/13/chartex" xmlns:cx8="http://schemas.microsoft.com/office/drawing/2016/5/14/chartex" xmlns:mc="http://schemas.openxmlformats.org/markup-compatibility/2006" xmlns:aink="http://schemas.microsoft.com/office/drawing/2016/ink" xmlns:am3d="http://schemas.microsoft.com/office/drawing/2017/model3d" xmlns:o="urn:schemas-microsoft-com:office:office" xmlns:oel="http://schemas.microsoft.com/office/2019/extlst" xmlns:r="http://schemas.openxmlformats.org/officeDocument/2006/relationships" xmlns:m="http://schemas.openxmlformats.org/officeDocument/2006/math" xmlns:v="urn:schemas-microsoft-com:vml" xmlns:wp14="http://schemas.microsoft.com/office/word/2010/wordprocessingDrawing" xmlns:wp="http://schemas.openxmlformats.org/drawingml/2006/wordprocessingDrawing" xmlns:w10="urn:schemas-microsoft-com:office:word" xmlns:w="http://schemas.openxmlformats.org/wordprocessingml/2006/main" xmlns:w14="http://schemas.microsoft.com/office/word/2010/wordml" xmlns:w15="http://schemas.microsoft.com/office/word/2012/wordml" xmlns:w16cex="http://schemas.microsoft.com/office/word/2018/wordml/cex" xmlns:w16cid="http://schemas.microsoft.com/office/word/2016/wordml/cid" xmlns:w16="http://schemas.microsoft.com/office/word/2018/wordml" xmlns:w16sdtdh="http://schemas.microsoft.com/office/word/2020/wordml/sdtdatahash" xmlns:w16se="http://schemas.microsoft.com/office/word/2015/wordml/symex" xmlns:wpg="http://schemas.microsoft.com/office/word/2010/wordprocessingGroup" xmlns:wpi="http://schemas.microsoft.com/office/word/2010/wordprocessingInk" xmlns:wne="http://schemas.microsoft.com/office/word/2006/wordml" xmlns:wps="http://schemas.microsoft.com/office/word/2010/wordprocessingShape" mc:Ignorable="w14 w15 w16se w16cid w16 w16cex w16sdtdh wp14">
   <w:p>
     <w:pPr>
-      <w:pStyle w:val="En-tte"/>
+      <w:pStyle w:val="Encabezado"/>
       <w:tabs>
         <w:tab w:val="left" w:pos="973"/>
       </w:tabs>
@@ -5059,7 +5272,7 @@
 <w:hdr xmlns:wpc="http://schemas.microsoft.com/office/word/2010/wordprocessingCanvas" xmlns:cx="http://schemas.microsoft.com/office/drawing/2014/chartex" xmlns:cx1="http://schemas.microsoft.com/office/drawing/2015/9/8/chartex" xmlns:cx2="http://schemas.microsoft.com/office/drawing/2015/10/21/chartex" xmlns:cx3="http://schemas.microsoft.com/office/drawing/2016/5/9/chartex" xmlns:cx4="http://schemas.microsoft.com/office/drawing/2016/5/10/chartex" xmlns:cx5="http://schemas.microsoft.com/office/drawing/2016/5/11/chartex" xmlns:cx6="http://schemas.microsoft.com/office/drawing/2016/5/12/chartex" xmlns:cx7="http://schemas.microsoft.com/office/drawing/2016/5/13/chartex" xmlns:cx8="http://schemas.microsoft.com/office/drawing/2016/5/14/chartex" xmlns:mc="http://schemas.openxmlformats.org/markup-compatibility/2006" xmlns:aink="http://schemas.microsoft.com/office/drawing/2016/ink" xmlns:am3d="http://schemas.microsoft.com/office/drawing/2017/model3d" xmlns:o="urn:schemas-microsoft-com:office:office" xmlns:oel="http://schemas.microsoft.com/office/2019/extlst" xmlns:r="http://schemas.openxmlformats.org/officeDocument/2006/relationships" xmlns:m="http://schemas.openxmlformats.org/officeDocument/2006/math" xmlns:v="urn:schemas-microsoft-com:vml" xmlns:wp14="http://schemas.microsoft.com/office/word/2010/wordprocessingDrawing" xmlns:wp="http://schemas.openxmlformats.org/drawingml/2006/wordprocessingDrawing" xmlns:w10="urn:schemas-microsoft-com:office:word" xmlns:w="http://schemas.openxmlformats.org/wordprocessingml/2006/main" xmlns:w14="http://schemas.microsoft.com/office/word/2010/wordml" xmlns:w15="http://schemas.microsoft.com/office/word/2012/wordml" xmlns:w16cex="http://schemas.microsoft.com/office/word/2018/wordml/cex" xmlns:w16cid="http://schemas.microsoft.com/office/word/2016/wordml/cid" xmlns:w16="http://schemas.microsoft.com/office/word/2018/wordml" xmlns:w16sdtdh="http://schemas.microsoft.com/office/word/2020/wordml/sdtdatahash" xmlns:w16se="http://schemas.microsoft.com/office/word/2015/wordml/symex" xmlns:wpg="http://schemas.microsoft.com/office/word/2010/wordprocessingGroup" xmlns:wpi="http://schemas.microsoft.com/office/word/2010/wordprocessingInk" xmlns:wne="http://schemas.microsoft.com/office/word/2006/wordml" xmlns:wps="http://schemas.microsoft.com/office/word/2010/wordprocessingShape" mc:Ignorable="w14 w15 w16se w16cid w16 w16cex w16sdtdh wp14">
   <w:p>
     <w:pPr>
-      <w:pStyle w:val="En-tte"/>
+      <w:pStyle w:val="Encabezado"/>
       <w:tabs>
         <w:tab w:val="left" w:pos="3970"/>
         <w:tab w:val="center" w:pos="4252"/>
@@ -5080,7 +5293,7 @@
 <w:hdr xmlns:wpc="http://schemas.microsoft.com/office/word/2010/wordprocessingCanvas" xmlns:cx="http://schemas.microsoft.com/office/drawing/2014/chartex" xmlns:cx1="http://schemas.microsoft.com/office/drawing/2015/9/8/chartex" xmlns:cx2="http://schemas.microsoft.com/office/drawing/2015/10/21/chartex" xmlns:cx3="http://schemas.microsoft.com/office/drawing/2016/5/9/chartex" xmlns:cx4="http://schemas.microsoft.com/office/drawing/2016/5/10/chartex" xmlns:cx5="http://schemas.microsoft.com/office/drawing/2016/5/11/chartex" xmlns:cx6="http://schemas.microsoft.com/office/drawing/2016/5/12/chartex" xmlns:cx7="http://schemas.microsoft.com/office/drawing/2016/5/13/chartex" xmlns:cx8="http://schemas.microsoft.com/office/drawing/2016/5/14/chartex" xmlns:mc="http://schemas.openxmlformats.org/markup-compatibility/2006" xmlns:aink="http://schemas.microsoft.com/office/drawing/2016/ink" xmlns:am3d="http://schemas.microsoft.com/office/drawing/2017/model3d" xmlns:o="urn:schemas-microsoft-com:office:office" xmlns:oel="http://schemas.microsoft.com/office/2019/extlst" xmlns:r="http://schemas.openxmlformats.org/officeDocument/2006/relationships" xmlns:m="http://schemas.openxmlformats.org/officeDocument/2006/math" xmlns:v="urn:schemas-microsoft-com:vml" xmlns:wp14="http://schemas.microsoft.com/office/word/2010/wordprocessingDrawing" xmlns:wp="http://schemas.openxmlformats.org/drawingml/2006/wordprocessingDrawing" xmlns:w10="urn:schemas-microsoft-com:office:word" xmlns:w="http://schemas.openxmlformats.org/wordprocessingml/2006/main" xmlns:w14="http://schemas.microsoft.com/office/word/2010/wordml" xmlns:w15="http://schemas.microsoft.com/office/word/2012/wordml" xmlns:w16cex="http://schemas.microsoft.com/office/word/2018/wordml/cex" xmlns:w16cid="http://schemas.microsoft.com/office/word/2016/wordml/cid" xmlns:w16="http://schemas.microsoft.com/office/word/2018/wordml" xmlns:w16sdtdh="http://schemas.microsoft.com/office/word/2020/wordml/sdtdatahash" xmlns:w16se="http://schemas.microsoft.com/office/word/2015/wordml/symex" xmlns:wpg="http://schemas.microsoft.com/office/word/2010/wordprocessingGroup" xmlns:wpi="http://schemas.microsoft.com/office/word/2010/wordprocessingInk" xmlns:wne="http://schemas.microsoft.com/office/word/2006/wordml" xmlns:wps="http://schemas.microsoft.com/office/word/2010/wordprocessingShape" mc:Ignorable="w14 w15 w16se w16cid w16 w16cex w16sdtdh wp14">
   <w:p>
     <w:pPr>
-      <w:pStyle w:val="En-tte"/>
+      <w:pStyle w:val="Encabezado"/>
       <w:jc w:val="both"/>
       <w:rPr>
         <w:noProof/>
@@ -5094,7 +5307,7 @@
 <w:hdr xmlns:wpc="http://schemas.microsoft.com/office/word/2010/wordprocessingCanvas" xmlns:cx="http://schemas.microsoft.com/office/drawing/2014/chartex" xmlns:cx1="http://schemas.microsoft.com/office/drawing/2015/9/8/chartex" xmlns:cx2="http://schemas.microsoft.com/office/drawing/2015/10/21/chartex" xmlns:cx3="http://schemas.microsoft.com/office/drawing/2016/5/9/chartex" xmlns:cx4="http://schemas.microsoft.com/office/drawing/2016/5/10/chartex" xmlns:cx5="http://schemas.microsoft.com/office/drawing/2016/5/11/chartex" xmlns:cx6="http://schemas.microsoft.com/office/drawing/2016/5/12/chartex" xmlns:cx7="http://schemas.microsoft.com/office/drawing/2016/5/13/chartex" xmlns:cx8="http://schemas.microsoft.com/office/drawing/2016/5/14/chartex" xmlns:mc="http://schemas.openxmlformats.org/markup-compatibility/2006" xmlns:aink="http://schemas.microsoft.com/office/drawing/2016/ink" xmlns:am3d="http://schemas.microsoft.com/office/drawing/2017/model3d" xmlns:o="urn:schemas-microsoft-com:office:office" xmlns:oel="http://schemas.microsoft.com/office/2019/extlst" xmlns:r="http://schemas.openxmlformats.org/officeDocument/2006/relationships" xmlns:m="http://schemas.openxmlformats.org/officeDocument/2006/math" xmlns:v="urn:schemas-microsoft-com:vml" xmlns:wp14="http://schemas.microsoft.com/office/word/2010/wordprocessingDrawing" xmlns:wp="http://schemas.openxmlformats.org/drawingml/2006/wordprocessingDrawing" xmlns:w10="urn:schemas-microsoft-com:office:word" xmlns:w="http://schemas.openxmlformats.org/wordprocessingml/2006/main" xmlns:w14="http://schemas.microsoft.com/office/word/2010/wordml" xmlns:w15="http://schemas.microsoft.com/office/word/2012/wordml" xmlns:w16cex="http://schemas.microsoft.com/office/word/2018/wordml/cex" xmlns:w16cid="http://schemas.microsoft.com/office/word/2016/wordml/cid" xmlns:w16="http://schemas.microsoft.com/office/word/2018/wordml" xmlns:w16sdtdh="http://schemas.microsoft.com/office/word/2020/wordml/sdtdatahash" xmlns:w16se="http://schemas.microsoft.com/office/word/2015/wordml/symex" xmlns:wpg="http://schemas.microsoft.com/office/word/2010/wordprocessingGroup" xmlns:wpi="http://schemas.microsoft.com/office/word/2010/wordprocessingInk" xmlns:wne="http://schemas.microsoft.com/office/word/2006/wordml" xmlns:wps="http://schemas.microsoft.com/office/word/2010/wordprocessingShape" mc:Ignorable="w14 w15 w16se w16cid w16 w16cex w16sdtdh wp14">
   <w:p>
     <w:pPr>
-      <w:pStyle w:val="En-tte"/>
+      <w:pStyle w:val="Encabezado"/>
     </w:pPr>
   </w:p>
 </w:hdr>
@@ -5109,7 +5322,7 @@
     <w:lvl w:ilvl="0">
       <w:start w:val="1"/>
       <w:numFmt w:val="decimal"/>
-      <w:pStyle w:val="Titre1"/>
+      <w:pStyle w:val="Ttulo1"/>
       <w:suff w:val="space"/>
       <w:lvlText w:val="%1"/>
       <w:lvlJc w:val="left"/>
@@ -5123,7 +5336,7 @@
     <w:lvl w:ilvl="1">
       <w:start w:val="1"/>
       <w:numFmt w:val="decimal"/>
-      <w:pStyle w:val="Titre2"/>
+      <w:pStyle w:val="Ttulo2"/>
       <w:suff w:val="space"/>
       <w:lvlText w:val="%1.%2"/>
       <w:lvlJc w:val="left"/>
@@ -5137,7 +5350,7 @@
     <w:lvl w:ilvl="2">
       <w:start w:val="1"/>
       <w:numFmt w:val="decimal"/>
-      <w:pStyle w:val="Titre3"/>
+      <w:pStyle w:val="Ttulo3"/>
       <w:suff w:val="space"/>
       <w:lvlText w:val="%1.%2.%3"/>
       <w:lvlJc w:val="left"/>
@@ -5151,7 +5364,7 @@
     <w:lvl w:ilvl="3">
       <w:start w:val="1"/>
       <w:numFmt w:val="decimal"/>
-      <w:pStyle w:val="Titre4"/>
+      <w:pStyle w:val="Ttulo4"/>
       <w:suff w:val="space"/>
       <w:lvlText w:val="%1.%2.%3.%4"/>
       <w:lvlJc w:val="left"/>
@@ -5165,7 +5378,7 @@
     <w:lvl w:ilvl="4">
       <w:start w:val="1"/>
       <w:numFmt w:val="decimal"/>
-      <w:pStyle w:val="Titre5"/>
+      <w:pStyle w:val="Ttulo5"/>
       <w:suff w:val="space"/>
       <w:lvlText w:val="%1.%2.%3.%4.%5"/>
       <w:lvlJc w:val="left"/>
@@ -5179,7 +5392,7 @@
     <w:lvl w:ilvl="5">
       <w:start w:val="1"/>
       <w:numFmt w:val="decimal"/>
-      <w:pStyle w:val="Titre6"/>
+      <w:pStyle w:val="Ttulo6"/>
       <w:suff w:val="space"/>
       <w:lvlText w:val="%1.%2.%3.%4.%5.%6"/>
       <w:lvlJc w:val="left"/>
@@ -5193,7 +5406,7 @@
     <w:lvl w:ilvl="6">
       <w:start w:val="1"/>
       <w:numFmt w:val="decimal"/>
-      <w:pStyle w:val="Titre7"/>
+      <w:pStyle w:val="Ttulo7"/>
       <w:suff w:val="space"/>
       <w:lvlText w:val="%1.%2.%3.%4.%5.%6.%7"/>
       <w:lvlJc w:val="left"/>
@@ -5207,7 +5420,7 @@
     <w:lvl w:ilvl="7">
       <w:start w:val="1"/>
       <w:numFmt w:val="decimal"/>
-      <w:pStyle w:val="Titre8"/>
+      <w:pStyle w:val="Ttulo8"/>
       <w:suff w:val="space"/>
       <w:lvlText w:val="%1.%2.%3.%4.%5.%6.%7.%8"/>
       <w:lvlJc w:val="left"/>
@@ -5221,7 +5434,7 @@
     <w:lvl w:ilvl="8">
       <w:start w:val="1"/>
       <w:numFmt w:val="decimal"/>
-      <w:pStyle w:val="Titre9"/>
+      <w:pStyle w:val="Ttulo9"/>
       <w:suff w:val="space"/>
       <w:lvlText w:val="%1.%2.%3.%4.%5.%6.%7.%8.%9"/>
       <w:lvlJc w:val="left"/>
@@ -6521,10 +6734,10 @@
       <w:lang w:eastAsia="zh-TW"/>
     </w:rPr>
   </w:style>
-  <w:style w:type="paragraph" w:styleId="Titre1">
+  <w:style w:type="paragraph" w:styleId="Ttulo1">
     <w:name w:val="heading 1"/>
     <w:next w:val="Normal"/>
-    <w:link w:val="Titre1Car"/>
+    <w:link w:val="Ttulo1Car"/>
     <w:autoRedefine/>
     <w:qFormat/>
     <w:rsid w:val="00A423B0"/>
@@ -6546,11 +6759,11 @@
       <w:szCs w:val="32"/>
     </w:rPr>
   </w:style>
-  <w:style w:type="paragraph" w:styleId="Titre2">
+  <w:style w:type="paragraph" w:styleId="Ttulo2">
     <w:name w:val="heading 2"/>
-    <w:basedOn w:val="Titre1"/>
+    <w:basedOn w:val="Ttulo1"/>
     <w:next w:val="Normal"/>
-    <w:link w:val="Titre2Car"/>
+    <w:link w:val="Ttulo2Car"/>
     <w:autoRedefine/>
     <w:qFormat/>
     <w:rsid w:val="004F3AE0"/>
@@ -6570,11 +6783,11 @@
       <w:szCs w:val="28"/>
     </w:rPr>
   </w:style>
-  <w:style w:type="paragraph" w:styleId="Titre3">
+  <w:style w:type="paragraph" w:styleId="Ttulo3">
     <w:name w:val="heading 3"/>
-    <w:basedOn w:val="Titre2"/>
+    <w:basedOn w:val="Ttulo2"/>
     <w:next w:val="Normal"/>
-    <w:link w:val="Titre3Car"/>
+    <w:link w:val="Ttulo3Car"/>
     <w:autoRedefine/>
     <w:qFormat/>
     <w:rsid w:val="000C6501"/>
@@ -6592,11 +6805,11 @@
       <w:lang w:eastAsia="en-US"/>
     </w:rPr>
   </w:style>
-  <w:style w:type="paragraph" w:styleId="Titre4">
+  <w:style w:type="paragraph" w:styleId="Ttulo4">
     <w:name w:val="heading 4"/>
-    <w:basedOn w:val="Titre3"/>
+    <w:basedOn w:val="Ttulo3"/>
     <w:next w:val="Normal"/>
-    <w:link w:val="Titre4Car"/>
+    <w:link w:val="Ttulo4Car"/>
     <w:qFormat/>
     <w:rsid w:val="008D3E18"/>
     <w:pPr>
@@ -6612,11 +6825,11 @@
       <w:szCs w:val="28"/>
     </w:rPr>
   </w:style>
-  <w:style w:type="paragraph" w:styleId="Titre5">
+  <w:style w:type="paragraph" w:styleId="Ttulo5">
     <w:name w:val="heading 5"/>
-    <w:basedOn w:val="Titre4"/>
+    <w:basedOn w:val="Ttulo4"/>
     <w:next w:val="Normal"/>
-    <w:link w:val="Titre5Car"/>
+    <w:link w:val="Ttulo5Car"/>
     <w:qFormat/>
     <w:rsid w:val="009A0C82"/>
     <w:pPr>
@@ -6633,11 +6846,11 @@
       <w:szCs w:val="26"/>
     </w:rPr>
   </w:style>
-  <w:style w:type="paragraph" w:styleId="Titre6">
+  <w:style w:type="paragraph" w:styleId="Ttulo6">
     <w:name w:val="heading 6"/>
-    <w:basedOn w:val="Titre5"/>
+    <w:basedOn w:val="Ttulo5"/>
     <w:next w:val="Normal"/>
-    <w:link w:val="Titre6Car"/>
+    <w:link w:val="Ttulo6Car"/>
     <w:qFormat/>
     <w:rsid w:val="004913BB"/>
     <w:pPr>
@@ -6651,11 +6864,11 @@
       <w:szCs w:val="22"/>
     </w:rPr>
   </w:style>
-  <w:style w:type="paragraph" w:styleId="Titre7">
+  <w:style w:type="paragraph" w:styleId="Ttulo7">
     <w:name w:val="heading 7"/>
     <w:basedOn w:val="Normal"/>
     <w:next w:val="Normal"/>
-    <w:link w:val="Titre7Car"/>
+    <w:link w:val="Ttulo7Car"/>
     <w:semiHidden/>
     <w:unhideWhenUsed/>
     <w:qFormat/>
@@ -6677,11 +6890,11 @@
       <w:color w:val="404040" w:themeColor="text1" w:themeTint="BF"/>
     </w:rPr>
   </w:style>
-  <w:style w:type="paragraph" w:styleId="Titre8">
+  <w:style w:type="paragraph" w:styleId="Ttulo8">
     <w:name w:val="heading 8"/>
     <w:basedOn w:val="Normal"/>
     <w:next w:val="Normal"/>
-    <w:link w:val="Titre8Car"/>
+    <w:link w:val="Ttulo8Car"/>
     <w:semiHidden/>
     <w:unhideWhenUsed/>
     <w:qFormat/>
@@ -6703,11 +6916,11 @@
       <w:szCs w:val="20"/>
     </w:rPr>
   </w:style>
-  <w:style w:type="paragraph" w:styleId="Titre9">
+  <w:style w:type="paragraph" w:styleId="Ttulo9">
     <w:name w:val="heading 9"/>
     <w:basedOn w:val="Normal"/>
     <w:next w:val="Normal"/>
-    <w:link w:val="Titre9Car"/>
+    <w:link w:val="Ttulo9Car"/>
     <w:semiHidden/>
     <w:unhideWhenUsed/>
     <w:qFormat/>
@@ -6731,13 +6944,13 @@
       <w:szCs w:val="20"/>
     </w:rPr>
   </w:style>
-  <w:style w:type="character" w:default="1" w:styleId="Policepardfaut">
+  <w:style w:type="character" w:default="1" w:styleId="Fuentedeprrafopredeter">
     <w:name w:val="Default Paragraph Font"/>
     <w:uiPriority w:val="1"/>
     <w:semiHidden/>
     <w:unhideWhenUsed/>
   </w:style>
-  <w:style w:type="table" w:default="1" w:styleId="TableauNormal">
+  <w:style w:type="table" w:default="1" w:styleId="Tablanormal">
     <w:name w:val="Normal Table"/>
     <w:uiPriority w:val="99"/>
     <w:semiHidden/>
@@ -6752,7 +6965,7 @@
       </w:tblCellMar>
     </w:tblPr>
   </w:style>
-  <w:style w:type="numbering" w:default="1" w:styleId="Aucuneliste">
+  <w:style w:type="numbering" w:default="1" w:styleId="Sinlista">
     <w:name w:val="No List"/>
     <w:uiPriority w:val="99"/>
     <w:semiHidden/>
@@ -6799,9 +7012,9 @@
       <w:ind w:left="284"/>
     </w:pPr>
   </w:style>
-  <w:style w:type="paragraph" w:styleId="En-ttedetabledesmatires">
+  <w:style w:type="paragraph" w:styleId="TtuloTDC">
     <w:name w:val="TOC Heading"/>
-    <w:basedOn w:val="Titre1"/>
+    <w:basedOn w:val="Ttulo1"/>
     <w:next w:val="Normal"/>
     <w:uiPriority w:val="39"/>
     <w:qFormat/>
@@ -6824,7 +7037,7 @@
       <w:lang w:val="en-US" w:eastAsia="en-US"/>
     </w:rPr>
   </w:style>
-  <w:style w:type="paragraph" w:styleId="En-tte">
+  <w:style w:type="paragraph" w:styleId="Encabezado">
     <w:name w:val="header"/>
     <w:autoRedefine/>
     <w:rsid w:val="00365D7E"/>
@@ -6845,7 +7058,7 @@
       <w:lang w:eastAsia="en-US"/>
     </w:rPr>
   </w:style>
-  <w:style w:type="paragraph" w:styleId="Explorateurdedocuments">
+  <w:style w:type="paragraph" w:styleId="Mapadeldocumento">
     <w:name w:val="Document Map"/>
     <w:basedOn w:val="Normal"/>
     <w:semiHidden/>
@@ -6859,7 +7072,7 @@
       <w:szCs w:val="20"/>
     </w:rPr>
   </w:style>
-  <w:style w:type="paragraph" w:styleId="TM1">
+  <w:style w:type="paragraph" w:styleId="TDC1">
     <w:name w:val="toc 1"/>
     <w:basedOn w:val="Normal"/>
     <w:next w:val="Normal"/>
@@ -6896,7 +7109,7 @@
       <w:iCs/>
     </w:rPr>
   </w:style>
-  <w:style w:type="paragraph" w:styleId="TM2">
+  <w:style w:type="paragraph" w:styleId="TDC2">
     <w:name w:val="toc 2"/>
     <w:basedOn w:val="Normal"/>
     <w:next w:val="Normal"/>
@@ -6934,7 +7147,7 @@
       <w:szCs w:val="22"/>
     </w:rPr>
   </w:style>
-  <w:style w:type="paragraph" w:styleId="TM3">
+  <w:style w:type="paragraph" w:styleId="TDC3">
     <w:name w:val="toc 3"/>
     <w:basedOn w:val="Normal"/>
     <w:next w:val="Normal"/>
@@ -6969,7 +7182,7 @@
       <w:szCs w:val="20"/>
     </w:rPr>
   </w:style>
-  <w:style w:type="paragraph" w:styleId="TM4">
+  <w:style w:type="paragraph" w:styleId="TDC4">
     <w:name w:val="toc 4"/>
     <w:basedOn w:val="Normal"/>
     <w:next w:val="Normal"/>
@@ -7004,7 +7217,7 @@
       <w:szCs w:val="20"/>
     </w:rPr>
   </w:style>
-  <w:style w:type="paragraph" w:styleId="TM5">
+  <w:style w:type="paragraph" w:styleId="TDC5">
     <w:name w:val="toc 5"/>
     <w:basedOn w:val="Normal"/>
     <w:next w:val="Normal"/>
@@ -7039,7 +7252,7 @@
       <w:szCs w:val="20"/>
     </w:rPr>
   </w:style>
-  <w:style w:type="paragraph" w:styleId="TM6">
+  <w:style w:type="paragraph" w:styleId="TDC6">
     <w:name w:val="toc 6"/>
     <w:basedOn w:val="Normal"/>
     <w:next w:val="Normal"/>
@@ -7074,7 +7287,7 @@
       <w:szCs w:val="20"/>
     </w:rPr>
   </w:style>
-  <w:style w:type="paragraph" w:styleId="TM7">
+  <w:style w:type="paragraph" w:styleId="TDC7">
     <w:name w:val="toc 7"/>
     <w:basedOn w:val="Normal"/>
     <w:next w:val="Normal"/>
@@ -7109,7 +7322,7 @@
       <w:szCs w:val="20"/>
     </w:rPr>
   </w:style>
-  <w:style w:type="paragraph" w:styleId="TM8">
+  <w:style w:type="paragraph" w:styleId="TDC8">
     <w:name w:val="toc 8"/>
     <w:basedOn w:val="Normal"/>
     <w:next w:val="Normal"/>
@@ -7144,7 +7357,7 @@
       <w:szCs w:val="20"/>
     </w:rPr>
   </w:style>
-  <w:style w:type="paragraph" w:styleId="TM9">
+  <w:style w:type="paragraph" w:styleId="TDC9">
     <w:name w:val="toc 9"/>
     <w:basedOn w:val="Normal"/>
     <w:next w:val="Normal"/>
@@ -7179,7 +7392,7 @@
       <w:szCs w:val="20"/>
     </w:rPr>
   </w:style>
-  <w:style w:type="character" w:styleId="Lienhypertexte">
+  <w:style w:type="character" w:styleId="Hipervnculo">
     <w:name w:val="Hyperlink"/>
     <w:uiPriority w:val="99"/>
     <w:rsid w:val="00C140B9"/>
@@ -7188,10 +7401,10 @@
       <w:u w:val="single"/>
     </w:rPr>
   </w:style>
-  <w:style w:type="paragraph" w:styleId="Pieddepage">
+  <w:style w:type="paragraph" w:styleId="Piedepgina">
     <w:name w:val="footer"/>
     <w:aliases w:val="Footer Left"/>
-    <w:link w:val="PieddepageCar"/>
+    <w:link w:val="PiedepginaCar"/>
     <w:rsid w:val="00365D7E"/>
     <w:pPr>
       <w:tabs>
@@ -7205,14 +7418,14 @@
       <w:szCs w:val="24"/>
     </w:rPr>
   </w:style>
-  <w:style w:type="character" w:styleId="Numrodepage">
+  <w:style w:type="character" w:styleId="Nmerodepgina">
     <w:name w:val="page number"/>
-    <w:basedOn w:val="Policepardfaut"/>
+    <w:basedOn w:val="Fuentedeprrafopredeter"/>
     <w:rsid w:val="00DA6555"/>
   </w:style>
   <w:style w:type="paragraph" w:customStyle="1" w:styleId="TitleCentre">
     <w:name w:val="TitleCentre"/>
-    <w:basedOn w:val="En-tte"/>
+    <w:basedOn w:val="Encabezado"/>
     <w:autoRedefine/>
     <w:rsid w:val="007522E0"/>
     <w:pPr>
@@ -7223,9 +7436,9 @@
       <w:szCs w:val="32"/>
     </w:rPr>
   </w:style>
-  <w:style w:type="table" w:styleId="Grilledutableau">
+  <w:style w:type="table" w:styleId="Tablaconcuadrcula">
     <w:name w:val="Table Grid"/>
-    <w:basedOn w:val="TableauNormal"/>
+    <w:basedOn w:val="Tablanormal"/>
     <w:rsid w:val="00AB59FA"/>
     <w:pPr>
       <w:jc w:val="center"/>
@@ -7262,10 +7475,10 @@
       </w:tcPr>
     </w:tblStylePr>
   </w:style>
-  <w:style w:type="paragraph" w:styleId="Textedebulles">
+  <w:style w:type="paragraph" w:styleId="Textodeglobo">
     <w:name w:val="Balloon Text"/>
     <w:basedOn w:val="Normal"/>
-    <w:link w:val="TextedebullesCar"/>
+    <w:link w:val="TextodegloboCar"/>
     <w:rsid w:val="004E0B3E"/>
     <w:rPr>
       <w:rFonts w:ascii="Tahoma" w:hAnsi="Tahoma" w:cs="Tahoma"/>
@@ -7273,10 +7486,10 @@
       <w:szCs w:val="16"/>
     </w:rPr>
   </w:style>
-  <w:style w:type="character" w:customStyle="1" w:styleId="TextedebullesCar">
-    <w:name w:val="Texte de bulles Car"/>
-    <w:basedOn w:val="Policepardfaut"/>
-    <w:link w:val="Textedebulles"/>
+  <w:style w:type="character" w:customStyle="1" w:styleId="TextodegloboCar">
+    <w:name w:val="Texto de globo Car"/>
+    <w:basedOn w:val="Fuentedeprrafopredeter"/>
+    <w:link w:val="Textodeglobo"/>
     <w:rsid w:val="004E0B3E"/>
     <w:rPr>
       <w:rFonts w:ascii="Tahoma" w:eastAsia="Times New Roman" w:hAnsi="Tahoma" w:cs="Tahoma"/>
@@ -7320,7 +7533,7 @@
   </w:style>
   <w:style w:type="paragraph" w:customStyle="1" w:styleId="Heading2-NoNumber">
     <w:name w:val="Heading 2 - No Number"/>
-    <w:basedOn w:val="Titre2"/>
+    <w:basedOn w:val="Ttulo2"/>
     <w:next w:val="Normal"/>
     <w:autoRedefine/>
     <w:qFormat/>
@@ -7335,9 +7548,9 @@
       <w:lang w:eastAsia="en-US"/>
     </w:rPr>
   </w:style>
-  <w:style w:type="character" w:customStyle="1" w:styleId="Titre4Car">
-    <w:name w:val="Titre 4 Car"/>
-    <w:link w:val="Titre4"/>
+  <w:style w:type="character" w:customStyle="1" w:styleId="Ttulo4Car">
+    <w:name w:val="Título 4 Car"/>
+    <w:link w:val="Ttulo4"/>
     <w:rsid w:val="008D3E18"/>
     <w:rPr>
       <w:rFonts w:eastAsia="Times New Roman" w:cs="Courier New"/>
@@ -7349,9 +7562,9 @@
       <w:lang w:eastAsia="en-US"/>
     </w:rPr>
   </w:style>
-  <w:style w:type="character" w:customStyle="1" w:styleId="Titre2Car">
-    <w:name w:val="Titre 2 Car"/>
-    <w:link w:val="Titre2"/>
+  <w:style w:type="character" w:customStyle="1" w:styleId="Ttulo2Car">
+    <w:name w:val="Título 2 Car"/>
+    <w:link w:val="Ttulo2"/>
     <w:rsid w:val="004F3AE0"/>
     <w:rPr>
       <w:rFonts w:eastAsia="Times New Roman" w:cs="Arial"/>
@@ -7361,9 +7574,9 @@
       <w:szCs w:val="28"/>
     </w:rPr>
   </w:style>
-  <w:style w:type="character" w:customStyle="1" w:styleId="Titre3Car">
-    <w:name w:val="Titre 3 Car"/>
-    <w:link w:val="Titre3"/>
+  <w:style w:type="character" w:customStyle="1" w:styleId="Ttulo3Car">
+    <w:name w:val="Título 3 Car"/>
+    <w:link w:val="Ttulo3"/>
     <w:rsid w:val="000C6501"/>
     <w:rPr>
       <w:rFonts w:eastAsia="Times New Roman" w:cs="Courier New"/>
@@ -7398,9 +7611,9 @@
     <w:qFormat/>
     <w:rsid w:val="00CC53F6"/>
   </w:style>
-  <w:style w:type="character" w:styleId="Textedelespacerserv">
+  <w:style w:type="character" w:styleId="Textodelmarcadordeposicin">
     <w:name w:val="Placeholder Text"/>
-    <w:basedOn w:val="Policepardfaut"/>
+    <w:basedOn w:val="Fuentedeprrafopredeter"/>
     <w:uiPriority w:val="99"/>
     <w:semiHidden/>
     <w:rsid w:val="00A82EDF"/>
@@ -7437,7 +7650,7 @@
       <w:lang w:eastAsia="en-US"/>
     </w:rPr>
   </w:style>
-  <w:style w:type="paragraph" w:styleId="Tabledesillustrations">
+  <w:style w:type="paragraph" w:styleId="Tabladeilustraciones">
     <w:name w:val="table of figures"/>
     <w:basedOn w:val="Normal"/>
     <w:next w:val="Normal"/>
@@ -7457,11 +7670,11 @@
     <w:autoRedefine/>
     <w:rsid w:val="00201B72"/>
   </w:style>
-  <w:style w:type="paragraph" w:styleId="Citation">
+  <w:style w:type="paragraph" w:styleId="Cita">
     <w:name w:val="Quote"/>
     <w:basedOn w:val="Normal"/>
     <w:next w:val="Normal"/>
-    <w:link w:val="CitationCar"/>
+    <w:link w:val="CitaCar"/>
     <w:uiPriority w:val="29"/>
     <w:qFormat/>
     <w:rsid w:val="005B43CE"/>
@@ -7474,9 +7687,9 @@
       <w:color w:val="000000"/>
     </w:rPr>
   </w:style>
-  <w:style w:type="character" w:customStyle="1" w:styleId="CitationCar">
-    <w:name w:val="Citation Car"/>
-    <w:link w:val="Citation"/>
+  <w:style w:type="character" w:customStyle="1" w:styleId="CitaCar">
+    <w:name w:val="Cita Car"/>
+    <w:link w:val="Cita"/>
     <w:uiPriority w:val="29"/>
     <w:rsid w:val="005B43CE"/>
     <w:rPr>
@@ -7488,7 +7701,7 @@
       <w:szCs w:val="24"/>
     </w:rPr>
   </w:style>
-  <w:style w:type="paragraph" w:styleId="Liste">
+  <w:style w:type="paragraph" w:styleId="Lista">
     <w:name w:val="List"/>
     <w:basedOn w:val="Normal"/>
     <w:rsid w:val="00201B72"/>
@@ -7509,9 +7722,9 @@
       </w:numPr>
     </w:pPr>
   </w:style>
-  <w:style w:type="character" w:customStyle="1" w:styleId="Titre5Car">
-    <w:name w:val="Titre 5 Car"/>
-    <w:link w:val="Titre5"/>
+  <w:style w:type="character" w:customStyle="1" w:styleId="Ttulo5Car">
+    <w:name w:val="Título 5 Car"/>
+    <w:link w:val="Ttulo5"/>
     <w:rsid w:val="009A0C82"/>
     <w:rPr>
       <w:rFonts w:eastAsia="Times New Roman" w:cs="Courier New"/>
@@ -7522,9 +7735,9 @@
       <w:lang w:eastAsia="en-US"/>
     </w:rPr>
   </w:style>
-  <w:style w:type="character" w:customStyle="1" w:styleId="Titre6Car">
-    <w:name w:val="Titre 6 Car"/>
-    <w:link w:val="Titre6"/>
+  <w:style w:type="character" w:customStyle="1" w:styleId="Ttulo6Car">
+    <w:name w:val="Título 6 Car"/>
+    <w:link w:val="Ttulo6"/>
     <w:rsid w:val="004913BB"/>
     <w:rPr>
       <w:rFonts w:eastAsia="Times New Roman" w:cs="Courier New"/>
@@ -7538,7 +7751,7 @@
   </w:style>
   <w:style w:type="paragraph" w:customStyle="1" w:styleId="ContentsTable">
     <w:name w:val="ContentsTable"/>
-    <w:basedOn w:val="TM1"/>
+    <w:basedOn w:val="TDC1"/>
     <w:autoRedefine/>
     <w:rsid w:val="00877A21"/>
     <w:pPr>
@@ -7550,7 +7763,7 @@
       <w:noProof/>
     </w:rPr>
   </w:style>
-  <w:style w:type="paragraph" w:styleId="Liste2">
+  <w:style w:type="paragraph" w:styleId="Lista2">
     <w:name w:val="List 2"/>
     <w:basedOn w:val="Normal"/>
     <w:rsid w:val="0040216E"/>
@@ -7559,7 +7772,7 @@
       <w:contextualSpacing/>
     </w:pPr>
   </w:style>
-  <w:style w:type="paragraph" w:styleId="Liste3">
+  <w:style w:type="paragraph" w:styleId="Lista3">
     <w:name w:val="List 3"/>
     <w:basedOn w:val="Normal"/>
     <w:rsid w:val="0040216E"/>
@@ -7568,7 +7781,7 @@
       <w:contextualSpacing/>
     </w:pPr>
   </w:style>
-  <w:style w:type="paragraph" w:styleId="Liste4">
+  <w:style w:type="paragraph" w:styleId="Lista4">
     <w:name w:val="List 4"/>
     <w:basedOn w:val="Normal"/>
     <w:rsid w:val="0040216E"/>
@@ -7577,7 +7790,7 @@
       <w:contextualSpacing/>
     </w:pPr>
   </w:style>
-  <w:style w:type="paragraph" w:styleId="Liste5">
+  <w:style w:type="paragraph" w:styleId="Lista5">
     <w:name w:val="List 5"/>
     <w:basedOn w:val="Normal"/>
     <w:rsid w:val="0040216E"/>
@@ -7588,7 +7801,7 @@
   </w:style>
   <w:style w:type="paragraph" w:customStyle="1" w:styleId="Centred">
     <w:name w:val="Centred"/>
-    <w:basedOn w:val="Pieddepage"/>
+    <w:basedOn w:val="Piedepgina"/>
     <w:autoRedefine/>
     <w:qFormat/>
     <w:rsid w:val="00262400"/>
@@ -7596,7 +7809,7 @@
       <w:jc w:val="center"/>
     </w:pPr>
   </w:style>
-  <w:style w:type="paragraph" w:styleId="Paragraphedeliste">
+  <w:style w:type="paragraph" w:styleId="Prrafodelista">
     <w:name w:val="List Paragraph"/>
     <w:basedOn w:val="Normal"/>
     <w:uiPriority w:val="34"/>
@@ -7607,12 +7820,12 @@
       <w:contextualSpacing/>
     </w:pPr>
   </w:style>
-  <w:style w:type="paragraph" w:styleId="Titre">
+  <w:style w:type="paragraph" w:styleId="Ttulo">
     <w:name w:val="Title"/>
     <w:aliases w:val="Thesis Title"/>
     <w:basedOn w:val="Normal"/>
     <w:next w:val="Normal"/>
-    <w:link w:val="TitreCar"/>
+    <w:link w:val="TtuloCar"/>
     <w:qFormat/>
     <w:rsid w:val="00A423B0"/>
     <w:pPr>
@@ -7629,11 +7842,11 @@
       <w:szCs w:val="52"/>
     </w:rPr>
   </w:style>
-  <w:style w:type="character" w:customStyle="1" w:styleId="TitreCar">
-    <w:name w:val="Titre Car"/>
+  <w:style w:type="character" w:customStyle="1" w:styleId="TtuloCar">
+    <w:name w:val="Título Car"/>
     <w:aliases w:val="Thesis Title Car"/>
-    <w:basedOn w:val="Policepardfaut"/>
-    <w:link w:val="Titre"/>
+    <w:basedOn w:val="Fuentedeprrafopredeter"/>
+    <w:link w:val="Ttulo"/>
     <w:rsid w:val="00A423B0"/>
     <w:rPr>
       <w:rFonts w:eastAsiaTheme="majorEastAsia" w:cstheme="majorBidi"/>
@@ -7656,7 +7869,7 @@
       <w:b/>
     </w:rPr>
   </w:style>
-  <w:style w:type="paragraph" w:styleId="Sansinterligne">
+  <w:style w:type="paragraph" w:styleId="Sinespaciado">
     <w:name w:val="No Spacing"/>
     <w:uiPriority w:val="1"/>
     <w:qFormat/>
@@ -7676,7 +7889,7 @@
   </w:style>
   <w:style w:type="character" w:customStyle="1" w:styleId="CoverPageDetailsChar">
     <w:name w:val="Cover Page Details Char"/>
-    <w:basedOn w:val="Policepardfaut"/>
+    <w:basedOn w:val="Fuentedeprrafopredeter"/>
     <w:link w:val="CoverPageDetails"/>
     <w:rsid w:val="00E062F9"/>
     <w:rPr>
@@ -7686,10 +7899,10 @@
       <w:szCs w:val="24"/>
     </w:rPr>
   </w:style>
-  <w:style w:type="character" w:customStyle="1" w:styleId="Titre7Car">
-    <w:name w:val="Titre 7 Car"/>
-    <w:basedOn w:val="Policepardfaut"/>
-    <w:link w:val="Titre7"/>
+  <w:style w:type="character" w:customStyle="1" w:styleId="Ttulo7Car">
+    <w:name w:val="Título 7 Car"/>
+    <w:basedOn w:val="Fuentedeprrafopredeter"/>
+    <w:link w:val="Ttulo7"/>
     <w:semiHidden/>
     <w:rsid w:val="00877A21"/>
     <w:rPr>
@@ -7703,10 +7916,10 @@
       <w:lang w:eastAsia="zh-TW"/>
     </w:rPr>
   </w:style>
-  <w:style w:type="character" w:customStyle="1" w:styleId="Titre8Car">
-    <w:name w:val="Titre 8 Car"/>
-    <w:basedOn w:val="Policepardfaut"/>
-    <w:link w:val="Titre8"/>
+  <w:style w:type="character" w:customStyle="1" w:styleId="Ttulo8Car">
+    <w:name w:val="Título 8 Car"/>
+    <w:basedOn w:val="Fuentedeprrafopredeter"/>
+    <w:link w:val="Ttulo8"/>
     <w:semiHidden/>
     <w:rsid w:val="00877A21"/>
     <w:rPr>
@@ -7716,10 +7929,10 @@
       <w:lang w:eastAsia="zh-TW"/>
     </w:rPr>
   </w:style>
-  <w:style w:type="character" w:customStyle="1" w:styleId="Titre9Car">
-    <w:name w:val="Titre 9 Car"/>
-    <w:basedOn w:val="Policepardfaut"/>
-    <w:link w:val="Titre9"/>
+  <w:style w:type="character" w:customStyle="1" w:styleId="Ttulo9Car">
+    <w:name w:val="Título 9 Car"/>
+    <w:basedOn w:val="Fuentedeprrafopredeter"/>
+    <w:link w:val="Ttulo9"/>
     <w:semiHidden/>
     <w:rsid w:val="00877A21"/>
     <w:rPr>
@@ -7746,10 +7959,10 @@
       <w:outlineLvl w:val="0"/>
     </w:pPr>
   </w:style>
-  <w:style w:type="character" w:customStyle="1" w:styleId="Titre1Car">
-    <w:name w:val="Titre 1 Car"/>
-    <w:basedOn w:val="Policepardfaut"/>
-    <w:link w:val="Titre1"/>
+  <w:style w:type="character" w:customStyle="1" w:styleId="Ttulo1Car">
+    <w:name w:val="Título 1 Car"/>
+    <w:basedOn w:val="Fuentedeprrafopredeter"/>
+    <w:link w:val="Ttulo1"/>
     <w:rsid w:val="00A423B0"/>
     <w:rPr>
       <w:rFonts w:eastAsia="Times New Roman" w:cs="Arial"/>
@@ -7762,7 +7975,7 @@
   </w:style>
   <w:style w:type="character" w:customStyle="1" w:styleId="Heading1-NoNumberChar">
     <w:name w:val="Heading 1 - No Number Char"/>
-    <w:basedOn w:val="Titre1Car"/>
+    <w:basedOn w:val="Ttulo1Car"/>
     <w:link w:val="Heading1-NoNumber"/>
     <w:rsid w:val="005E62AF"/>
     <w:rPr>
@@ -7794,7 +8007,7 @@
       <w:lang w:val="en-US" w:eastAsia="en-US"/>
     </w:rPr>
   </w:style>
-  <w:style w:type="paragraph" w:styleId="Index1">
+  <w:style w:type="paragraph" w:styleId="ndice1">
     <w:name w:val="index 1"/>
     <w:basedOn w:val="Normal"/>
     <w:next w:val="Normal"/>
@@ -7807,7 +8020,7 @@
   </w:style>
   <w:style w:type="paragraph" w:customStyle="1" w:styleId="Footer-Right">
     <w:name w:val="Footer - Right"/>
-    <w:basedOn w:val="Pieddepage"/>
+    <w:basedOn w:val="Piedepgina"/>
     <w:link w:val="Footer-RightChar"/>
     <w:autoRedefine/>
     <w:rsid w:val="008C764E"/>
@@ -7821,11 +8034,11 @@
       <w:jc w:val="right"/>
     </w:pPr>
   </w:style>
-  <w:style w:type="character" w:customStyle="1" w:styleId="PieddepageCar">
-    <w:name w:val="Pied de page Car"/>
+  <w:style w:type="character" w:customStyle="1" w:styleId="PiedepginaCar">
+    <w:name w:val="Pie de página Car"/>
     <w:aliases w:val="Footer Left Car"/>
-    <w:basedOn w:val="Policepardfaut"/>
-    <w:link w:val="Pieddepage"/>
+    <w:basedOn w:val="Fuentedeprrafopredeter"/>
+    <w:link w:val="Piedepgina"/>
     <w:rsid w:val="00365D7E"/>
     <w:rPr>
       <w:rFonts w:eastAsia="Times New Roman"/>
@@ -7834,7 +8047,7 @@
   </w:style>
   <w:style w:type="character" w:customStyle="1" w:styleId="Footer-RightChar">
     <w:name w:val="Footer - Right Char"/>
-    <w:basedOn w:val="PieddepageCar"/>
+    <w:basedOn w:val="PiedepginaCar"/>
     <w:link w:val="Footer-Right"/>
     <w:rsid w:val="008C764E"/>
     <w:rPr>
@@ -7843,7 +8056,7 @@
       <w:szCs w:val="24"/>
     </w:rPr>
   </w:style>
-  <w:style w:type="paragraph" w:styleId="Lgende">
+  <w:style w:type="paragraph" w:styleId="Descripcin">
     <w:name w:val="caption"/>
     <w:basedOn w:val="Normal"/>
     <w:next w:val="Normal"/>
@@ -7861,7 +8074,7 @@
   </w:style>
   <w:style w:type="paragraph" w:customStyle="1" w:styleId="Dedication">
     <w:name w:val="Dedication"/>
-    <w:basedOn w:val="Citation"/>
+    <w:basedOn w:val="Cita"/>
     <w:link w:val="DedicationChar"/>
     <w:autoRedefine/>
     <w:qFormat/>
@@ -7872,7 +8085,7 @@
   </w:style>
   <w:style w:type="character" w:customStyle="1" w:styleId="DedicationChar">
     <w:name w:val="Dedication Char"/>
-    <w:basedOn w:val="CitationCar"/>
+    <w:basedOn w:val="CitaCar"/>
     <w:link w:val="Dedication"/>
     <w:rsid w:val="0087620B"/>
     <w:rPr>
@@ -7884,28 +8097,28 @@
       <w:szCs w:val="24"/>
     </w:rPr>
   </w:style>
-  <w:style w:type="paragraph" w:styleId="Notedebasdepage">
+  <w:style w:type="paragraph" w:styleId="Textonotapie">
     <w:name w:val="footnote text"/>
     <w:basedOn w:val="Normal"/>
-    <w:link w:val="NotedebasdepageCar"/>
+    <w:link w:val="TextonotapieCar"/>
     <w:rsid w:val="00523508"/>
     <w:rPr>
       <w:sz w:val="20"/>
       <w:szCs w:val="20"/>
     </w:rPr>
   </w:style>
-  <w:style w:type="character" w:customStyle="1" w:styleId="NotedebasdepageCar">
-    <w:name w:val="Note de bas de page Car"/>
-    <w:basedOn w:val="Policepardfaut"/>
-    <w:link w:val="Notedebasdepage"/>
+  <w:style w:type="character" w:customStyle="1" w:styleId="TextonotapieCar">
+    <w:name w:val="Texto nota pie Car"/>
+    <w:basedOn w:val="Fuentedeprrafopredeter"/>
+    <w:link w:val="Textonotapie"/>
     <w:rsid w:val="00523508"/>
     <w:rPr>
       <w:rFonts w:eastAsia="Times New Roman"/>
     </w:rPr>
   </w:style>
-  <w:style w:type="character" w:styleId="Appelnotedebasdep">
+  <w:style w:type="character" w:styleId="Refdenotaalpie">
     <w:name w:val="footnote reference"/>
-    <w:basedOn w:val="Policepardfaut"/>
+    <w:basedOn w:val="Fuentedeprrafopredeter"/>
     <w:rsid w:val="008B1881"/>
     <w:rPr>
       <w:vertAlign w:val="superscript"/>
@@ -7937,28 +8150,28 @@
       <w:szCs w:val="4"/>
     </w:rPr>
   </w:style>
-  <w:style w:type="paragraph" w:styleId="Notedefin">
+  <w:style w:type="paragraph" w:styleId="Textonotaalfinal">
     <w:name w:val="endnote text"/>
     <w:basedOn w:val="Normal"/>
-    <w:link w:val="NotedefinCar"/>
+    <w:link w:val="TextonotaalfinalCar"/>
     <w:rsid w:val="00AB59FA"/>
     <w:rPr>
       <w:sz w:val="20"/>
       <w:szCs w:val="20"/>
     </w:rPr>
   </w:style>
-  <w:style w:type="character" w:customStyle="1" w:styleId="NotedefinCar">
-    <w:name w:val="Note de fin Car"/>
-    <w:basedOn w:val="Policepardfaut"/>
-    <w:link w:val="Notedefin"/>
+  <w:style w:type="character" w:customStyle="1" w:styleId="TextonotaalfinalCar">
+    <w:name w:val="Texto nota al final Car"/>
+    <w:basedOn w:val="Fuentedeprrafopredeter"/>
+    <w:link w:val="Textonotaalfinal"/>
     <w:rsid w:val="00AB59FA"/>
     <w:rPr>
       <w:rFonts w:ascii="Cambria" w:eastAsia="Times New Roman" w:hAnsi="Cambria"/>
     </w:rPr>
   </w:style>
-  <w:style w:type="character" w:styleId="Appeldenotedefin">
+  <w:style w:type="character" w:styleId="Refdenotaalfinal">
     <w:name w:val="endnote reference"/>
-    <w:basedOn w:val="Policepardfaut"/>
+    <w:basedOn w:val="Fuentedeprrafopredeter"/>
     <w:rsid w:val="00AB59FA"/>
     <w:rPr>
       <w:vertAlign w:val="superscript"/>
@@ -8018,10 +8231,10 @@
       <w:szCs w:val="14"/>
     </w:rPr>
   </w:style>
-  <w:style w:type="paragraph" w:styleId="PrformatHTML">
+  <w:style w:type="paragraph" w:styleId="HTMLconformatoprevio">
     <w:name w:val="HTML Preformatted"/>
     <w:basedOn w:val="Normal"/>
-    <w:link w:val="PrformatHTMLCar"/>
+    <w:link w:val="HTMLconformatoprevioCar"/>
     <w:uiPriority w:val="99"/>
     <w:semiHidden/>
     <w:unhideWhenUsed/>
@@ -8035,10 +8248,10 @@
       <w:szCs w:val="20"/>
     </w:rPr>
   </w:style>
-  <w:style w:type="character" w:customStyle="1" w:styleId="PrformatHTMLCar">
-    <w:name w:val="Préformaté HTML Car"/>
-    <w:basedOn w:val="Policepardfaut"/>
-    <w:link w:val="PrformatHTML"/>
+  <w:style w:type="character" w:customStyle="1" w:styleId="HTMLconformatoprevioCar">
+    <w:name w:val="HTML con formato previo Car"/>
+    <w:basedOn w:val="Fuentedeprrafopredeter"/>
+    <w:link w:val="HTMLconformatoprevio"/>
     <w:uiPriority w:val="99"/>
     <w:semiHidden/>
     <w:rsid w:val="00FF6849"/>
@@ -8049,7 +8262,7 @@
   </w:style>
   <w:style w:type="paragraph" w:customStyle="1" w:styleId="Style2">
     <w:name w:val="Style2"/>
-    <w:basedOn w:val="Paragraphedeliste"/>
+    <w:basedOn w:val="Prrafodelista"/>
     <w:qFormat/>
     <w:rsid w:val="005C548D"/>
     <w:pPr>
@@ -8088,10 +8301,10 @@
     <w:qFormat/>
     <w:rsid w:val="005C548D"/>
   </w:style>
-  <w:style w:type="paragraph" w:styleId="Corpsdetexte">
+  <w:style w:type="paragraph" w:styleId="Textoindependiente">
     <w:name w:val="Body Text"/>
     <w:basedOn w:val="Normal"/>
-    <w:link w:val="CorpsdetexteCar"/>
+    <w:link w:val="TextoindependienteCar"/>
     <w:autoRedefine/>
     <w:rsid w:val="00565F18"/>
     <w:pPr>
@@ -8125,10 +8338,10 @@
       <w:lang w:eastAsia="en-GB"/>
     </w:rPr>
   </w:style>
-  <w:style w:type="character" w:customStyle="1" w:styleId="CorpsdetexteCar">
-    <w:name w:val="Corps de texte Car"/>
-    <w:basedOn w:val="Policepardfaut"/>
-    <w:link w:val="Corpsdetexte"/>
+  <w:style w:type="character" w:customStyle="1" w:styleId="TextoindependienteCar">
+    <w:name w:val="Texto independiente Car"/>
+    <w:basedOn w:val="Fuentedeprrafopredeter"/>
+    <w:link w:val="Textoindependiente"/>
     <w:rsid w:val="00565F18"/>
     <w:rPr>
       <w:rFonts w:ascii="Georgia" w:eastAsia="Times New Roman" w:hAnsi="Georgia"/>
@@ -8160,7 +8373,7 @@
         <w:p>
           <w:r>
             <w:rPr>
-              <w:rStyle w:val="Textedelespacerserv"/>
+              <w:rStyle w:val="Textodelmarcadordeposicin"/>
             </w:rPr>
             <w:t>[Author]</w:t>
           </w:r>
@@ -8309,17 +8522,19 @@
     <w:rsid w:val="005559F2"/>
     <w:rsid w:val="005F1124"/>
     <w:rsid w:val="0061488D"/>
+    <w:rsid w:val="00625097"/>
     <w:rsid w:val="00673C31"/>
+    <w:rsid w:val="006A1993"/>
     <w:rsid w:val="007C3F96"/>
     <w:rsid w:val="008746B7"/>
     <w:rsid w:val="00A75299"/>
     <w:rsid w:val="00B85797"/>
-    <w:rsid w:val="00C07981"/>
     <w:rsid w:val="00C75714"/>
     <w:rsid w:val="00D168E5"/>
     <w:rsid w:val="00D46ED2"/>
     <w:rsid w:val="00DC2A29"/>
     <w:rsid w:val="00DC71CA"/>
+    <w:rsid w:val="00EA7A20"/>
     <w:rsid w:val="00F263ED"/>
   </w:rsids>
   <m:mathPr>
@@ -8741,13 +8956,13 @@
     <w:name w:val="Normal"/>
     <w:qFormat/>
   </w:style>
-  <w:style w:type="character" w:default="1" w:styleId="Policepardfaut">
+  <w:style w:type="character" w:default="1" w:styleId="Fuentedeprrafopredeter">
     <w:name w:val="Default Paragraph Font"/>
     <w:uiPriority w:val="1"/>
     <w:semiHidden/>
     <w:unhideWhenUsed/>
   </w:style>
-  <w:style w:type="table" w:default="1" w:styleId="TableauNormal">
+  <w:style w:type="table" w:default="1" w:styleId="Tablanormal">
     <w:name w:val="Normal Table"/>
     <w:uiPriority w:val="99"/>
     <w:semiHidden/>
@@ -8762,15 +8977,15 @@
       </w:tblCellMar>
     </w:tblPr>
   </w:style>
-  <w:style w:type="numbering" w:default="1" w:styleId="Aucuneliste">
+  <w:style w:type="numbering" w:default="1" w:styleId="Sinlista">
     <w:name w:val="No List"/>
     <w:uiPriority w:val="99"/>
     <w:semiHidden/>
     <w:unhideWhenUsed/>
   </w:style>
-  <w:style w:type="character" w:styleId="Textedelespacerserv">
+  <w:style w:type="character" w:styleId="Textodelmarcadordeposicin">
     <w:name w:val="Placeholder Text"/>
-    <w:basedOn w:val="Policepardfaut"/>
+    <w:basedOn w:val="Fuentedeprrafopredeter"/>
     <w:uiPriority w:val="99"/>
     <w:semiHidden/>
     <w:rsid w:val="00F263ED"/>

</xml_diff>

<commit_message>
Created Identifier Splitting Function
</commit_message>
<xml_diff>
--- a/Reports/Final Report Outline.docx
+++ b/Reports/Final Report Outline.docx
@@ -1056,6 +1056,12 @@
           <w:r>
             <w:t>Name:</w:t>
           </w:r>
+          <w:r>
+            <w:rPr>
+              <w:lang w:val="en-US"/>
+            </w:rPr>
+            <w:t xml:space="preserve"> Olubusayo Akeredolu</w:t>
+          </w:r>
         </w:p>
       </w:sdtContent>
     </w:sdt>
@@ -1450,7 +1456,6 @@
         <w:tabs>
           <w:tab w:val="right" w:leader="dot" w:pos="9016"/>
         </w:tabs>
-        <w:jc w:val="both"/>
         <w:rPr>
           <w:rFonts w:eastAsiaTheme="minorEastAsia" w:cstheme="minorBidi"/>
           <w:b w:val="0"/>
@@ -1469,7 +1474,7 @@
       <w:r>
         <w:fldChar w:fldCharType="separate"/>
       </w:r>
-      <w:hyperlink w:anchor="_Toc104305209" w:history="1">
+      <w:hyperlink w:anchor="_Toc104463537" w:history="1">
         <w:r>
           <w:rPr>
             <w:rStyle w:val="Lienhypertexte"/>
@@ -1496,7 +1501,7 @@
             <w:noProof/>
             <w:webHidden/>
           </w:rPr>
-          <w:instrText xml:space="preserve"> PAGEREF _Toc104305209 \h </w:instrText>
+          <w:instrText xml:space="preserve"> PAGEREF _Toc104463537 \h </w:instrText>
         </w:r>
         <w:r>
           <w:rPr>
@@ -1533,7 +1538,6 @@
         <w:tabs>
           <w:tab w:val="right" w:leader="dot" w:pos="9016"/>
         </w:tabs>
-        <w:jc w:val="both"/>
         <w:rPr>
           <w:rFonts w:eastAsiaTheme="minorEastAsia" w:cstheme="minorBidi"/>
           <w:b w:val="0"/>
@@ -1543,7 +1547,7 @@
           <w:szCs w:val="24"/>
         </w:rPr>
       </w:pPr>
-      <w:hyperlink w:anchor="_Toc104305210" w:history="1">
+      <w:hyperlink w:anchor="_Toc104463538" w:history="1">
         <w:r>
           <w:rPr>
             <w:rStyle w:val="Lienhypertexte"/>
@@ -1570,7 +1574,7 @@
             <w:noProof/>
             <w:webHidden/>
           </w:rPr>
-          <w:instrText xml:space="preserve"> PAGEREF _Toc104305210 \h </w:instrText>
+          <w:instrText xml:space="preserve"> PAGEREF _Toc104463538 \h </w:instrText>
         </w:r>
         <w:r>
           <w:rPr>
@@ -1607,7 +1611,6 @@
         <w:tabs>
           <w:tab w:val="right" w:leader="dot" w:pos="9016"/>
         </w:tabs>
-        <w:jc w:val="both"/>
         <w:rPr>
           <w:rFonts w:eastAsiaTheme="minorEastAsia" w:cstheme="minorBidi"/>
           <w:b w:val="0"/>
@@ -1617,7 +1620,7 @@
           <w:szCs w:val="24"/>
         </w:rPr>
       </w:pPr>
-      <w:hyperlink w:anchor="_Toc104305211" w:history="1">
+      <w:hyperlink w:anchor="_Toc104463539" w:history="1">
         <w:r>
           <w:rPr>
             <w:rStyle w:val="Lienhypertexte"/>
@@ -1644,7 +1647,7 @@
             <w:noProof/>
             <w:webHidden/>
           </w:rPr>
-          <w:instrText xml:space="preserve"> PAGEREF _Toc104305211 \h </w:instrText>
+          <w:instrText xml:space="preserve"> PAGEREF _Toc104463539 \h </w:instrText>
         </w:r>
         <w:r>
           <w:rPr>
@@ -1681,7 +1684,6 @@
         <w:tabs>
           <w:tab w:val="right" w:leader="dot" w:pos="9016"/>
         </w:tabs>
-        <w:jc w:val="both"/>
         <w:rPr>
           <w:rFonts w:eastAsiaTheme="minorEastAsia" w:cstheme="minorBidi"/>
           <w:b w:val="0"/>
@@ -1691,7 +1693,7 @@
           <w:szCs w:val="24"/>
         </w:rPr>
       </w:pPr>
-      <w:hyperlink w:anchor="_Toc104305212" w:history="1">
+      <w:hyperlink w:anchor="_Toc104463540" w:history="1">
         <w:r>
           <w:rPr>
             <w:rStyle w:val="Lienhypertexte"/>
@@ -1720,7 +1722,7 @@
             <w:noProof/>
             <w:webHidden/>
           </w:rPr>
-          <w:instrText xml:space="preserve"> PAGEREF _Toc104305212 \h </w:instrText>
+          <w:instrText xml:space="preserve"> PAGEREF _Toc104463540 \h </w:instrText>
         </w:r>
         <w:r>
           <w:rPr>
@@ -1757,7 +1759,6 @@
         <w:tabs>
           <w:tab w:val="right" w:leader="dot" w:pos="9016"/>
         </w:tabs>
-        <w:jc w:val="both"/>
         <w:rPr>
           <w:rFonts w:eastAsiaTheme="minorEastAsia" w:cstheme="minorBidi"/>
           <w:b w:val="0"/>
@@ -1767,7 +1768,7 @@
           <w:szCs w:val="24"/>
         </w:rPr>
       </w:pPr>
-      <w:hyperlink w:anchor="_Toc104305213" w:history="1">
+      <w:hyperlink w:anchor="_Toc104463541" w:history="1">
         <w:r>
           <w:rPr>
             <w:rStyle w:val="Lienhypertexte"/>
@@ -1796,7 +1797,7 @@
             <w:noProof/>
             <w:webHidden/>
           </w:rPr>
-          <w:instrText xml:space="preserve"> PAGEREF _Toc104305213 \h </w:instrText>
+          <w:instrText xml:space="preserve"> PAGEREF _Toc104463541 \h </w:instrText>
         </w:r>
         <w:r>
           <w:rPr>
@@ -1833,7 +1834,6 @@
         <w:tabs>
           <w:tab w:val="right" w:leader="dot" w:pos="9016"/>
         </w:tabs>
-        <w:jc w:val="both"/>
         <w:rPr>
           <w:rFonts w:eastAsiaTheme="minorEastAsia" w:cstheme="minorBidi"/>
           <w:b w:val="0"/>
@@ -1843,7 +1843,7 @@
           <w:noProof/>
         </w:rPr>
       </w:pPr>
-      <w:hyperlink w:anchor="_Toc104305214" w:history="1">
+      <w:hyperlink w:anchor="_Toc104463542" w:history="1">
         <w:r>
           <w:rPr>
             <w:rStyle w:val="Lienhypertexte"/>
@@ -1870,7 +1870,7 @@
             <w:noProof/>
             <w:webHidden/>
           </w:rPr>
-          <w:instrText xml:space="preserve"> PAGEREF _Toc104305214 \h </w:instrText>
+          <w:instrText xml:space="preserve"> PAGEREF _Toc104463542 \h </w:instrText>
         </w:r>
         <w:r>
           <w:rPr>
@@ -1907,7 +1907,6 @@
         <w:tabs>
           <w:tab w:val="right" w:leader="dot" w:pos="9016"/>
         </w:tabs>
-        <w:jc w:val="both"/>
         <w:rPr>
           <w:rFonts w:eastAsiaTheme="minorEastAsia" w:cstheme="minorBidi"/>
           <w:b w:val="0"/>
@@ -1917,7 +1916,7 @@
           <w:noProof/>
         </w:rPr>
       </w:pPr>
-      <w:hyperlink w:anchor="_Toc104305215" w:history="1">
+      <w:hyperlink w:anchor="_Toc104463543" w:history="1">
         <w:r>
           <w:rPr>
             <w:rStyle w:val="Lienhypertexte"/>
@@ -1944,7 +1943,7 @@
             <w:noProof/>
             <w:webHidden/>
           </w:rPr>
-          <w:instrText xml:space="preserve"> PAGEREF _Toc104305215 \h </w:instrText>
+          <w:instrText xml:space="preserve"> PAGEREF _Toc104463543 \h </w:instrText>
         </w:r>
         <w:r>
           <w:rPr>
@@ -1981,7 +1980,6 @@
         <w:tabs>
           <w:tab w:val="right" w:leader="dot" w:pos="9016"/>
         </w:tabs>
-        <w:jc w:val="both"/>
         <w:rPr>
           <w:rFonts w:eastAsiaTheme="minorEastAsia" w:cstheme="minorBidi"/>
           <w:b w:val="0"/>
@@ -1991,7 +1989,7 @@
           <w:szCs w:val="24"/>
         </w:rPr>
       </w:pPr>
-      <w:hyperlink w:anchor="_Toc104305216" w:history="1">
+      <w:hyperlink w:anchor="_Toc104463544" w:history="1">
         <w:r>
           <w:rPr>
             <w:rStyle w:val="Lienhypertexte"/>
@@ -2018,7 +2016,7 @@
             <w:noProof/>
             <w:webHidden/>
           </w:rPr>
-          <w:instrText xml:space="preserve"> PAGEREF _Toc104305216 \h </w:instrText>
+          <w:instrText xml:space="preserve"> PAGEREF _Toc104463544 \h </w:instrText>
         </w:r>
         <w:r>
           <w:rPr>
@@ -2055,7 +2053,6 @@
         <w:tabs>
           <w:tab w:val="right" w:leader="dot" w:pos="9016"/>
         </w:tabs>
-        <w:jc w:val="both"/>
         <w:rPr>
           <w:rFonts w:eastAsiaTheme="minorEastAsia" w:cstheme="minorBidi"/>
           <w:noProof/>
@@ -2063,7 +2060,7 @@
           <w:szCs w:val="24"/>
         </w:rPr>
       </w:pPr>
-      <w:hyperlink w:anchor="_Toc104305217" w:history="1">
+      <w:hyperlink w:anchor="_Toc104463545" w:history="1">
         <w:r>
           <w:rPr>
             <w:rStyle w:val="Lienhypertexte"/>
@@ -2090,7 +2087,7 @@
             <w:noProof/>
             <w:webHidden/>
           </w:rPr>
-          <w:instrText xml:space="preserve"> PAGEREF _Toc104305217 \h </w:instrText>
+          <w:instrText xml:space="preserve"> PAGEREF _Toc104463545 \h </w:instrText>
         </w:r>
         <w:r>
           <w:rPr>
@@ -2127,7 +2124,6 @@
         <w:tabs>
           <w:tab w:val="right" w:leader="dot" w:pos="9016"/>
         </w:tabs>
-        <w:jc w:val="both"/>
         <w:rPr>
           <w:rFonts w:eastAsiaTheme="minorEastAsia" w:cstheme="minorBidi"/>
           <w:b w:val="0"/>
@@ -2137,13 +2133,13 @@
           <w:szCs w:val="24"/>
         </w:rPr>
       </w:pPr>
-      <w:hyperlink w:anchor="_Toc104305218" w:history="1">
+      <w:hyperlink w:anchor="_Toc104463546" w:history="1">
         <w:r>
           <w:rPr>
             <w:rStyle w:val="Lienhypertexte"/>
             <w:noProof/>
           </w:rPr>
-          <w:t>3.2 Project Specifications</w:t>
+          <w:t>3.2 Technical Project Specifications</w:t>
         </w:r>
         <w:r>
           <w:rPr>
@@ -2164,7 +2160,149 @@
             <w:noProof/>
             <w:webHidden/>
           </w:rPr>
-          <w:instrText xml:space="preserve"> PAGEREF _Toc104305218 \h </w:instrText>
+          <w:instrText xml:space="preserve"> PAGEREF _Toc104463546 \h </w:instrText>
+        </w:r>
+        <w:r>
+          <w:rPr>
+            <w:noProof/>
+            <w:webHidden/>
+          </w:rPr>
+        </w:r>
+        <w:r>
+          <w:rPr>
+            <w:noProof/>
+            <w:webHidden/>
+          </w:rPr>
+          <w:fldChar w:fldCharType="separate"/>
+        </w:r>
+        <w:r>
+          <w:rPr>
+            <w:noProof/>
+            <w:webHidden/>
+          </w:rPr>
+          <w:t>14</w:t>
+        </w:r>
+        <w:r>
+          <w:rPr>
+            <w:noProof/>
+            <w:webHidden/>
+          </w:rPr>
+          <w:fldChar w:fldCharType="end"/>
+        </w:r>
+      </w:hyperlink>
+    </w:p>
+    <w:p>
+      <w:pPr>
+        <w:pStyle w:val="TM3"/>
+        <w:tabs>
+          <w:tab w:val="right" w:leader="dot" w:pos="9016"/>
+        </w:tabs>
+        <w:rPr>
+          <w:rFonts w:eastAsiaTheme="minorEastAsia" w:cstheme="minorBidi"/>
+          <w:noProof/>
+          <w:sz w:val="24"/>
+          <w:szCs w:val="24"/>
+        </w:rPr>
+      </w:pPr>
+      <w:hyperlink w:anchor="_Toc104463547" w:history="1">
+        <w:r>
+          <w:rPr>
+            <w:rStyle w:val="Lienhypertexte"/>
+            <w:noProof/>
+          </w:rPr>
+          <w:t>3.2.1 Models</w:t>
+        </w:r>
+        <w:r>
+          <w:rPr>
+            <w:noProof/>
+            <w:webHidden/>
+          </w:rPr>
+          <w:tab/>
+        </w:r>
+        <w:r>
+          <w:rPr>
+            <w:noProof/>
+            <w:webHidden/>
+          </w:rPr>
+          <w:fldChar w:fldCharType="begin"/>
+        </w:r>
+        <w:r>
+          <w:rPr>
+            <w:noProof/>
+            <w:webHidden/>
+          </w:rPr>
+          <w:instrText xml:space="preserve"> PAGEREF _Toc104463547 \h </w:instrText>
+        </w:r>
+        <w:r>
+          <w:rPr>
+            <w:noProof/>
+            <w:webHidden/>
+          </w:rPr>
+        </w:r>
+        <w:r>
+          <w:rPr>
+            <w:noProof/>
+            <w:webHidden/>
+          </w:rPr>
+          <w:fldChar w:fldCharType="separate"/>
+        </w:r>
+        <w:r>
+          <w:rPr>
+            <w:noProof/>
+            <w:webHidden/>
+          </w:rPr>
+          <w:t>14</w:t>
+        </w:r>
+        <w:r>
+          <w:rPr>
+            <w:noProof/>
+            <w:webHidden/>
+          </w:rPr>
+          <w:fldChar w:fldCharType="end"/>
+        </w:r>
+      </w:hyperlink>
+    </w:p>
+    <w:p>
+      <w:pPr>
+        <w:pStyle w:val="TM3"/>
+        <w:tabs>
+          <w:tab w:val="right" w:leader="dot" w:pos="9016"/>
+        </w:tabs>
+        <w:rPr>
+          <w:rFonts w:eastAsiaTheme="minorEastAsia" w:cstheme="minorBidi"/>
+          <w:noProof/>
+          <w:sz w:val="24"/>
+          <w:szCs w:val="24"/>
+        </w:rPr>
+      </w:pPr>
+      <w:hyperlink w:anchor="_Toc104463548" w:history="1">
+        <w:r>
+          <w:rPr>
+            <w:rStyle w:val="Lienhypertexte"/>
+            <w:noProof/>
+          </w:rPr>
+          <w:t>3.2.2 Datasets</w:t>
+        </w:r>
+        <w:r>
+          <w:rPr>
+            <w:noProof/>
+            <w:webHidden/>
+          </w:rPr>
+          <w:tab/>
+        </w:r>
+        <w:r>
+          <w:rPr>
+            <w:noProof/>
+            <w:webHidden/>
+          </w:rPr>
+          <w:fldChar w:fldCharType="begin"/>
+        </w:r>
+        <w:r>
+          <w:rPr>
+            <w:noProof/>
+            <w:webHidden/>
+          </w:rPr>
+          <w:instrText xml:space="preserve"> PAGEREF _Toc104463548 \h </w:instrText>
         </w:r>
         <w:r>
           <w:rPr>
@@ -2201,7 +2339,6 @@
         <w:tabs>
           <w:tab w:val="right" w:leader="dot" w:pos="9016"/>
         </w:tabs>
-        <w:jc w:val="both"/>
         <w:rPr>
           <w:rFonts w:eastAsiaTheme="minorEastAsia" w:cstheme="minorBidi"/>
           <w:b w:val="0"/>
@@ -2211,7 +2348,7 @@
           <w:szCs w:val="24"/>
         </w:rPr>
       </w:pPr>
-      <w:hyperlink w:anchor="_Toc104305219" w:history="1">
+      <w:hyperlink w:anchor="_Toc104463549" w:history="1">
         <w:r>
           <w:rPr>
             <w:rStyle w:val="Lienhypertexte"/>
@@ -2238,7 +2375,7 @@
             <w:noProof/>
             <w:webHidden/>
           </w:rPr>
-          <w:instrText xml:space="preserve"> PAGEREF _Toc104305219 \h </w:instrText>
+          <w:instrText xml:space="preserve"> PAGEREF _Toc104463549 \h </w:instrText>
         </w:r>
         <w:r>
           <w:rPr>
@@ -2258,7 +2395,7 @@
             <w:noProof/>
             <w:webHidden/>
           </w:rPr>
-          <w:t>14</w:t>
+          <w:t>15</w:t>
         </w:r>
         <w:r>
           <w:rPr>
@@ -2275,7 +2412,6 @@
         <w:tabs>
           <w:tab w:val="right" w:leader="dot" w:pos="9016"/>
         </w:tabs>
-        <w:jc w:val="both"/>
         <w:rPr>
           <w:rFonts w:eastAsiaTheme="minorEastAsia" w:cstheme="minorBidi"/>
           <w:noProof/>
@@ -2283,7 +2419,7 @@
           <w:szCs w:val="24"/>
         </w:rPr>
       </w:pPr>
-      <w:hyperlink w:anchor="_Toc104305220" w:history="1">
+      <w:hyperlink w:anchor="_Toc104463550" w:history="1">
         <w:r>
           <w:rPr>
             <w:rStyle w:val="Lienhypertexte"/>
@@ -2310,7 +2446,7 @@
             <w:noProof/>
             <w:webHidden/>
           </w:rPr>
-          <w:instrText xml:space="preserve"> PAGEREF _Toc104305220 \h </w:instrText>
+          <w:instrText xml:space="preserve"> PAGEREF _Toc104463550 \h </w:instrText>
         </w:r>
         <w:r>
           <w:rPr>
@@ -2330,7 +2466,7 @@
             <w:noProof/>
             <w:webHidden/>
           </w:rPr>
-          <w:t>14</w:t>
+          <w:t>15</w:t>
         </w:r>
         <w:r>
           <w:rPr>
@@ -2347,7 +2483,6 @@
         <w:tabs>
           <w:tab w:val="right" w:leader="dot" w:pos="9016"/>
         </w:tabs>
-        <w:jc w:val="both"/>
         <w:rPr>
           <w:rFonts w:eastAsiaTheme="minorEastAsia" w:cstheme="minorBidi"/>
           <w:noProof/>
@@ -2355,7 +2490,7 @@
           <w:szCs w:val="24"/>
         </w:rPr>
       </w:pPr>
-      <w:hyperlink w:anchor="_Toc104305221" w:history="1">
+      <w:hyperlink w:anchor="_Toc104463551" w:history="1">
         <w:r>
           <w:rPr>
             <w:rStyle w:val="Lienhypertexte"/>
@@ -2382,7 +2517,7 @@
             <w:noProof/>
             <w:webHidden/>
           </w:rPr>
-          <w:instrText xml:space="preserve"> PAGEREF _Toc104305221 \h </w:instrText>
+          <w:instrText xml:space="preserve"> PAGEREF _Toc104463551 \h </w:instrText>
         </w:r>
         <w:r>
           <w:rPr>
@@ -2402,7 +2537,7 @@
             <w:noProof/>
             <w:webHidden/>
           </w:rPr>
-          <w:t>15</w:t>
+          <w:t>16</w:t>
         </w:r>
         <w:r>
           <w:rPr>
@@ -2419,7 +2554,6 @@
         <w:tabs>
           <w:tab w:val="right" w:leader="dot" w:pos="9016"/>
         </w:tabs>
-        <w:jc w:val="both"/>
         <w:rPr>
           <w:rFonts w:eastAsiaTheme="minorEastAsia" w:cstheme="minorBidi"/>
           <w:noProof/>
@@ -2427,7 +2561,7 @@
           <w:szCs w:val="24"/>
         </w:rPr>
       </w:pPr>
-      <w:hyperlink w:anchor="_Toc104305222" w:history="1">
+      <w:hyperlink w:anchor="_Toc104463552" w:history="1">
         <w:r>
           <w:rPr>
             <w:rStyle w:val="Lienhypertexte"/>
@@ -2454,7 +2588,7 @@
             <w:noProof/>
             <w:webHidden/>
           </w:rPr>
-          <w:instrText xml:space="preserve"> PAGEREF _Toc104305222 \h </w:instrText>
+          <w:instrText xml:space="preserve"> PAGEREF _Toc104463552 \h </w:instrText>
         </w:r>
         <w:r>
           <w:rPr>
@@ -2474,7 +2608,7 @@
             <w:noProof/>
             <w:webHidden/>
           </w:rPr>
-          <w:t>15</w:t>
+          <w:t>16</w:t>
         </w:r>
         <w:r>
           <w:rPr>
@@ -2491,7 +2625,6 @@
         <w:tabs>
           <w:tab w:val="right" w:leader="dot" w:pos="9016"/>
         </w:tabs>
-        <w:jc w:val="both"/>
         <w:rPr>
           <w:rFonts w:eastAsiaTheme="minorEastAsia" w:cstheme="minorBidi"/>
           <w:noProof/>
@@ -2499,7 +2632,7 @@
           <w:szCs w:val="24"/>
         </w:rPr>
       </w:pPr>
-      <w:hyperlink w:anchor="_Toc104305223" w:history="1">
+      <w:hyperlink w:anchor="_Toc104463553" w:history="1">
         <w:r>
           <w:rPr>
             <w:rStyle w:val="Lienhypertexte"/>
@@ -2526,7 +2659,7 @@
             <w:noProof/>
             <w:webHidden/>
           </w:rPr>
-          <w:instrText xml:space="preserve"> PAGEREF _Toc104305223 \h </w:instrText>
+          <w:instrText xml:space="preserve"> PAGEREF _Toc104463553 \h </w:instrText>
         </w:r>
         <w:r>
           <w:rPr>
@@ -2546,7 +2679,7 @@
             <w:noProof/>
             <w:webHidden/>
           </w:rPr>
-          <w:t>15</w:t>
+          <w:t>16</w:t>
         </w:r>
         <w:r>
           <w:rPr>
@@ -2563,7 +2696,6 @@
         <w:tabs>
           <w:tab w:val="right" w:leader="dot" w:pos="9016"/>
         </w:tabs>
-        <w:jc w:val="both"/>
         <w:rPr>
           <w:rFonts w:eastAsiaTheme="minorEastAsia" w:cstheme="minorBidi"/>
           <w:noProof/>
@@ -2571,7 +2703,7 @@
           <w:szCs w:val="24"/>
         </w:rPr>
       </w:pPr>
-      <w:hyperlink w:anchor="_Toc104305224" w:history="1">
+      <w:hyperlink w:anchor="_Toc104463554" w:history="1">
         <w:r>
           <w:rPr>
             <w:rStyle w:val="Lienhypertexte"/>
@@ -2598,7 +2730,7 @@
             <w:noProof/>
             <w:webHidden/>
           </w:rPr>
-          <w:instrText xml:space="preserve"> PAGEREF _Toc104305224 \h </w:instrText>
+          <w:instrText xml:space="preserve"> PAGEREF _Toc104463554 \h </w:instrText>
         </w:r>
         <w:r>
           <w:rPr>
@@ -2618,7 +2750,7 @@
             <w:noProof/>
             <w:webHidden/>
           </w:rPr>
-          <w:t>15</w:t>
+          <w:t>16</w:t>
         </w:r>
         <w:r>
           <w:rPr>
@@ -2635,7 +2767,6 @@
         <w:tabs>
           <w:tab w:val="right" w:leader="dot" w:pos="9016"/>
         </w:tabs>
-        <w:jc w:val="both"/>
         <w:rPr>
           <w:rFonts w:eastAsiaTheme="minorEastAsia" w:cstheme="minorBidi"/>
           <w:noProof/>
@@ -2643,7 +2774,7 @@
           <w:szCs w:val="24"/>
         </w:rPr>
       </w:pPr>
-      <w:hyperlink w:anchor="_Toc104305225" w:history="1">
+      <w:hyperlink w:anchor="_Toc104463555" w:history="1">
         <w:r>
           <w:rPr>
             <w:rStyle w:val="Lienhypertexte"/>
@@ -2670,7 +2801,7 @@
             <w:noProof/>
             <w:webHidden/>
           </w:rPr>
-          <w:instrText xml:space="preserve"> PAGEREF _Toc104305225 \h </w:instrText>
+          <w:instrText xml:space="preserve"> PAGEREF _Toc104463555 \h </w:instrText>
         </w:r>
         <w:r>
           <w:rPr>
@@ -2690,7 +2821,7 @@
             <w:noProof/>
             <w:webHidden/>
           </w:rPr>
-          <w:t>15</w:t>
+          <w:t>16</w:t>
         </w:r>
         <w:r>
           <w:rPr>
@@ -2707,7 +2838,6 @@
         <w:tabs>
           <w:tab w:val="right" w:leader="dot" w:pos="9016"/>
         </w:tabs>
-        <w:jc w:val="both"/>
         <w:rPr>
           <w:rFonts w:eastAsiaTheme="minorEastAsia" w:cstheme="minorBidi"/>
           <w:b w:val="0"/>
@@ -2717,7 +2847,7 @@
           <w:noProof/>
         </w:rPr>
       </w:pPr>
-      <w:hyperlink w:anchor="_Toc104305226" w:history="1">
+      <w:hyperlink w:anchor="_Toc104463556" w:history="1">
         <w:r>
           <w:rPr>
             <w:rStyle w:val="Lienhypertexte"/>
@@ -2744,7 +2874,7 @@
             <w:noProof/>
             <w:webHidden/>
           </w:rPr>
-          <w:instrText xml:space="preserve"> PAGEREF _Toc104305226 \h </w:instrText>
+          <w:instrText xml:space="preserve"> PAGEREF _Toc104463556 \h </w:instrText>
         </w:r>
         <w:r>
           <w:rPr>
@@ -2764,7 +2894,7 @@
             <w:noProof/>
             <w:webHidden/>
           </w:rPr>
-          <w:t>16</w:t>
+          <w:t>17</w:t>
         </w:r>
         <w:r>
           <w:rPr>
@@ -2781,7 +2911,6 @@
         <w:tabs>
           <w:tab w:val="right" w:leader="dot" w:pos="9016"/>
         </w:tabs>
-        <w:jc w:val="both"/>
         <w:rPr>
           <w:rFonts w:eastAsiaTheme="minorEastAsia" w:cstheme="minorBidi"/>
           <w:b w:val="0"/>
@@ -2791,7 +2920,7 @@
           <w:noProof/>
         </w:rPr>
       </w:pPr>
-      <w:hyperlink w:anchor="_Toc104305227" w:history="1">
+      <w:hyperlink w:anchor="_Toc104463557" w:history="1">
         <w:r>
           <w:rPr>
             <w:rStyle w:val="Lienhypertexte"/>
@@ -2818,7 +2947,7 @@
             <w:noProof/>
             <w:webHidden/>
           </w:rPr>
-          <w:instrText xml:space="preserve"> PAGEREF _Toc104305227 \h </w:instrText>
+          <w:instrText xml:space="preserve"> PAGEREF _Toc104463557 \h </w:instrText>
         </w:r>
         <w:r>
           <w:rPr>
@@ -2838,7 +2967,7 @@
             <w:noProof/>
             <w:webHidden/>
           </w:rPr>
-          <w:t>17</w:t>
+          <w:t>18</w:t>
         </w:r>
         <w:r>
           <w:rPr>
@@ -2855,7 +2984,6 @@
         <w:tabs>
           <w:tab w:val="right" w:leader="dot" w:pos="9016"/>
         </w:tabs>
-        <w:jc w:val="both"/>
         <w:rPr>
           <w:rFonts w:eastAsiaTheme="minorEastAsia" w:cstheme="minorBidi"/>
           <w:b w:val="0"/>
@@ -2865,7 +2993,7 @@
           <w:noProof/>
         </w:rPr>
       </w:pPr>
-      <w:hyperlink w:anchor="_Toc104305228" w:history="1">
+      <w:hyperlink w:anchor="_Toc104463558" w:history="1">
         <w:r>
           <w:rPr>
             <w:rStyle w:val="Lienhypertexte"/>
@@ -2892,7 +3020,7 @@
             <w:noProof/>
             <w:webHidden/>
           </w:rPr>
-          <w:instrText xml:space="preserve"> PAGEREF _Toc104305228 \h </w:instrText>
+          <w:instrText xml:space="preserve"> PAGEREF _Toc104463558 \h </w:instrText>
         </w:r>
         <w:r>
           <w:rPr>
@@ -2912,7 +3040,7 @@
             <w:noProof/>
             <w:webHidden/>
           </w:rPr>
-          <w:t>18</w:t>
+          <w:t>19</w:t>
         </w:r>
         <w:r>
           <w:rPr>
@@ -2929,7 +3057,6 @@
         <w:tabs>
           <w:tab w:val="right" w:leader="dot" w:pos="9016"/>
         </w:tabs>
-        <w:jc w:val="both"/>
         <w:rPr>
           <w:rFonts w:eastAsiaTheme="minorEastAsia" w:cstheme="minorBidi"/>
           <w:b w:val="0"/>
@@ -2939,7 +3066,7 @@
           <w:noProof/>
         </w:rPr>
       </w:pPr>
-      <w:hyperlink w:anchor="_Toc104305229" w:history="1">
+      <w:hyperlink w:anchor="_Toc104463559" w:history="1">
         <w:r>
           <w:rPr>
             <w:rStyle w:val="Lienhypertexte"/>
@@ -2966,7 +3093,7 @@
             <w:noProof/>
             <w:webHidden/>
           </w:rPr>
-          <w:instrText xml:space="preserve"> PAGEREF _Toc104305229 \h </w:instrText>
+          <w:instrText xml:space="preserve"> PAGEREF _Toc104463559 \h </w:instrText>
         </w:r>
         <w:r>
           <w:rPr>
@@ -2986,7 +3113,7 @@
             <w:noProof/>
             <w:webHidden/>
           </w:rPr>
-          <w:t>19</w:t>
+          <w:t>20</w:t>
         </w:r>
         <w:r>
           <w:rPr>
@@ -3003,7 +3130,6 @@
         <w:tabs>
           <w:tab w:val="right" w:leader="dot" w:pos="9016"/>
         </w:tabs>
-        <w:jc w:val="both"/>
         <w:rPr>
           <w:rFonts w:eastAsiaTheme="minorEastAsia" w:cstheme="minorBidi"/>
           <w:b w:val="0"/>
@@ -3013,7 +3139,7 @@
           <w:noProof/>
         </w:rPr>
       </w:pPr>
-      <w:hyperlink w:anchor="_Toc104305230" w:history="1">
+      <w:hyperlink w:anchor="_Toc104463560" w:history="1">
         <w:r>
           <w:rPr>
             <w:rStyle w:val="Lienhypertexte"/>
@@ -3040,7 +3166,7 @@
             <w:noProof/>
             <w:webHidden/>
           </w:rPr>
-          <w:instrText xml:space="preserve"> PAGEREF _Toc104305230 \h </w:instrText>
+          <w:instrText xml:space="preserve"> PAGEREF _Toc104463560 \h </w:instrText>
         </w:r>
         <w:r>
           <w:rPr>
@@ -3060,7 +3186,7 @@
             <w:noProof/>
             <w:webHidden/>
           </w:rPr>
-          <w:t>20</w:t>
+          <w:t>21</w:t>
         </w:r>
         <w:r>
           <w:rPr>
@@ -3077,7 +3203,6 @@
         <w:tabs>
           <w:tab w:val="right" w:leader="dot" w:pos="9016"/>
         </w:tabs>
-        <w:jc w:val="both"/>
         <w:rPr>
           <w:rFonts w:eastAsiaTheme="minorEastAsia" w:cstheme="minorBidi"/>
           <w:b w:val="0"/>
@@ -3087,7 +3212,7 @@
           <w:noProof/>
         </w:rPr>
       </w:pPr>
-      <w:hyperlink w:anchor="_Toc104305231" w:history="1">
+      <w:hyperlink w:anchor="_Toc104463561" w:history="1">
         <w:r>
           <w:rPr>
             <w:rStyle w:val="Lienhypertexte"/>
@@ -3114,7 +3239,7 @@
             <w:noProof/>
             <w:webHidden/>
           </w:rPr>
-          <w:instrText xml:space="preserve"> PAGEREF _Toc104305231 \h </w:instrText>
+          <w:instrText xml:space="preserve"> PAGEREF _Toc104463561 \h </w:instrText>
         </w:r>
         <w:r>
           <w:rPr>
@@ -3134,7 +3259,7 @@
             <w:noProof/>
             <w:webHidden/>
           </w:rPr>
-          <w:t>21</w:t>
+          <w:t>22</w:t>
         </w:r>
         <w:r>
           <w:rPr>
@@ -3151,7 +3276,6 @@
         <w:tabs>
           <w:tab w:val="right" w:leader="dot" w:pos="9016"/>
         </w:tabs>
-        <w:jc w:val="both"/>
         <w:rPr>
           <w:rFonts w:eastAsiaTheme="minorEastAsia" w:cstheme="minorBidi"/>
           <w:b w:val="0"/>
@@ -3161,7 +3285,7 @@
           <w:szCs w:val="24"/>
         </w:rPr>
       </w:pPr>
-      <w:hyperlink w:anchor="_Toc104305232" w:history="1">
+      <w:hyperlink w:anchor="_Toc104463562" w:history="1">
         <w:r>
           <w:rPr>
             <w:rStyle w:val="Lienhypertexte"/>
@@ -3188,7 +3312,7 @@
             <w:noProof/>
             <w:webHidden/>
           </w:rPr>
-          <w:instrText xml:space="preserve"> PAGEREF _Toc104305232 \h </w:instrText>
+          <w:instrText xml:space="preserve"> PAGEREF _Toc104463562 \h </w:instrText>
         </w:r>
         <w:r>
           <w:rPr>
@@ -3208,7 +3332,7 @@
             <w:noProof/>
             <w:webHidden/>
           </w:rPr>
-          <w:t>21</w:t>
+          <w:t>22</w:t>
         </w:r>
         <w:r>
           <w:rPr>
@@ -3225,7 +3349,6 @@
         <w:tabs>
           <w:tab w:val="right" w:leader="dot" w:pos="9016"/>
         </w:tabs>
-        <w:jc w:val="both"/>
         <w:rPr>
           <w:rFonts w:eastAsiaTheme="minorEastAsia" w:cstheme="minorBidi"/>
           <w:b w:val="0"/>
@@ -3235,7 +3358,7 @@
           <w:szCs w:val="24"/>
         </w:rPr>
       </w:pPr>
-      <w:hyperlink w:anchor="_Toc104305233" w:history="1">
+      <w:hyperlink w:anchor="_Toc104463563" w:history="1">
         <w:r>
           <w:rPr>
             <w:rStyle w:val="Lienhypertexte"/>
@@ -3262,7 +3385,7 @@
             <w:noProof/>
             <w:webHidden/>
           </w:rPr>
-          <w:instrText xml:space="preserve"> PAGEREF _Toc104305233 \h </w:instrText>
+          <w:instrText xml:space="preserve"> PAGEREF _Toc104463563 \h </w:instrText>
         </w:r>
         <w:r>
           <w:rPr>
@@ -3282,7 +3405,7 @@
             <w:noProof/>
             <w:webHidden/>
           </w:rPr>
-          <w:t>21</w:t>
+          <w:t>22</w:t>
         </w:r>
         <w:r>
           <w:rPr>
@@ -3299,7 +3422,6 @@
         <w:tabs>
           <w:tab w:val="right" w:leader="dot" w:pos="9016"/>
         </w:tabs>
-        <w:jc w:val="both"/>
         <w:rPr>
           <w:rFonts w:eastAsiaTheme="minorEastAsia" w:cstheme="minorBidi"/>
           <w:b w:val="0"/>
@@ -3309,7 +3431,7 @@
           <w:szCs w:val="24"/>
         </w:rPr>
       </w:pPr>
-      <w:hyperlink w:anchor="_Toc104305234" w:history="1">
+      <w:hyperlink w:anchor="_Toc104463564" w:history="1">
         <w:r>
           <w:rPr>
             <w:rStyle w:val="Lienhypertexte"/>
@@ -3336,7 +3458,7 @@
             <w:noProof/>
             <w:webHidden/>
           </w:rPr>
-          <w:instrText xml:space="preserve"> PAGEREF _Toc104305234 \h </w:instrText>
+          <w:instrText xml:space="preserve"> PAGEREF _Toc104463564 \h </w:instrText>
         </w:r>
         <w:r>
           <w:rPr>
@@ -3356,7 +3478,7 @@
             <w:noProof/>
             <w:webHidden/>
           </w:rPr>
-          <w:t>21</w:t>
+          <w:t>22</w:t>
         </w:r>
         <w:r>
           <w:rPr>
@@ -3533,7 +3655,7 @@
       <w:bookmarkStart w:id="2" w:name="_Toc209836616"/>
       <w:bookmarkStart w:id="3" w:name="_Toc209836842"/>
       <w:bookmarkStart w:id="4" w:name="_Toc209873179"/>
-      <w:bookmarkStart w:id="5" w:name="_Toc104305209"/>
+      <w:bookmarkStart w:id="5" w:name="_Toc104463537"/>
       <w:r>
         <w:lastRenderedPageBreak/>
         <w:t>Introduction</w:t>
@@ -3549,7 +3671,7 @@
         <w:pStyle w:val="Titre2"/>
         <w:jc w:val="both"/>
       </w:pPr>
-      <w:bookmarkStart w:id="6" w:name="_Toc104305210"/>
+      <w:bookmarkStart w:id="6" w:name="_Toc104463538"/>
       <w:r>
         <w:t>Project Overview</w:t>
       </w:r>
@@ -4285,7 +4407,7 @@
         <w:pStyle w:val="Titre2"/>
         <w:jc w:val="both"/>
       </w:pPr>
-      <w:bookmarkStart w:id="7" w:name="_Toc104305211"/>
+      <w:bookmarkStart w:id="7" w:name="_Toc104463539"/>
       <w:r>
         <w:t>Aims and Objective</w:t>
       </w:r>
@@ -6521,11 +6643,11 @@
           <w:lang w:eastAsia="ja-JP"/>
         </w:rPr>
       </w:pPr>
-      <w:bookmarkStart w:id="10" w:name="_Toc201479942"/>
-      <w:bookmarkStart w:id="11" w:name="_Toc209836625"/>
-      <w:bookmarkStart w:id="12" w:name="_Toc209836851"/>
-      <w:bookmarkStart w:id="13" w:name="_Toc209873184"/>
-      <w:bookmarkStart w:id="14" w:name="_Toc104305212"/>
+      <w:bookmarkStart w:id="10" w:name="_Toc104463540"/>
+      <w:bookmarkStart w:id="11" w:name="_Toc201479942"/>
+      <w:bookmarkStart w:id="12" w:name="_Toc209836625"/>
+      <w:bookmarkStart w:id="13" w:name="_Toc209836851"/>
+      <w:bookmarkStart w:id="14" w:name="_Toc209873184"/>
       <w:bookmarkEnd w:id="8"/>
       <w:bookmarkEnd w:id="9"/>
       <w:r>
@@ -6542,7 +6664,7 @@
         </w:rPr>
         <w:t>Review</w:t>
       </w:r>
-      <w:bookmarkEnd w:id="14"/>
+      <w:bookmarkEnd w:id="10"/>
     </w:p>
     <w:p>
       <w:pPr>
@@ -6581,7 +6703,21 @@
           <w:rFonts w:eastAsia="MS Mincho"/>
           <w:lang w:eastAsia="ja-JP"/>
         </w:rPr>
-        <w:t xml:space="preserve">1 is based on </w:t>
+        <w:t xml:space="preserve">1 is </w:t>
+      </w:r>
+      <w:r>
+        <w:rPr>
+          <w:rFonts w:eastAsia="MS Mincho"/>
+          <w:lang w:val="en-US" w:eastAsia="ja-JP"/>
+        </w:rPr>
+        <w:t xml:space="preserve">loosely </w:t>
+      </w:r>
+      <w:r>
+        <w:rPr>
+          <w:rFonts w:eastAsia="MS Mincho"/>
+          <w:lang w:eastAsia="ja-JP"/>
+        </w:rPr>
+        <w:t xml:space="preserve">based on </w:t>
       </w:r>
       <w:r>
         <w:t xml:space="preserve">the methods described in a paper that explores Learning to Represent Programs with Graphs [__]. </w:t>
@@ -6779,7 +6915,7 @@
           <w:lang w:eastAsia="ja-JP"/>
         </w:rPr>
       </w:pPr>
-      <w:bookmarkStart w:id="15" w:name="_Toc104305213"/>
+      <w:bookmarkStart w:id="15" w:name="_Toc104463541"/>
       <w:r>
         <w:rPr>
           <w:rFonts w:eastAsia="MS Mincho"/>
@@ -6848,10 +6984,10 @@
         <w:t>It gives an overall picture about the work with a clear review of the relevant literature. The background of the project should be given.  What have been done to deal with the problem should be stated clearly.  The pros and cons of various existing algorithms and approaches should be stated as well.  Differences between your proposed method and the existing ones should be briefly described. It is important to make sure that the discussion is structured and coherent; the key issues are summarised; key and relevant references are used critically analysed and the literature is covered comprehensively.</w:t>
       </w:r>
     </w:p>
-    <w:bookmarkEnd w:id="10"/>
     <w:bookmarkEnd w:id="11"/>
     <w:bookmarkEnd w:id="12"/>
     <w:bookmarkEnd w:id="13"/>
+    <w:bookmarkEnd w:id="14"/>
     <w:p>
       <w:pPr>
         <w:jc w:val="both"/>
@@ -6867,7 +7003,7 @@
         <w:pStyle w:val="Titre1"/>
         <w:jc w:val="both"/>
       </w:pPr>
-      <w:bookmarkStart w:id="16" w:name="_Toc104305214"/>
+      <w:bookmarkStart w:id="16" w:name="_Toc104463542"/>
       <w:r>
         <w:lastRenderedPageBreak/>
         <w:t>Background Theories</w:t>
@@ -7058,7 +7194,7 @@
         <w:pStyle w:val="Titre1"/>
         <w:jc w:val="both"/>
       </w:pPr>
-      <w:bookmarkStart w:id="17" w:name="_Toc104305215"/>
+      <w:bookmarkStart w:id="17" w:name="_Toc104463543"/>
       <w:r>
         <w:lastRenderedPageBreak/>
         <w:t>Objectives, Specifications and Design</w:t>
@@ -7070,7 +7206,7 @@
         <w:pStyle w:val="Titre2"/>
         <w:jc w:val="both"/>
       </w:pPr>
-      <w:bookmarkStart w:id="18" w:name="_Toc104305216"/>
+      <w:bookmarkStart w:id="18" w:name="_Toc104463544"/>
       <w:r>
         <w:t>Specific Project Objectives</w:t>
       </w:r>
@@ -7257,7 +7393,7 @@
         <w:spacing w:line="240" w:lineRule="auto"/>
         <w:jc w:val="both"/>
       </w:pPr>
-      <w:bookmarkStart w:id="19" w:name="_Toc104305217"/>
+      <w:bookmarkStart w:id="19" w:name="_Toc104463545"/>
       <w:r>
         <w:t>Classification Categories</w:t>
       </w:r>
@@ -7390,7 +7526,7 @@
         <w:pStyle w:val="Titre2"/>
         <w:jc w:val="both"/>
       </w:pPr>
-      <w:bookmarkStart w:id="20" w:name="_Toc104305218"/>
+      <w:bookmarkStart w:id="20" w:name="_Toc104463546"/>
       <w:r>
         <w:t xml:space="preserve">Technical </w:t>
       </w:r>
@@ -7404,9 +7540,11 @@
         <w:pStyle w:val="Titre3"/>
         <w:jc w:val="both"/>
       </w:pPr>
+      <w:bookmarkStart w:id="21" w:name="_Toc104463547"/>
       <w:r>
         <w:t>Models</w:t>
       </w:r>
+      <w:bookmarkEnd w:id="21"/>
     </w:p>
     <w:p>
       <w:pPr>
@@ -7597,9 +7735,11 @@
         <w:pStyle w:val="Titre3"/>
         <w:jc w:val="both"/>
       </w:pPr>
+      <w:bookmarkStart w:id="22" w:name="_Toc104463548"/>
       <w:r>
         <w:t>Datasets</w:t>
       </w:r>
+      <w:bookmarkEnd w:id="22"/>
     </w:p>
     <w:p>
       <w:pPr>
@@ -7841,11 +7981,11 @@
         <w:pStyle w:val="Titre2"/>
         <w:jc w:val="both"/>
       </w:pPr>
-      <w:bookmarkStart w:id="21" w:name="_Toc104305219"/>
+      <w:bookmarkStart w:id="23" w:name="_Toc104463549"/>
       <w:r>
         <w:t>Design</w:t>
       </w:r>
-      <w:bookmarkEnd w:id="21"/>
+      <w:bookmarkEnd w:id="23"/>
     </w:p>
     <w:p>
       <w:pPr>
@@ -7878,7 +8018,7 @@
         <w:pStyle w:val="Titre3"/>
         <w:jc w:val="both"/>
       </w:pPr>
-      <w:bookmarkStart w:id="22" w:name="_Toc104305220"/>
+      <w:bookmarkStart w:id="24" w:name="_Toc104463550"/>
       <w:r>
         <w:t>Text-Based</w:t>
       </w:r>
@@ -7888,7 +8028,7 @@
       <w:r>
         <w:t>Long Short-Term Memory (LSTM) Neural Network</w:t>
       </w:r>
-      <w:bookmarkEnd w:id="22"/>
+      <w:bookmarkEnd w:id="24"/>
     </w:p>
     <w:p>
       <w:pPr>
@@ -8222,7 +8362,47 @@
         <w:rPr>
           <w:lang w:val="en-GB" w:eastAsia="en-US"/>
         </w:rPr>
-        <w:t>This model has been built using Keras. It is the only model that was built using Keras. This is because</w:t>
+        <w:t xml:space="preserve">This model has been built using Keras. It is the only model that was built using Keras. This is because </w:t>
+      </w:r>
+      <w:r>
+        <w:rPr>
+          <w:lang w:val="en-GB" w:eastAsia="en-US"/>
+        </w:rPr>
+        <w:t xml:space="preserve">Keras provides a lot of high-level functionality </w:t>
+      </w:r>
+      <w:r>
+        <w:rPr>
+          <w:lang w:val="en-GB" w:eastAsia="en-US"/>
+        </w:rPr>
+        <w:t>which is particularly important when working with a model as complex as the LSTM.</w:t>
+      </w:r>
+    </w:p>
+    <w:p>
+      <w:pPr>
+        <w:jc w:val="both"/>
+        <w:rPr>
+          <w:lang w:val="en-GB" w:eastAsia="en-US"/>
+        </w:rPr>
+      </w:pPr>
+    </w:p>
+    <w:p>
+      <w:pPr>
+        <w:jc w:val="both"/>
+        <w:rPr>
+          <w:lang w:val="en-GB" w:eastAsia="en-US"/>
+        </w:rPr>
+      </w:pPr>
+      <w:r>
+        <w:rPr>
+          <w:lang w:val="en-GB" w:eastAsia="en-US"/>
+        </w:rPr>
+        <w:t xml:space="preserve">Before deciding on this selection of layers, I experimented with different combinations of layers and layer types. I </w:t>
+      </w:r>
+      <w:r>
+        <w:rPr>
+          <w:lang w:val="en-GB" w:eastAsia="en-US"/>
+        </w:rPr>
+        <w:t>chose the above because it is the combination that produced the highest accuracy of all my experiments.</w:t>
       </w:r>
       <w:r>
         <w:rPr>
@@ -8230,46 +8410,30 @@
         </w:rPr>
         <w:t xml:space="preserve"> </w:t>
       </w:r>
-      <w:r>
-        <w:rPr>
-          <w:lang w:val="en-GB" w:eastAsia="en-US"/>
-        </w:rPr>
-        <w:t xml:space="preserve">Keras provides a lot of high-level functionality </w:t>
-      </w:r>
-      <w:r>
-        <w:rPr>
-          <w:lang w:val="en-GB" w:eastAsia="en-US"/>
-        </w:rPr>
-        <w:t>which is particularly important when working with a model as complex as the LSTM.</w:t>
-      </w:r>
-    </w:p>
-    <w:p>
-      <w:pPr>
-        <w:jc w:val="both"/>
-        <w:rPr>
-          <w:lang w:val="en-GB" w:eastAsia="en-US"/>
-        </w:rPr>
-      </w:pPr>
-    </w:p>
-    <w:p>
-      <w:pPr>
-        <w:jc w:val="both"/>
-        <w:rPr>
-          <w:lang w:val="en-GB" w:eastAsia="en-US"/>
-        </w:rPr>
-      </w:pPr>
-      <w:r>
-        <w:rPr>
-          <w:lang w:val="en-GB" w:eastAsia="en-US"/>
-        </w:rPr>
-        <w:t xml:space="preserve">Before deciding on this selection of layers, I experimented with different combinations of layers and layer types. I </w:t>
-      </w:r>
-      <w:r>
-        <w:rPr>
-          <w:lang w:val="en-GB" w:eastAsia="en-US"/>
-        </w:rPr>
-        <w:t>chose the above because it is the combination that produced the highest accuracy of all my experiments.</w:t>
-      </w:r>
+    </w:p>
+    <w:p>
+      <w:pPr>
+        <w:jc w:val="both"/>
+        <w:rPr>
+          <w:lang w:val="en-GB" w:eastAsia="en-US"/>
+        </w:rPr>
+      </w:pPr>
+    </w:p>
+    <w:p>
+      <w:pPr>
+        <w:jc w:val="both"/>
+        <w:rPr>
+          <w:lang w:val="en-GB" w:eastAsia="en-US"/>
+        </w:rPr>
+      </w:pPr>
+    </w:p>
+    <w:p>
+      <w:pPr>
+        <w:jc w:val="both"/>
+        <w:rPr>
+          <w:lang w:val="en-GB" w:eastAsia="en-US"/>
+        </w:rPr>
+      </w:pPr>
       <w:r>
         <w:rPr>
           <w:lang w:val="en-GB" w:eastAsia="en-US"/>
@@ -8279,45 +8443,15 @@
     </w:p>
     <w:p>
       <w:pPr>
-        <w:jc w:val="both"/>
-        <w:rPr>
-          <w:lang w:val="en-GB" w:eastAsia="en-US"/>
-        </w:rPr>
-      </w:pPr>
-    </w:p>
-    <w:p>
-      <w:pPr>
-        <w:jc w:val="both"/>
-        <w:rPr>
-          <w:lang w:val="en-GB" w:eastAsia="en-US"/>
-        </w:rPr>
-      </w:pPr>
-    </w:p>
-    <w:p>
-      <w:pPr>
-        <w:jc w:val="both"/>
-        <w:rPr>
-          <w:lang w:val="en-GB" w:eastAsia="en-US"/>
-        </w:rPr>
-      </w:pPr>
-      <w:r>
-        <w:rPr>
-          <w:lang w:val="en-GB" w:eastAsia="en-US"/>
-        </w:rPr>
-        <w:t xml:space="preserve"> </w:t>
-      </w:r>
-    </w:p>
-    <w:p>
-      <w:pPr>
         <w:pStyle w:val="Titre3"/>
         <w:jc w:val="both"/>
       </w:pPr>
-      <w:bookmarkStart w:id="23" w:name="_Toc104305221"/>
+      <w:bookmarkStart w:id="25" w:name="_Toc104463551"/>
       <w:r>
         <w:lastRenderedPageBreak/>
         <w:t>Feed Forward Neural Network (FFN)</w:t>
       </w:r>
-      <w:bookmarkEnd w:id="23"/>
+      <w:bookmarkEnd w:id="25"/>
     </w:p>
     <w:p>
       <w:pPr>
@@ -8467,7 +8601,7 @@
         <w:rPr>
           <w:lang w:val="en-GB" w:eastAsia="en-US"/>
         </w:rPr>
-        <w:t xml:space="preserve"> the logarithmic sigmoid transfer function [__]</w:t>
+        <w:t xml:space="preserve"> the logarithmic sigmoid transfer function</w:t>
       </w:r>
       <w:r>
         <w:rPr>
@@ -8478,222 +8612,167 @@
     </w:p>
     <w:p>
       <w:pPr>
-        <w:ind w:left="720" w:firstLine="720"/>
-        <w:jc w:val="both"/>
-        <w:rPr>
-          <w:lang w:val="en-GB" w:eastAsia="en-US"/>
-        </w:rPr>
-      </w:pPr>
-      <w:r>
-        <w:rPr>
-          <w:lang w:val="en-GB" w:eastAsia="en-US"/>
-        </w:rPr>
-        <w:t xml:space="preserve"> </w:t>
-      </w:r>
-      <m:oMath>
-        <m:r>
-          <w:rPr>
-            <w:rFonts w:ascii="Cambria Math" w:hAnsi="Cambria Math"/>
-            <w:lang w:val="en-GB" w:eastAsia="en-US"/>
-          </w:rPr>
-          <m:t>f</m:t>
-        </m:r>
-        <m:d>
-          <m:dPr>
-            <m:ctrlPr>
-              <w:rPr>
-                <w:rFonts w:ascii="Cambria Math" w:hAnsi="Cambria Math"/>
-                <w:i/>
-                <w:lang w:val="en-GB" w:eastAsia="en-US"/>
-              </w:rPr>
-            </m:ctrlPr>
-          </m:dPr>
-          <m:e>
-            <m:r>
-              <w:rPr>
-                <w:rFonts w:ascii="Cambria Math" w:hAnsi="Cambria Math"/>
-                <w:lang w:val="en-GB" w:eastAsia="en-US"/>
-              </w:rPr>
-              <m:t>x</m:t>
-            </m:r>
-          </m:e>
-        </m:d>
-        <m:r>
-          <w:rPr>
-            <w:rFonts w:ascii="Cambria Math" w:hAnsi="Cambria Math"/>
-            <w:lang w:val="en-GB" w:eastAsia="en-US"/>
-          </w:rPr>
-          <m:t>=</m:t>
-        </m:r>
-        <m:f>
-          <m:fPr>
-            <m:ctrlPr>
-              <w:rPr>
-                <w:rFonts w:ascii="Cambria Math" w:hAnsi="Cambria Math"/>
-                <w:i/>
-                <w:lang w:val="en-GB" w:eastAsia="en-US"/>
-              </w:rPr>
-            </m:ctrlPr>
-          </m:fPr>
-          <m:num>
-            <m:r>
-              <w:rPr>
-                <w:rFonts w:ascii="Cambria Math" w:hAnsi="Cambria Math"/>
-                <w:lang w:val="en-GB" w:eastAsia="en-US"/>
-              </w:rPr>
-              <m:t>1</m:t>
-            </m:r>
-          </m:num>
-          <m:den>
-            <m:r>
-              <w:rPr>
-                <w:rFonts w:ascii="Cambria Math" w:hAnsi="Cambria Math"/>
-                <w:lang w:val="en-GB" w:eastAsia="en-US"/>
-              </w:rPr>
-              <m:t>1+e</m:t>
-            </m:r>
-            <m:r>
-              <w:rPr>
-                <w:rFonts w:ascii="Cambria Math" w:hAnsi="Cambria Math"/>
-                <w:lang w:val="en-GB" w:eastAsia="en-US"/>
-              </w:rPr>
-              <m:t>^(-x)</m:t>
-            </m:r>
-          </m:den>
-        </m:f>
-        <m:r>
-          <w:rPr>
-            <w:rFonts w:ascii="Cambria Math" w:hAnsi="Cambria Math"/>
-            <w:lang w:val="en-GB" w:eastAsia="en-US"/>
-          </w:rPr>
-          <m:t xml:space="preserve">, </m:t>
-        </m:r>
-        <m:r>
-          <w:rPr>
-            <w:rFonts w:ascii="Cambria Math" w:hAnsi="Cambria Math"/>
-            <w:lang w:val="en-GB" w:eastAsia="en-US"/>
-          </w:rPr>
-          <m:t xml:space="preserve"> </m:t>
-        </m:r>
-        <m:r>
-          <w:rPr>
-            <w:rFonts w:ascii="Cambria Math" w:hAnsi="Cambria Math"/>
-            <w:lang w:val="en-GB" w:eastAsia="en-US"/>
-          </w:rPr>
-          <m:t>w</m:t>
-        </m:r>
-        <m:r>
-          <w:rPr>
-            <w:rFonts w:ascii="Cambria Math" w:hAnsi="Cambria Math"/>
-            <w:lang w:val="en-GB" w:eastAsia="en-US"/>
-          </w:rPr>
-          <m:t>h</m:t>
-        </m:r>
-        <m:r>
-          <w:rPr>
-            <w:rFonts w:ascii="Cambria Math" w:hAnsi="Cambria Math"/>
-            <w:lang w:val="en-GB" w:eastAsia="en-US"/>
-          </w:rPr>
-          <m:t>ere</m:t>
-        </m:r>
-        <m:r>
-          <w:rPr>
-            <w:rFonts w:ascii="Cambria Math" w:hAnsi="Cambria Math"/>
-            <w:lang w:val="en-GB" w:eastAsia="en-US"/>
-          </w:rPr>
-          <m:t xml:space="preserve"> </m:t>
-        </m:r>
-        <m:r>
-          <w:rPr>
-            <w:rFonts w:ascii="Cambria Math" w:hAnsi="Cambria Math"/>
-            <w:lang w:val="en-GB" w:eastAsia="en-US"/>
-          </w:rPr>
-          <m:t>x</m:t>
-        </m:r>
-        <m:r>
-          <w:rPr>
-            <w:rFonts w:ascii="Cambria Math" w:hAnsi="Cambria Math"/>
-            <w:lang w:val="en-GB" w:eastAsia="en-US"/>
-          </w:rPr>
-          <m:t>=</m:t>
-        </m:r>
-        <m:d>
-          <m:dPr>
-            <m:ctrlPr>
-              <w:rPr>
-                <w:rFonts w:ascii="Cambria Math" w:hAnsi="Cambria Math"/>
-                <w:i/>
-                <w:lang w:val="en-GB" w:eastAsia="en-US"/>
-              </w:rPr>
-            </m:ctrlPr>
-          </m:dPr>
-          <m:e>
-            <m:r>
-              <w:rPr>
-                <w:rFonts w:ascii="Cambria Math" w:hAnsi="Cambria Math"/>
-                <w:lang w:val="en-GB" w:eastAsia="en-US"/>
-              </w:rPr>
-              <m:t>input</m:t>
-            </m:r>
-            <m:r>
-              <w:rPr>
-                <w:rFonts w:ascii="Cambria Math" w:hAnsi="Cambria Math"/>
-                <w:lang w:val="en-GB" w:eastAsia="en-US"/>
-              </w:rPr>
-              <m:t>*</m:t>
-            </m:r>
-            <m:r>
-              <w:rPr>
-                <w:rFonts w:ascii="Cambria Math" w:hAnsi="Cambria Math"/>
-                <w:lang w:val="en-GB" w:eastAsia="en-US"/>
-              </w:rPr>
-              <m:t>weig</m:t>
-            </m:r>
-            <m:r>
-              <w:rPr>
-                <w:rFonts w:ascii="Cambria Math" w:hAnsi="Cambria Math"/>
-                <w:lang w:val="en-GB" w:eastAsia="en-US"/>
-              </w:rPr>
-              <m:t>h</m:t>
-            </m:r>
-            <m:r>
-              <w:rPr>
-                <w:rFonts w:ascii="Cambria Math" w:hAnsi="Cambria Math"/>
-                <w:lang w:val="en-GB" w:eastAsia="en-US"/>
-              </w:rPr>
-              <m:t>ts</m:t>
-            </m:r>
-          </m:e>
-        </m:d>
-        <m:r>
-          <w:rPr>
-            <w:rFonts w:ascii="Cambria Math" w:hAnsi="Cambria Math"/>
-            <w:lang w:val="en-GB" w:eastAsia="en-US"/>
-          </w:rPr>
-          <m:t>+</m:t>
-        </m:r>
-        <m:r>
-          <w:rPr>
-            <w:rFonts w:ascii="Cambria Math" w:hAnsi="Cambria Math"/>
-            <w:lang w:val="en-GB" w:eastAsia="en-US"/>
-          </w:rPr>
-          <m:t>bias</m:t>
-        </m:r>
-        <m:r>
-          <w:rPr>
-            <w:rFonts w:ascii="Cambria Math" w:hAnsi="Cambria Math"/>
-            <w:lang w:val="en-GB" w:eastAsia="en-US"/>
-          </w:rPr>
-          <m:t xml:space="preserve"> </m:t>
-        </m:r>
-      </m:oMath>
-      <w:r>
-        <w:rPr>
-          <w:lang w:val="en-GB" w:eastAsia="en-US"/>
-        </w:rPr>
-        <w:t xml:space="preserve"> </w:t>
-      </w:r>
-      <w:bookmarkStart w:id="24" w:name="_Toc104305222"/>
+        <w:pStyle w:val="Paragraphedeliste"/>
+        <w:ind w:left="1440"/>
+        <w:jc w:val="both"/>
+        <w:rPr>
+          <w:lang w:val="en-GB" w:eastAsia="en-US"/>
+        </w:rPr>
+      </w:pPr>
+      <m:oMathPara>
+        <m:oMath>
+          <m:r>
+            <w:rPr>
+              <w:rFonts w:ascii="Cambria Math" w:hAnsi="Cambria Math"/>
+              <w:lang w:val="en-GB" w:eastAsia="en-US"/>
+            </w:rPr>
+            <m:t>f</m:t>
+          </m:r>
+          <m:d>
+            <m:dPr>
+              <m:ctrlPr>
+                <w:rPr>
+                  <w:rFonts w:ascii="Cambria Math" w:hAnsi="Cambria Math"/>
+                  <w:i/>
+                  <w:lang w:val="en-GB" w:eastAsia="en-US"/>
+                </w:rPr>
+              </m:ctrlPr>
+            </m:dPr>
+            <m:e>
+              <m:r>
+                <w:rPr>
+                  <w:rFonts w:ascii="Cambria Math" w:hAnsi="Cambria Math"/>
+                  <w:lang w:val="en-GB" w:eastAsia="en-US"/>
+                </w:rPr>
+                <m:t>x</m:t>
+              </m:r>
+            </m:e>
+          </m:d>
+          <m:r>
+            <w:rPr>
+              <w:rFonts w:ascii="Cambria Math" w:hAnsi="Cambria Math"/>
+              <w:lang w:val="en-GB" w:eastAsia="en-US"/>
+            </w:rPr>
+            <m:t>=</m:t>
+          </m:r>
+          <m:f>
+            <m:fPr>
+              <m:ctrlPr>
+                <w:rPr>
+                  <w:rFonts w:ascii="Cambria Math" w:hAnsi="Cambria Math"/>
+                  <w:i/>
+                  <w:lang w:val="en-GB" w:eastAsia="en-US"/>
+                </w:rPr>
+              </m:ctrlPr>
+            </m:fPr>
+            <m:num>
+              <m:r>
+                <w:rPr>
+                  <w:rFonts w:ascii="Cambria Math" w:hAnsi="Cambria Math"/>
+                  <w:lang w:val="en-GB" w:eastAsia="en-US"/>
+                </w:rPr>
+                <m:t>1</m:t>
+              </m:r>
+            </m:num>
+            <m:den>
+              <m:r>
+                <w:rPr>
+                  <w:rFonts w:ascii="Cambria Math" w:hAnsi="Cambria Math"/>
+                  <w:lang w:val="en-GB" w:eastAsia="en-US"/>
+                </w:rPr>
+                <m:t xml:space="preserve">1+ </m:t>
+              </m:r>
+              <m:sSup>
+                <m:sSupPr>
+                  <m:ctrlPr>
+                    <w:rPr>
+                      <w:rFonts w:ascii="Cambria Math" w:hAnsi="Cambria Math"/>
+                      <w:i/>
+                      <w:lang w:val="en-GB" w:eastAsia="en-US"/>
+                    </w:rPr>
+                  </m:ctrlPr>
+                </m:sSupPr>
+                <m:e>
+                  <m:r>
+                    <w:rPr>
+                      <w:rFonts w:ascii="Cambria Math" w:hAnsi="Cambria Math"/>
+                      <w:lang w:val="en-GB" w:eastAsia="en-US"/>
+                    </w:rPr>
+                    <m:t>e</m:t>
+                  </m:r>
+                </m:e>
+                <m:sup>
+                  <m:r>
+                    <w:rPr>
+                      <w:rFonts w:ascii="Cambria Math" w:hAnsi="Cambria Math"/>
+                      <w:lang w:val="en-GB" w:eastAsia="en-US"/>
+                    </w:rPr>
+                    <m:t>-x</m:t>
+                  </m:r>
+                </m:sup>
+              </m:sSup>
+            </m:den>
+          </m:f>
+          <m:r>
+            <w:rPr>
+              <w:rFonts w:ascii="Cambria Math" w:hAnsi="Cambria Math"/>
+              <w:lang w:val="en-GB" w:eastAsia="en-US"/>
+            </w:rPr>
+            <m:t xml:space="preserve"> , where x=</m:t>
+          </m:r>
+          <m:d>
+            <m:dPr>
+              <m:ctrlPr>
+                <w:rPr>
+                  <w:rFonts w:ascii="Cambria Math" w:hAnsi="Cambria Math"/>
+                  <w:i/>
+                  <w:lang w:val="en-GB" w:eastAsia="en-US"/>
+                </w:rPr>
+              </m:ctrlPr>
+            </m:dPr>
+            <m:e>
+              <m:r>
+                <w:rPr>
+                  <w:rFonts w:ascii="Cambria Math" w:hAnsi="Cambria Math"/>
+                  <w:lang w:val="en-GB" w:eastAsia="en-US"/>
+                </w:rPr>
+                <m:t>input*weight</m:t>
+              </m:r>
+            </m:e>
+          </m:d>
+          <m:r>
+            <w:rPr>
+              <w:rFonts w:ascii="Cambria Math" w:hAnsi="Cambria Math"/>
+              <w:lang w:val="en-GB" w:eastAsia="en-US"/>
+            </w:rPr>
+            <m:t>+bias</m:t>
+          </m:r>
+        </m:oMath>
+      </m:oMathPara>
+    </w:p>
+    <w:p>
+      <w:pPr>
+        <w:pStyle w:val="Paragraphedeliste"/>
+        <w:jc w:val="both"/>
+        <w:rPr>
+          <w:lang w:val="en-GB" w:eastAsia="en-US"/>
+        </w:rPr>
+      </w:pPr>
+    </w:p>
+    <w:p>
+      <w:pPr>
+        <w:pStyle w:val="Paragraphedeliste"/>
+        <w:jc w:val="both"/>
+        <w:rPr>
+          <w:lang w:val="en-GB" w:eastAsia="en-US"/>
+        </w:rPr>
+      </w:pPr>
+      <w:r>
+        <w:rPr>
+          <w:lang w:val="en-GB" w:eastAsia="en-US"/>
+        </w:rPr>
+        <w:t>I have chosen this equation because out of all the transfer functions I experimented with, this equation produced the highest levels of accuracy.</w:t>
+      </w:r>
     </w:p>
     <w:p>
       <w:pPr>
@@ -8726,7 +8805,31 @@
         <w:rPr>
           <w:lang w:val="en-GB" w:eastAsia="en-US"/>
         </w:rPr>
-        <w:t>loss (the difference between the actual weight and the predicted weight) is calculated using cross entropy.</w:t>
+        <w:t xml:space="preserve">loss (the difference between the actual weight and the predicted weight) is calculated </w:t>
+      </w:r>
+      <w:r>
+        <w:rPr>
+          <w:lang w:val="en-GB" w:eastAsia="en-US"/>
+        </w:rPr>
+        <w:t>the TensorFlow</w:t>
+      </w:r>
+      <w:r>
+        <w:rPr>
+          <w:lang w:val="en-GB" w:eastAsia="en-US"/>
+        </w:rPr>
+        <w:t xml:space="preserve"> cross entropy</w:t>
+      </w:r>
+      <w:r>
+        <w:rPr>
+          <w:lang w:val="en-GB" w:eastAsia="en-US"/>
+        </w:rPr>
+        <w:t xml:space="preserve"> function</w:t>
+      </w:r>
+      <w:r>
+        <w:rPr>
+          <w:lang w:val="en-GB" w:eastAsia="en-US"/>
+        </w:rPr>
+        <w:t>.</w:t>
       </w:r>
     </w:p>
     <w:p>
@@ -8916,10 +9019,11 @@
         <w:pStyle w:val="Titre3"/>
         <w:jc w:val="both"/>
       </w:pPr>
+      <w:bookmarkStart w:id="26" w:name="_Toc104463552"/>
       <w:r>
         <w:t>Graph-Based LSTM Neural Network</w:t>
       </w:r>
-      <w:bookmarkEnd w:id="24"/>
+      <w:bookmarkEnd w:id="26"/>
       <w:r>
         <w:t xml:space="preserve"> </w:t>
       </w:r>
@@ -8936,11 +9040,11 @@
         <w:pStyle w:val="Titre3"/>
         <w:jc w:val="both"/>
       </w:pPr>
-      <w:bookmarkStart w:id="25" w:name="_Toc104305223"/>
+      <w:bookmarkStart w:id="27" w:name="_Toc104463553"/>
       <w:r>
         <w:t>Graph-Based FFN</w:t>
       </w:r>
-      <w:bookmarkEnd w:id="25"/>
+      <w:bookmarkEnd w:id="27"/>
       <w:r>
         <w:t xml:space="preserve"> </w:t>
       </w:r>
@@ -8950,7 +9054,7 @@
         <w:pStyle w:val="Titre3"/>
         <w:jc w:val="both"/>
       </w:pPr>
-      <w:bookmarkStart w:id="26" w:name="_Toc104305224"/>
+      <w:bookmarkStart w:id="28" w:name="_Toc104463554"/>
       <w:r>
         <w:t>Tree-Based Models</w:t>
       </w:r>
@@ -8960,7 +9064,7 @@
       <w:r>
         <w:t>LSTM Neural Network</w:t>
       </w:r>
-      <w:bookmarkEnd w:id="26"/>
+      <w:bookmarkEnd w:id="28"/>
       <w:r>
         <w:t xml:space="preserve"> </w:t>
       </w:r>
@@ -8970,11 +9074,11 @@
         <w:pStyle w:val="Titre3"/>
         <w:jc w:val="both"/>
       </w:pPr>
-      <w:bookmarkStart w:id="27" w:name="_Toc104305225"/>
+      <w:bookmarkStart w:id="29" w:name="_Toc104463555"/>
       <w:r>
         <w:t>Tree-Based FFN</w:t>
       </w:r>
-      <w:bookmarkEnd w:id="27"/>
+      <w:bookmarkEnd w:id="29"/>
       <w:r>
         <w:t xml:space="preserve"> </w:t>
       </w:r>
@@ -9046,6 +9150,7 @@
         <w:rPr>
           <w:highlight w:val="yellow"/>
         </w:rPr>
+        <w:lastRenderedPageBreak/>
         <w:t xml:space="preserve">It recalls the objectives in a more detailed way to justify the development of a set of requirements and </w:t>
       </w:r>
       <w:r>
@@ -9078,12 +9183,36 @@
         <w:pStyle w:val="Titre1"/>
         <w:jc w:val="both"/>
       </w:pPr>
-      <w:bookmarkStart w:id="28" w:name="_Toc104305226"/>
+      <w:bookmarkStart w:id="30" w:name="_Toc104463556"/>
       <w:r>
         <w:lastRenderedPageBreak/>
         <w:t>Methodology and Implementation</w:t>
       </w:r>
-      <w:bookmarkEnd w:id="28"/>
+      <w:bookmarkEnd w:id="30"/>
+    </w:p>
+    <w:p>
+      <w:pPr>
+        <w:jc w:val="both"/>
+        <w:rPr>
+          <w:lang w:val="en-GB" w:eastAsia="en-US"/>
+        </w:rPr>
+      </w:pPr>
+    </w:p>
+    <w:p>
+      <w:pPr>
+        <w:jc w:val="both"/>
+        <w:rPr>
+          <w:lang w:val="en-GB" w:eastAsia="en-US"/>
+        </w:rPr>
+      </w:pPr>
+    </w:p>
+    <w:p>
+      <w:pPr>
+        <w:jc w:val="both"/>
+        <w:rPr>
+          <w:lang w:val="en-GB" w:eastAsia="en-US"/>
+        </w:rPr>
+      </w:pPr>
     </w:p>
     <w:p>
       <w:pPr>
@@ -9135,12 +9264,12 @@
         <w:pStyle w:val="Titre1"/>
         <w:jc w:val="both"/>
       </w:pPr>
-      <w:bookmarkStart w:id="29" w:name="_Toc104305227"/>
+      <w:bookmarkStart w:id="31" w:name="_Toc104463557"/>
       <w:r>
         <w:lastRenderedPageBreak/>
         <w:t>Results, Analysis and Evaluation</w:t>
       </w:r>
-      <w:bookmarkEnd w:id="29"/>
+      <w:bookmarkEnd w:id="31"/>
     </w:p>
     <w:p>
       <w:pPr>
@@ -9175,12 +9304,12 @@
         <w:pStyle w:val="Titre1"/>
         <w:jc w:val="both"/>
       </w:pPr>
-      <w:bookmarkStart w:id="30" w:name="_Toc104305228"/>
+      <w:bookmarkStart w:id="32" w:name="_Toc104463558"/>
       <w:r>
         <w:lastRenderedPageBreak/>
         <w:t>Legal, Social, Ethical and Professional Issues</w:t>
       </w:r>
-      <w:bookmarkEnd w:id="30"/>
+      <w:bookmarkEnd w:id="32"/>
     </w:p>
     <w:p>
       <w:pPr>
@@ -9209,12 +9338,12 @@
         <w:pStyle w:val="Titre1"/>
         <w:jc w:val="both"/>
       </w:pPr>
-      <w:bookmarkStart w:id="31" w:name="_Toc104305229"/>
+      <w:bookmarkStart w:id="33" w:name="_Toc104463559"/>
       <w:r>
         <w:lastRenderedPageBreak/>
         <w:t>Conclusion</w:t>
       </w:r>
-      <w:bookmarkEnd w:id="31"/>
+      <w:bookmarkEnd w:id="33"/>
     </w:p>
     <w:p>
       <w:pPr>
@@ -9229,20 +9358,20 @@
         <w:pStyle w:val="Titre1"/>
         <w:jc w:val="both"/>
       </w:pPr>
-      <w:bookmarkStart w:id="32" w:name="_Toc201479955"/>
-      <w:bookmarkStart w:id="33" w:name="_Toc209836639"/>
-      <w:bookmarkStart w:id="34" w:name="_Toc209836865"/>
-      <w:bookmarkStart w:id="35" w:name="_Toc209873188"/>
-      <w:bookmarkStart w:id="36" w:name="_Toc104305230"/>
+      <w:bookmarkStart w:id="34" w:name="_Toc201479955"/>
+      <w:bookmarkStart w:id="35" w:name="_Toc209836639"/>
+      <w:bookmarkStart w:id="36" w:name="_Toc209836865"/>
+      <w:bookmarkStart w:id="37" w:name="_Toc209873188"/>
+      <w:bookmarkStart w:id="38" w:name="_Toc104463560"/>
       <w:r>
         <w:lastRenderedPageBreak/>
         <w:t>References</w:t>
       </w:r>
-      <w:bookmarkEnd w:id="32"/>
-      <w:bookmarkEnd w:id="33"/>
       <w:bookmarkEnd w:id="34"/>
       <w:bookmarkEnd w:id="35"/>
       <w:bookmarkEnd w:id="36"/>
+      <w:bookmarkEnd w:id="37"/>
+      <w:bookmarkEnd w:id="38"/>
     </w:p>
     <w:p>
       <w:pPr>
@@ -9292,23 +9421,23 @@
         <w:pStyle w:val="Titre1"/>
         <w:jc w:val="both"/>
       </w:pPr>
-      <w:bookmarkStart w:id="37" w:name="_Toc104305231"/>
+      <w:bookmarkStart w:id="39" w:name="_Toc104463561"/>
       <w:r>
         <w:lastRenderedPageBreak/>
         <w:t>Appendices</w:t>
       </w:r>
-      <w:bookmarkEnd w:id="37"/>
+      <w:bookmarkEnd w:id="39"/>
     </w:p>
     <w:p>
       <w:pPr>
         <w:pStyle w:val="Titre2"/>
         <w:jc w:val="both"/>
       </w:pPr>
-      <w:bookmarkStart w:id="38" w:name="_Toc104305232"/>
+      <w:bookmarkStart w:id="40" w:name="_Toc104463562"/>
       <w:r>
         <w:t>Appendix A:</w:t>
       </w:r>
-      <w:bookmarkEnd w:id="38"/>
+      <w:bookmarkEnd w:id="40"/>
       <w:r>
         <w:t xml:space="preserve"> </w:t>
       </w:r>
@@ -9326,11 +9455,11 @@
         <w:pStyle w:val="Titre2"/>
         <w:jc w:val="both"/>
       </w:pPr>
-      <w:bookmarkStart w:id="39" w:name="_Toc104305233"/>
+      <w:bookmarkStart w:id="41" w:name="_Toc104463563"/>
       <w:r>
         <w:t>Appendix B:</w:t>
       </w:r>
-      <w:bookmarkEnd w:id="39"/>
+      <w:bookmarkEnd w:id="41"/>
       <w:r>
         <w:t xml:space="preserve"> </w:t>
       </w:r>
@@ -9382,11 +9511,11 @@
         <w:pStyle w:val="Titre2"/>
         <w:jc w:val="both"/>
       </w:pPr>
-      <w:bookmarkStart w:id="40" w:name="_Toc104305234"/>
+      <w:bookmarkStart w:id="42" w:name="_Toc104463564"/>
       <w:r>
         <w:t>Appendix B: Points to Note</w:t>
       </w:r>
-      <w:bookmarkEnd w:id="40"/>
+      <w:bookmarkEnd w:id="42"/>
     </w:p>
     <w:p>
       <w:pPr>
@@ -13210,12 +13339,16 @@
   <w:rsids>
     <w:rsidRoot w:val="0061488D"/>
     <w:rsid w:val="001D48E8"/>
+    <w:rsid w:val="002B0CAF"/>
     <w:rsid w:val="003412F5"/>
     <w:rsid w:val="004273E8"/>
     <w:rsid w:val="00431FBE"/>
+    <w:rsid w:val="00434060"/>
+    <w:rsid w:val="00476F0D"/>
     <w:rsid w:val="005559F2"/>
     <w:rsid w:val="005F1124"/>
     <w:rsid w:val="0061488D"/>
+    <w:rsid w:val="006250EC"/>
     <w:rsid w:val="00673C31"/>
     <w:rsid w:val="006A1993"/>
     <w:rsid w:val="007039B9"/>
@@ -13231,7 +13364,6 @@
     <w:rsid w:val="00D46ED2"/>
     <w:rsid w:val="00DC2A29"/>
     <w:rsid w:val="00DC71CA"/>
-    <w:rsid w:val="00DF09EF"/>
     <w:rsid w:val="00EA7A20"/>
     <w:rsid w:val="00F263ED"/>
   </w:rsids>
@@ -13686,7 +13818,7 @@
     <w:basedOn w:val="Policepardfaut"/>
     <w:uiPriority w:val="99"/>
     <w:semiHidden/>
-    <w:rsid w:val="008A2192"/>
+    <w:rsid w:val="00434060"/>
     <w:rPr>
       <w:color w:val="808080"/>
     </w:rPr>

</xml_diff>

<commit_message>
Completed Input Layer of GNN
</commit_message>
<xml_diff>
--- a/Reports/Final Report Outline.docx
+++ b/Reports/Final Report Outline.docx
@@ -1468,6 +1468,7 @@
           <w:i w:val="0"/>
           <w:iCs w:val="0"/>
           <w:noProof/>
+          <w:lang w:val="fr-GB" w:eastAsia="es-ES_tradnl"/>
         </w:rPr>
       </w:pPr>
       <w:r>
@@ -1479,7 +1480,7 @@
       <w:r>
         <w:fldChar w:fldCharType="separate"/>
       </w:r>
-      <w:hyperlink w:anchor="_Toc104463537" w:history="1">
+      <w:hyperlink w:anchor="_Toc106362520" w:history="1">
         <w:r>
           <w:rPr>
             <w:rStyle w:val="Hipervnculo"/>
@@ -1506,7 +1507,7 @@
             <w:noProof/>
             <w:webHidden/>
           </w:rPr>
-          <w:instrText xml:space="preserve"> PAGEREF _Toc104463537 \h </w:instrText>
+          <w:instrText xml:space="preserve"> PAGEREF _Toc106362520 \h </w:instrText>
         </w:r>
         <w:r>
           <w:rPr>
@@ -1550,9 +1551,10 @@
           <w:noProof/>
           <w:sz w:val="24"/>
           <w:szCs w:val="24"/>
-        </w:rPr>
-      </w:pPr>
-      <w:hyperlink w:anchor="_Toc104463538" w:history="1">
+          <w:lang w:val="fr-GB" w:eastAsia="es-ES_tradnl"/>
+        </w:rPr>
+      </w:pPr>
+      <w:hyperlink w:anchor="_Toc106362521" w:history="1">
         <w:r>
           <w:rPr>
             <w:rStyle w:val="Hipervnculo"/>
@@ -1579,7 +1581,7 @@
             <w:noProof/>
             <w:webHidden/>
           </w:rPr>
-          <w:instrText xml:space="preserve"> PAGEREF _Toc104463538 \h </w:instrText>
+          <w:instrText xml:space="preserve"> PAGEREF _Toc106362521 \h </w:instrText>
         </w:r>
         <w:r>
           <w:rPr>
@@ -1623,9 +1625,10 @@
           <w:noProof/>
           <w:sz w:val="24"/>
           <w:szCs w:val="24"/>
-        </w:rPr>
-      </w:pPr>
-      <w:hyperlink w:anchor="_Toc104463539" w:history="1">
+          <w:lang w:val="fr-GB" w:eastAsia="es-ES_tradnl"/>
+        </w:rPr>
+      </w:pPr>
+      <w:hyperlink w:anchor="_Toc106362522" w:history="1">
         <w:r>
           <w:rPr>
             <w:rStyle w:val="Hipervnculo"/>
@@ -1652,7 +1655,7 @@
             <w:noProof/>
             <w:webHidden/>
           </w:rPr>
-          <w:instrText xml:space="preserve"> PAGEREF _Toc104463539 \h </w:instrText>
+          <w:instrText xml:space="preserve"> PAGEREF _Toc106362522 \h </w:instrText>
         </w:r>
         <w:r>
           <w:rPr>
@@ -1696,9 +1699,10 @@
           <w:noProof/>
           <w:sz w:val="24"/>
           <w:szCs w:val="24"/>
-        </w:rPr>
-      </w:pPr>
-      <w:hyperlink w:anchor="_Toc104463540" w:history="1">
+          <w:lang w:val="fr-GB" w:eastAsia="es-ES_tradnl"/>
+        </w:rPr>
+      </w:pPr>
+      <w:hyperlink w:anchor="_Toc106362523" w:history="1">
         <w:r>
           <w:rPr>
             <w:rStyle w:val="Hipervnculo"/>
@@ -1727,7 +1731,7 @@
             <w:noProof/>
             <w:webHidden/>
           </w:rPr>
-          <w:instrText xml:space="preserve"> PAGEREF _Toc104463540 \h </w:instrText>
+          <w:instrText xml:space="preserve"> PAGEREF _Toc106362523 \h </w:instrText>
         </w:r>
         <w:r>
           <w:rPr>
@@ -1771,9 +1775,10 @@
           <w:noProof/>
           <w:sz w:val="24"/>
           <w:szCs w:val="24"/>
-        </w:rPr>
-      </w:pPr>
-      <w:hyperlink w:anchor="_Toc104463541" w:history="1">
+          <w:lang w:val="fr-GB" w:eastAsia="es-ES_tradnl"/>
+        </w:rPr>
+      </w:pPr>
+      <w:hyperlink w:anchor="_Toc106362524" w:history="1">
         <w:r>
           <w:rPr>
             <w:rStyle w:val="Hipervnculo"/>
@@ -1802,7 +1807,7 @@
             <w:noProof/>
             <w:webHidden/>
           </w:rPr>
-          <w:instrText xml:space="preserve"> PAGEREF _Toc104463541 \h </w:instrText>
+          <w:instrText xml:space="preserve"> PAGEREF _Toc106362524 \h </w:instrText>
         </w:r>
         <w:r>
           <w:rPr>
@@ -1846,9 +1851,10 @@
           <w:i w:val="0"/>
           <w:iCs w:val="0"/>
           <w:noProof/>
-        </w:rPr>
-      </w:pPr>
-      <w:hyperlink w:anchor="_Toc104463542" w:history="1">
+          <w:lang w:val="fr-GB" w:eastAsia="es-ES_tradnl"/>
+        </w:rPr>
+      </w:pPr>
+      <w:hyperlink w:anchor="_Toc106362525" w:history="1">
         <w:r>
           <w:rPr>
             <w:rStyle w:val="Hipervnculo"/>
@@ -1875,7 +1881,7 @@
             <w:noProof/>
             <w:webHidden/>
           </w:rPr>
-          <w:instrText xml:space="preserve"> PAGEREF _Toc104463542 \h </w:instrText>
+          <w:instrText xml:space="preserve"> PAGEREF _Toc106362525 \h </w:instrText>
         </w:r>
         <w:r>
           <w:rPr>
@@ -1919,9 +1925,10 @@
           <w:i w:val="0"/>
           <w:iCs w:val="0"/>
           <w:noProof/>
-        </w:rPr>
-      </w:pPr>
-      <w:hyperlink w:anchor="_Toc104463543" w:history="1">
+          <w:lang w:val="fr-GB" w:eastAsia="es-ES_tradnl"/>
+        </w:rPr>
+      </w:pPr>
+      <w:hyperlink w:anchor="_Toc106362526" w:history="1">
         <w:r>
           <w:rPr>
             <w:rStyle w:val="Hipervnculo"/>
@@ -1948,7 +1955,7 @@
             <w:noProof/>
             <w:webHidden/>
           </w:rPr>
-          <w:instrText xml:space="preserve"> PAGEREF _Toc104463543 \h </w:instrText>
+          <w:instrText xml:space="preserve"> PAGEREF _Toc106362526 \h </w:instrText>
         </w:r>
         <w:r>
           <w:rPr>
@@ -1992,9 +1999,10 @@
           <w:noProof/>
           <w:sz w:val="24"/>
           <w:szCs w:val="24"/>
-        </w:rPr>
-      </w:pPr>
-      <w:hyperlink w:anchor="_Toc104463544" w:history="1">
+          <w:lang w:val="fr-GB" w:eastAsia="es-ES_tradnl"/>
+        </w:rPr>
+      </w:pPr>
+      <w:hyperlink w:anchor="_Toc106362527" w:history="1">
         <w:r>
           <w:rPr>
             <w:rStyle w:val="Hipervnculo"/>
@@ -2021,7 +2029,7 @@
             <w:noProof/>
             <w:webHidden/>
           </w:rPr>
-          <w:instrText xml:space="preserve"> PAGEREF _Toc104463544 \h </w:instrText>
+          <w:instrText xml:space="preserve"> PAGEREF _Toc106362527 \h </w:instrText>
         </w:r>
         <w:r>
           <w:rPr>
@@ -2063,9 +2071,10 @@
           <w:noProof/>
           <w:sz w:val="24"/>
           <w:szCs w:val="24"/>
-        </w:rPr>
-      </w:pPr>
-      <w:hyperlink w:anchor="_Toc104463545" w:history="1">
+          <w:lang w:val="fr-GB" w:eastAsia="es-ES_tradnl"/>
+        </w:rPr>
+      </w:pPr>
+      <w:hyperlink w:anchor="_Toc106362528" w:history="1">
         <w:r>
           <w:rPr>
             <w:rStyle w:val="Hipervnculo"/>
@@ -2092,7 +2101,7 @@
             <w:noProof/>
             <w:webHidden/>
           </w:rPr>
-          <w:instrText xml:space="preserve"> PAGEREF _Toc104463545 \h </w:instrText>
+          <w:instrText xml:space="preserve"> PAGEREF _Toc106362528 \h </w:instrText>
         </w:r>
         <w:r>
           <w:rPr>
@@ -2136,9 +2145,10 @@
           <w:noProof/>
           <w:sz w:val="24"/>
           <w:szCs w:val="24"/>
-        </w:rPr>
-      </w:pPr>
-      <w:hyperlink w:anchor="_Toc104463546" w:history="1">
+          <w:lang w:val="fr-GB" w:eastAsia="es-ES_tradnl"/>
+        </w:rPr>
+      </w:pPr>
+      <w:hyperlink w:anchor="_Toc106362529" w:history="1">
         <w:r>
           <w:rPr>
             <w:rStyle w:val="Hipervnculo"/>
@@ -2165,7 +2175,7 @@
             <w:noProof/>
             <w:webHidden/>
           </w:rPr>
-          <w:instrText xml:space="preserve"> PAGEREF _Toc104463546 \h </w:instrText>
+          <w:instrText xml:space="preserve"> PAGEREF _Toc106362529 \h </w:instrText>
         </w:r>
         <w:r>
           <w:rPr>
@@ -2207,9 +2217,10 @@
           <w:noProof/>
           <w:sz w:val="24"/>
           <w:szCs w:val="24"/>
-        </w:rPr>
-      </w:pPr>
-      <w:hyperlink w:anchor="_Toc104463547" w:history="1">
+          <w:lang w:val="fr-GB" w:eastAsia="es-ES_tradnl"/>
+        </w:rPr>
+      </w:pPr>
+      <w:hyperlink w:anchor="_Toc106362530" w:history="1">
         <w:r>
           <w:rPr>
             <w:rStyle w:val="Hipervnculo"/>
@@ -2236,7 +2247,7 @@
             <w:noProof/>
             <w:webHidden/>
           </w:rPr>
-          <w:instrText xml:space="preserve"> PAGEREF _Toc104463547 \h </w:instrText>
+          <w:instrText xml:space="preserve"> PAGEREF _Toc106362530 \h </w:instrText>
         </w:r>
         <w:r>
           <w:rPr>
@@ -2278,9 +2289,10 @@
           <w:noProof/>
           <w:sz w:val="24"/>
           <w:szCs w:val="24"/>
-        </w:rPr>
-      </w:pPr>
-      <w:hyperlink w:anchor="_Toc104463548" w:history="1">
+          <w:lang w:val="fr-GB" w:eastAsia="es-ES_tradnl"/>
+        </w:rPr>
+      </w:pPr>
+      <w:hyperlink w:anchor="_Toc106362531" w:history="1">
         <w:r>
           <w:rPr>
             <w:rStyle w:val="Hipervnculo"/>
@@ -2307,7 +2319,7 @@
             <w:noProof/>
             <w:webHidden/>
           </w:rPr>
-          <w:instrText xml:space="preserve"> PAGEREF _Toc104463548 \h </w:instrText>
+          <w:instrText xml:space="preserve"> PAGEREF _Toc106362531 \h </w:instrText>
         </w:r>
         <w:r>
           <w:rPr>
@@ -2351,9 +2363,10 @@
           <w:noProof/>
           <w:sz w:val="24"/>
           <w:szCs w:val="24"/>
-        </w:rPr>
-      </w:pPr>
-      <w:hyperlink w:anchor="_Toc104463549" w:history="1">
+          <w:lang w:val="fr-GB" w:eastAsia="es-ES_tradnl"/>
+        </w:rPr>
+      </w:pPr>
+      <w:hyperlink w:anchor="_Toc106362532" w:history="1">
         <w:r>
           <w:rPr>
             <w:rStyle w:val="Hipervnculo"/>
@@ -2380,7 +2393,7 @@
             <w:noProof/>
             <w:webHidden/>
           </w:rPr>
-          <w:instrText xml:space="preserve"> PAGEREF _Toc104463549 \h </w:instrText>
+          <w:instrText xml:space="preserve"> PAGEREF _Toc106362532 \h </w:instrText>
         </w:r>
         <w:r>
           <w:rPr>
@@ -2422,15 +2435,16 @@
           <w:noProof/>
           <w:sz w:val="24"/>
           <w:szCs w:val="24"/>
-        </w:rPr>
-      </w:pPr>
-      <w:hyperlink w:anchor="_Toc104463550" w:history="1">
+          <w:lang w:val="fr-GB" w:eastAsia="es-ES_tradnl"/>
+        </w:rPr>
+      </w:pPr>
+      <w:hyperlink w:anchor="_Toc106362533" w:history="1">
         <w:r>
           <w:rPr>
             <w:rStyle w:val="Hipervnculo"/>
             <w:noProof/>
           </w:rPr>
-          <w:t>3.3.1 Text-Based Long Short-Term Memory (LSTM) Neural Network</w:t>
+          <w:t>3.3.1 Text-Based LSTM Model</w:t>
         </w:r>
         <w:r>
           <w:rPr>
@@ -2451,7 +2465,7 @@
             <w:noProof/>
             <w:webHidden/>
           </w:rPr>
-          <w:instrText xml:space="preserve"> PAGEREF _Toc104463550 \h </w:instrText>
+          <w:instrText xml:space="preserve"> PAGEREF _Toc106362533 \h </w:instrText>
         </w:r>
         <w:r>
           <w:rPr>
@@ -2493,15 +2507,16 @@
           <w:noProof/>
           <w:sz w:val="24"/>
           <w:szCs w:val="24"/>
-        </w:rPr>
-      </w:pPr>
-      <w:hyperlink w:anchor="_Toc104463551" w:history="1">
+          <w:lang w:val="fr-GB" w:eastAsia="es-ES_tradnl"/>
+        </w:rPr>
+      </w:pPr>
+      <w:hyperlink w:anchor="_Toc106362534" w:history="1">
         <w:r>
           <w:rPr>
             <w:rStyle w:val="Hipervnculo"/>
             <w:noProof/>
           </w:rPr>
-          <w:t>3.3.2 Feed Forward Neural Network (FFN)</w:t>
+          <w:t>3.3.2 Text-Based FFN Model</w:t>
         </w:r>
         <w:r>
           <w:rPr>
@@ -2522,7 +2537,7 @@
             <w:noProof/>
             <w:webHidden/>
           </w:rPr>
-          <w:instrText xml:space="preserve"> PAGEREF _Toc104463551 \h </w:instrText>
+          <w:instrText xml:space="preserve"> PAGEREF _Toc106362534 \h </w:instrText>
         </w:r>
         <w:r>
           <w:rPr>
@@ -2564,15 +2579,16 @@
           <w:noProof/>
           <w:sz w:val="24"/>
           <w:szCs w:val="24"/>
-        </w:rPr>
-      </w:pPr>
-      <w:hyperlink w:anchor="_Toc104463552" w:history="1">
+          <w:lang w:val="fr-GB" w:eastAsia="es-ES_tradnl"/>
+        </w:rPr>
+      </w:pPr>
+      <w:hyperlink w:anchor="_Toc106362535" w:history="1">
         <w:r>
           <w:rPr>
             <w:rStyle w:val="Hipervnculo"/>
             <w:noProof/>
           </w:rPr>
-          <w:t>3.3.3 Graph-Based LSTM Neural Network</w:t>
+          <w:t>3.3.3 Graph-Based FFN Model</w:t>
         </w:r>
         <w:r>
           <w:rPr>
@@ -2593,7 +2609,7 @@
             <w:noProof/>
             <w:webHidden/>
           </w:rPr>
-          <w:instrText xml:space="preserve"> PAGEREF _Toc104463552 \h </w:instrText>
+          <w:instrText xml:space="preserve"> PAGEREF _Toc106362535 \h </w:instrText>
         </w:r>
         <w:r>
           <w:rPr>
@@ -2635,15 +2651,16 @@
           <w:noProof/>
           <w:sz w:val="24"/>
           <w:szCs w:val="24"/>
-        </w:rPr>
-      </w:pPr>
-      <w:hyperlink w:anchor="_Toc104463553" w:history="1">
+          <w:lang w:val="fr-GB" w:eastAsia="es-ES_tradnl"/>
+        </w:rPr>
+      </w:pPr>
+      <w:hyperlink w:anchor="_Toc106362536" w:history="1">
         <w:r>
           <w:rPr>
             <w:rStyle w:val="Hipervnculo"/>
             <w:noProof/>
           </w:rPr>
-          <w:t>3.3.4 Graph-Based FFN</w:t>
+          <w:t>3.3.4 Graph-Based LSTM Model</w:t>
         </w:r>
         <w:r>
           <w:rPr>
@@ -2664,7 +2681,7 @@
             <w:noProof/>
             <w:webHidden/>
           </w:rPr>
-          <w:instrText xml:space="preserve"> PAGEREF _Toc104463553 \h </w:instrText>
+          <w:instrText xml:space="preserve"> PAGEREF _Toc106362536 \h </w:instrText>
         </w:r>
         <w:r>
           <w:rPr>
@@ -2706,15 +2723,16 @@
           <w:noProof/>
           <w:sz w:val="24"/>
           <w:szCs w:val="24"/>
-        </w:rPr>
-      </w:pPr>
-      <w:hyperlink w:anchor="_Toc104463554" w:history="1">
+          <w:lang w:val="fr-GB" w:eastAsia="es-ES_tradnl"/>
+        </w:rPr>
+      </w:pPr>
+      <w:hyperlink w:anchor="_Toc106362537" w:history="1">
         <w:r>
           <w:rPr>
             <w:rStyle w:val="Hipervnculo"/>
             <w:noProof/>
           </w:rPr>
-          <w:t>3.3.5 Tree-Based Models LSTM Neural Network</w:t>
+          <w:t>3.3.5 Tree-Based FFN Model</w:t>
         </w:r>
         <w:r>
           <w:rPr>
@@ -2735,7 +2753,7 @@
             <w:noProof/>
             <w:webHidden/>
           </w:rPr>
-          <w:instrText xml:space="preserve"> PAGEREF _Toc104463554 \h </w:instrText>
+          <w:instrText xml:space="preserve"> PAGEREF _Toc106362537 \h </w:instrText>
         </w:r>
         <w:r>
           <w:rPr>
@@ -2777,15 +2795,16 @@
           <w:noProof/>
           <w:sz w:val="24"/>
           <w:szCs w:val="24"/>
-        </w:rPr>
-      </w:pPr>
-      <w:hyperlink w:anchor="_Toc104463555" w:history="1">
+          <w:lang w:val="fr-GB" w:eastAsia="es-ES_tradnl"/>
+        </w:rPr>
+      </w:pPr>
+      <w:hyperlink w:anchor="_Toc106362538" w:history="1">
         <w:r>
           <w:rPr>
             <w:rStyle w:val="Hipervnculo"/>
             <w:noProof/>
           </w:rPr>
-          <w:t>3.3.6 Tree-Based FFN</w:t>
+          <w:t>3.3.6 Tree-Based LSTM Model</w:t>
         </w:r>
         <w:r>
           <w:rPr>
@@ -2806,7 +2825,7 @@
             <w:noProof/>
             <w:webHidden/>
           </w:rPr>
-          <w:instrText xml:space="preserve"> PAGEREF _Toc104463555 \h </w:instrText>
+          <w:instrText xml:space="preserve"> PAGEREF _Toc106362538 \h </w:instrText>
         </w:r>
         <w:r>
           <w:rPr>
@@ -2850,9 +2869,10 @@
           <w:i w:val="0"/>
           <w:iCs w:val="0"/>
           <w:noProof/>
-        </w:rPr>
-      </w:pPr>
-      <w:hyperlink w:anchor="_Toc104463556" w:history="1">
+          <w:lang w:val="fr-GB" w:eastAsia="es-ES_tradnl"/>
+        </w:rPr>
+      </w:pPr>
+      <w:hyperlink w:anchor="_Toc106362539" w:history="1">
         <w:r>
           <w:rPr>
             <w:rStyle w:val="Hipervnculo"/>
@@ -2879,7 +2899,7 @@
             <w:noProof/>
             <w:webHidden/>
           </w:rPr>
-          <w:instrText xml:space="preserve"> PAGEREF _Toc104463556 \h </w:instrText>
+          <w:instrText xml:space="preserve"> PAGEREF _Toc106362539 \h </w:instrText>
         </w:r>
         <w:r>
           <w:rPr>
@@ -2923,9 +2943,10 @@
           <w:i w:val="0"/>
           <w:iCs w:val="0"/>
           <w:noProof/>
-        </w:rPr>
-      </w:pPr>
-      <w:hyperlink w:anchor="_Toc104463557" w:history="1">
+          <w:lang w:val="fr-GB" w:eastAsia="es-ES_tradnl"/>
+        </w:rPr>
+      </w:pPr>
+      <w:hyperlink w:anchor="_Toc106362540" w:history="1">
         <w:r>
           <w:rPr>
             <w:rStyle w:val="Hipervnculo"/>
@@ -2952,7 +2973,7 @@
             <w:noProof/>
             <w:webHidden/>
           </w:rPr>
-          <w:instrText xml:space="preserve"> PAGEREF _Toc104463557 \h </w:instrText>
+          <w:instrText xml:space="preserve"> PAGEREF _Toc106362540 \h </w:instrText>
         </w:r>
         <w:r>
           <w:rPr>
@@ -2996,9 +3017,10 @@
           <w:i w:val="0"/>
           <w:iCs w:val="0"/>
           <w:noProof/>
-        </w:rPr>
-      </w:pPr>
-      <w:hyperlink w:anchor="_Toc104463558" w:history="1">
+          <w:lang w:val="fr-GB" w:eastAsia="es-ES_tradnl"/>
+        </w:rPr>
+      </w:pPr>
+      <w:hyperlink w:anchor="_Toc106362541" w:history="1">
         <w:r>
           <w:rPr>
             <w:rStyle w:val="Hipervnculo"/>
@@ -3025,7 +3047,7 @@
             <w:noProof/>
             <w:webHidden/>
           </w:rPr>
-          <w:instrText xml:space="preserve"> PAGEREF _Toc104463558 \h </w:instrText>
+          <w:instrText xml:space="preserve"> PAGEREF _Toc106362541 \h </w:instrText>
         </w:r>
         <w:r>
           <w:rPr>
@@ -3069,9 +3091,10 @@
           <w:i w:val="0"/>
           <w:iCs w:val="0"/>
           <w:noProof/>
-        </w:rPr>
-      </w:pPr>
-      <w:hyperlink w:anchor="_Toc104463559" w:history="1">
+          <w:lang w:val="fr-GB" w:eastAsia="es-ES_tradnl"/>
+        </w:rPr>
+      </w:pPr>
+      <w:hyperlink w:anchor="_Toc106362542" w:history="1">
         <w:r>
           <w:rPr>
             <w:rStyle w:val="Hipervnculo"/>
@@ -3098,7 +3121,7 @@
             <w:noProof/>
             <w:webHidden/>
           </w:rPr>
-          <w:instrText xml:space="preserve"> PAGEREF _Toc104463559 \h </w:instrText>
+          <w:instrText xml:space="preserve"> PAGEREF _Toc106362542 \h </w:instrText>
         </w:r>
         <w:r>
           <w:rPr>
@@ -3142,9 +3165,10 @@
           <w:i w:val="0"/>
           <w:iCs w:val="0"/>
           <w:noProof/>
-        </w:rPr>
-      </w:pPr>
-      <w:hyperlink w:anchor="_Toc104463560" w:history="1">
+          <w:lang w:val="fr-GB" w:eastAsia="es-ES_tradnl"/>
+        </w:rPr>
+      </w:pPr>
+      <w:hyperlink w:anchor="_Toc106362543" w:history="1">
         <w:r>
           <w:rPr>
             <w:rStyle w:val="Hipervnculo"/>
@@ -3171,7 +3195,7 @@
             <w:noProof/>
             <w:webHidden/>
           </w:rPr>
-          <w:instrText xml:space="preserve"> PAGEREF _Toc104463560 \h </w:instrText>
+          <w:instrText xml:space="preserve"> PAGEREF _Toc106362543 \h </w:instrText>
         </w:r>
         <w:r>
           <w:rPr>
@@ -3215,9 +3239,10 @@
           <w:i w:val="0"/>
           <w:iCs w:val="0"/>
           <w:noProof/>
-        </w:rPr>
-      </w:pPr>
-      <w:hyperlink w:anchor="_Toc104463561" w:history="1">
+          <w:lang w:val="fr-GB" w:eastAsia="es-ES_tradnl"/>
+        </w:rPr>
+      </w:pPr>
+      <w:hyperlink w:anchor="_Toc106362544" w:history="1">
         <w:r>
           <w:rPr>
             <w:rStyle w:val="Hipervnculo"/>
@@ -3244,7 +3269,7 @@
             <w:noProof/>
             <w:webHidden/>
           </w:rPr>
-          <w:instrText xml:space="preserve"> PAGEREF _Toc104463561 \h </w:instrText>
+          <w:instrText xml:space="preserve"> PAGEREF _Toc106362544 \h </w:instrText>
         </w:r>
         <w:r>
           <w:rPr>
@@ -3288,9 +3313,10 @@
           <w:noProof/>
           <w:sz w:val="24"/>
           <w:szCs w:val="24"/>
-        </w:rPr>
-      </w:pPr>
-      <w:hyperlink w:anchor="_Toc104463562" w:history="1">
+          <w:lang w:val="fr-GB" w:eastAsia="es-ES_tradnl"/>
+        </w:rPr>
+      </w:pPr>
+      <w:hyperlink w:anchor="_Toc106362545" w:history="1">
         <w:r>
           <w:rPr>
             <w:rStyle w:val="Hipervnculo"/>
@@ -3317,7 +3343,7 @@
             <w:noProof/>
             <w:webHidden/>
           </w:rPr>
-          <w:instrText xml:space="preserve"> PAGEREF _Toc104463562 \h </w:instrText>
+          <w:instrText xml:space="preserve"> PAGEREF _Toc106362545 \h </w:instrText>
         </w:r>
         <w:r>
           <w:rPr>
@@ -3361,9 +3387,10 @@
           <w:noProof/>
           <w:sz w:val="24"/>
           <w:szCs w:val="24"/>
-        </w:rPr>
-      </w:pPr>
-      <w:hyperlink w:anchor="_Toc104463563" w:history="1">
+          <w:lang w:val="fr-GB" w:eastAsia="es-ES_tradnl"/>
+        </w:rPr>
+      </w:pPr>
+      <w:hyperlink w:anchor="_Toc106362546" w:history="1">
         <w:r>
           <w:rPr>
             <w:rStyle w:val="Hipervnculo"/>
@@ -3390,7 +3417,7 @@
             <w:noProof/>
             <w:webHidden/>
           </w:rPr>
-          <w:instrText xml:space="preserve"> PAGEREF _Toc104463563 \h </w:instrText>
+          <w:instrText xml:space="preserve"> PAGEREF _Toc106362546 \h </w:instrText>
         </w:r>
         <w:r>
           <w:rPr>
@@ -3434,9 +3461,10 @@
           <w:noProof/>
           <w:sz w:val="24"/>
           <w:szCs w:val="24"/>
-        </w:rPr>
-      </w:pPr>
-      <w:hyperlink w:anchor="_Toc104463564" w:history="1">
+          <w:lang w:val="fr-GB" w:eastAsia="es-ES_tradnl"/>
+        </w:rPr>
+      </w:pPr>
+      <w:hyperlink w:anchor="_Toc106362547" w:history="1">
         <w:r>
           <w:rPr>
             <w:rStyle w:val="Hipervnculo"/>
@@ -3463,7 +3491,7 @@
             <w:noProof/>
             <w:webHidden/>
           </w:rPr>
-          <w:instrText xml:space="preserve"> PAGEREF _Toc104463564 \h </w:instrText>
+          <w:instrText xml:space="preserve"> PAGEREF _Toc106362547 \h </w:instrText>
         </w:r>
         <w:r>
           <w:rPr>
@@ -3660,7 +3688,7 @@
       <w:bookmarkStart w:id="2" w:name="_Toc209836616"/>
       <w:bookmarkStart w:id="3" w:name="_Toc209836842"/>
       <w:bookmarkStart w:id="4" w:name="_Toc209873179"/>
-      <w:bookmarkStart w:id="5" w:name="_Toc104463537"/>
+      <w:bookmarkStart w:id="5" w:name="_Toc106362520"/>
       <w:r>
         <w:lastRenderedPageBreak/>
         <w:t>Introduction</w:t>
@@ -3676,7 +3704,7 @@
         <w:pStyle w:val="Ttulo2"/>
         <w:jc w:val="both"/>
       </w:pPr>
-      <w:bookmarkStart w:id="6" w:name="_Toc104463538"/>
+      <w:bookmarkStart w:id="6" w:name="_Toc106362521"/>
       <w:r>
         <w:t>Project Overview</w:t>
       </w:r>
@@ -4412,7 +4440,7 @@
         <w:pStyle w:val="Ttulo2"/>
         <w:jc w:val="both"/>
       </w:pPr>
-      <w:bookmarkStart w:id="7" w:name="_Toc104463539"/>
+      <w:bookmarkStart w:id="7" w:name="_Toc106362522"/>
       <w:r>
         <w:t>Aims and Objective</w:t>
       </w:r>
@@ -5221,6 +5249,7 @@
         </w:rPr>
         <w:t xml:space="preserve"> </w:t>
       </w:r>
+      <w:proofErr w:type="gramStart"/>
       <w:r>
         <w:rPr>
           <w:rFonts w:ascii="Menlo" w:hAnsi="Menlo" w:cs="Menlo"/>
@@ -5241,6 +5270,7 @@
         </w:rPr>
         <w:t>[</w:t>
       </w:r>
+      <w:proofErr w:type="gramEnd"/>
       <w:r>
         <w:rPr>
           <w:rFonts w:ascii="Menlo" w:hAnsi="Menlo" w:cs="Menlo"/>
@@ -5346,6 +5376,7 @@
         </w:rPr>
         <w:t xml:space="preserve">                </w:t>
       </w:r>
+      <w:proofErr w:type="gramStart"/>
       <w:r>
         <w:rPr>
           <w:rFonts w:ascii="Menlo" w:hAnsi="Menlo" w:cs="Menlo"/>
@@ -5366,6 +5397,7 @@
         </w:rPr>
         <w:t>[</w:t>
       </w:r>
+      <w:proofErr w:type="gramEnd"/>
       <w:r>
         <w:rPr>
           <w:rFonts w:ascii="Menlo" w:hAnsi="Menlo" w:cs="Menlo"/>
@@ -6681,11 +6713,11 @@
           <w:lang w:eastAsia="ja-JP"/>
         </w:rPr>
       </w:pPr>
-      <w:bookmarkStart w:id="10" w:name="_Toc104463540"/>
-      <w:bookmarkStart w:id="11" w:name="_Toc201479942"/>
-      <w:bookmarkStart w:id="12" w:name="_Toc209836625"/>
-      <w:bookmarkStart w:id="13" w:name="_Toc209836851"/>
-      <w:bookmarkStart w:id="14" w:name="_Toc209873184"/>
+      <w:bookmarkStart w:id="10" w:name="_Toc201479942"/>
+      <w:bookmarkStart w:id="11" w:name="_Toc209836625"/>
+      <w:bookmarkStart w:id="12" w:name="_Toc209836851"/>
+      <w:bookmarkStart w:id="13" w:name="_Toc209873184"/>
+      <w:bookmarkStart w:id="14" w:name="_Toc106362523"/>
       <w:bookmarkEnd w:id="8"/>
       <w:bookmarkEnd w:id="9"/>
       <w:r>
@@ -6702,7 +6734,7 @@
         </w:rPr>
         <w:t>Review</w:t>
       </w:r>
-      <w:bookmarkEnd w:id="10"/>
+      <w:bookmarkEnd w:id="14"/>
     </w:p>
     <w:p>
       <w:pPr>
@@ -6953,7 +6985,7 @@
           <w:lang w:eastAsia="ja-JP"/>
         </w:rPr>
       </w:pPr>
-      <w:bookmarkStart w:id="15" w:name="_Toc104463541"/>
+      <w:bookmarkStart w:id="15" w:name="_Toc106362524"/>
       <w:r>
         <w:rPr>
           <w:rFonts w:eastAsia="MS Mincho"/>
@@ -7022,10 +7054,10 @@
         <w:t>It gives an overall picture about the work with a clear review of the relevant literature. The background of the project should be given.  What have been done to deal with the problem should be stated clearly.  The pros and cons of various existing algorithms and approaches should be stated as well.  Differences between your proposed method and the existing ones should be briefly described. It is important to make sure that the discussion is structured and coherent; the key issues are summarised; key and relevant references are used critically analysed and the literature is covered comprehensively.</w:t>
       </w:r>
     </w:p>
+    <w:bookmarkEnd w:id="10"/>
     <w:bookmarkEnd w:id="11"/>
     <w:bookmarkEnd w:id="12"/>
     <w:bookmarkEnd w:id="13"/>
-    <w:bookmarkEnd w:id="14"/>
     <w:p>
       <w:pPr>
         <w:jc w:val="both"/>
@@ -7041,7 +7073,7 @@
         <w:pStyle w:val="Ttulo1"/>
         <w:jc w:val="both"/>
       </w:pPr>
-      <w:bookmarkStart w:id="16" w:name="_Toc104463542"/>
+      <w:bookmarkStart w:id="16" w:name="_Toc106362525"/>
       <w:r>
         <w:lastRenderedPageBreak/>
         <w:t>Background Theories</w:t>
@@ -7232,7 +7264,7 @@
         <w:pStyle w:val="Ttulo1"/>
         <w:jc w:val="both"/>
       </w:pPr>
-      <w:bookmarkStart w:id="17" w:name="_Toc104463543"/>
+      <w:bookmarkStart w:id="17" w:name="_Toc106362526"/>
       <w:r>
         <w:lastRenderedPageBreak/>
         <w:t>Objectives, Specifications and Design</w:t>
@@ -7244,7 +7276,7 @@
         <w:pStyle w:val="Ttulo2"/>
         <w:jc w:val="both"/>
       </w:pPr>
-      <w:bookmarkStart w:id="18" w:name="_Toc104463544"/>
+      <w:bookmarkStart w:id="18" w:name="_Toc106362527"/>
       <w:r>
         <w:t>Specific Project Objectives</w:t>
       </w:r>
@@ -7428,7 +7460,7 @@
         <w:spacing w:line="240" w:lineRule="auto"/>
         <w:jc w:val="both"/>
       </w:pPr>
-      <w:bookmarkStart w:id="19" w:name="_Toc104463545"/>
+      <w:bookmarkStart w:id="19" w:name="_Toc106362528"/>
       <w:r>
         <w:t>Classification Categories</w:t>
       </w:r>
@@ -7561,7 +7593,7 @@
         <w:pStyle w:val="Ttulo2"/>
         <w:jc w:val="both"/>
       </w:pPr>
-      <w:bookmarkStart w:id="20" w:name="_Toc104463546"/>
+      <w:bookmarkStart w:id="20" w:name="_Toc106362529"/>
       <w:r>
         <w:t xml:space="preserve">Technical </w:t>
       </w:r>
@@ -7575,7 +7607,7 @@
         <w:pStyle w:val="Ttulo3"/>
         <w:jc w:val="both"/>
       </w:pPr>
-      <w:bookmarkStart w:id="21" w:name="_Toc104463547"/>
+      <w:bookmarkStart w:id="21" w:name="_Toc106362530"/>
       <w:r>
         <w:t>Models</w:t>
       </w:r>
@@ -7800,7 +7832,7 @@
         <w:pStyle w:val="Ttulo3"/>
         <w:jc w:val="both"/>
       </w:pPr>
-      <w:bookmarkStart w:id="22" w:name="_Toc104463548"/>
+      <w:bookmarkStart w:id="22" w:name="_Toc106362531"/>
       <w:r>
         <w:t>Datasets</w:t>
       </w:r>
@@ -8006,7 +8038,21 @@
         <w:rPr>
           <w:lang w:eastAsia="en-US"/>
         </w:rPr>
-        <w:t xml:space="preserve"> of section 3.1.1. It is also divided into three groups: C, Java and Python. </w:t>
+        <w:t xml:space="preserve"> of section 3.1.1. It is also divided into three groups: C, </w:t>
+      </w:r>
+      <w:proofErr w:type="gramStart"/>
+      <w:r>
+        <w:rPr>
+          <w:lang w:eastAsia="en-US"/>
+        </w:rPr>
+        <w:t>Java</w:t>
+      </w:r>
+      <w:proofErr w:type="gramEnd"/>
+      <w:r>
+        <w:rPr>
+          <w:lang w:eastAsia="en-US"/>
+        </w:rPr>
+        <w:t xml:space="preserve"> and Python. </w:t>
       </w:r>
       <w:r>
         <w:rPr>
@@ -8038,7 +8084,7 @@
         <w:pStyle w:val="Ttulo2"/>
         <w:jc w:val="both"/>
       </w:pPr>
-      <w:bookmarkStart w:id="23" w:name="_Toc104463549"/>
+      <w:bookmarkStart w:id="23" w:name="_Toc106362532"/>
       <w:r>
         <w:t>Design</w:t>
       </w:r>
@@ -8075,7 +8121,7 @@
         <w:pStyle w:val="Ttulo3"/>
         <w:jc w:val="both"/>
       </w:pPr>
-      <w:bookmarkStart w:id="24" w:name="_Toc104463550"/>
+      <w:bookmarkStart w:id="24" w:name="_Toc106362533"/>
       <w:r>
         <w:t>Text-Based</w:t>
       </w:r>
@@ -8085,10 +8131,10 @@
       <w:r>
         <w:t xml:space="preserve">LSTM </w:t>
       </w:r>
+      <w:r>
+        <w:t>Model</w:t>
+      </w:r>
       <w:bookmarkEnd w:id="24"/>
-      <w:r>
-        <w:t>Model</w:t>
-      </w:r>
     </w:p>
     <w:p>
       <w:pPr>
@@ -8506,7 +8552,7 @@
         <w:pStyle w:val="Ttulo3"/>
         <w:jc w:val="both"/>
       </w:pPr>
-      <w:bookmarkStart w:id="25" w:name="_Toc104463551"/>
+      <w:bookmarkStart w:id="25" w:name="_Toc106362534"/>
       <w:r>
         <w:lastRenderedPageBreak/>
         <w:t>Te</w:t>
@@ -8520,10 +8566,10 @@
       <w:r>
         <w:t>FFN</w:t>
       </w:r>
+      <w:r>
+        <w:t xml:space="preserve"> Model</w:t>
+      </w:r>
       <w:bookmarkEnd w:id="25"/>
-      <w:r>
-        <w:t xml:space="preserve"> Model</w:t>
-      </w:r>
     </w:p>
     <w:p>
       <w:pPr>
@@ -9145,59 +9191,53 @@
         <w:pStyle w:val="Ttulo3"/>
         <w:jc w:val="both"/>
       </w:pPr>
-      <w:bookmarkStart w:id="26" w:name="_Toc104463553"/>
-      <w:bookmarkStart w:id="27" w:name="_Toc104463552"/>
-      <w:r>
-        <w:t>Graph-Based FFN</w:t>
+      <w:bookmarkStart w:id="26" w:name="_Toc106362535"/>
+      <w:r>
+        <w:t>Graph-Based FFN Model</w:t>
       </w:r>
       <w:bookmarkEnd w:id="26"/>
-      <w:r>
-        <w:t xml:space="preserve"> Model</w:t>
-      </w:r>
     </w:p>
     <w:p>
       <w:pPr>
         <w:pStyle w:val="Ttulo3"/>
         <w:jc w:val="both"/>
       </w:pPr>
+      <w:bookmarkStart w:id="27" w:name="_Toc106362536"/>
       <w:r>
         <w:t xml:space="preserve">Graph-Based LSTM </w:t>
       </w:r>
+      <w:r>
+        <w:t>Model</w:t>
+      </w:r>
       <w:bookmarkEnd w:id="27"/>
       <w:r>
+        <w:t xml:space="preserve"> </w:t>
+      </w:r>
+    </w:p>
+    <w:p>
+      <w:pPr>
+        <w:pStyle w:val="Ttulo3"/>
+        <w:jc w:val="both"/>
+      </w:pPr>
+      <w:bookmarkStart w:id="28" w:name="_Toc106362537"/>
+      <w:r>
+        <w:t>Tree-Based FFN Model</w:t>
+      </w:r>
+      <w:bookmarkEnd w:id="28"/>
+    </w:p>
+    <w:p>
+      <w:pPr>
+        <w:pStyle w:val="Ttulo3"/>
+        <w:jc w:val="both"/>
+      </w:pPr>
+      <w:bookmarkStart w:id="29" w:name="_Toc106362538"/>
+      <w:r>
+        <w:t xml:space="preserve">Tree-Based LSTM </w:t>
+      </w:r>
+      <w:r>
         <w:t>Model</w:t>
       </w:r>
-      <w:r>
-        <w:t xml:space="preserve"> </w:t>
-      </w:r>
-    </w:p>
-    <w:p>
-      <w:pPr>
-        <w:pStyle w:val="Ttulo3"/>
-        <w:jc w:val="both"/>
-      </w:pPr>
-      <w:bookmarkStart w:id="28" w:name="_Toc104463555"/>
-      <w:bookmarkStart w:id="29" w:name="_Toc104463554"/>
-      <w:r>
-        <w:t>Tree-Based FFN</w:t>
-      </w:r>
-      <w:bookmarkEnd w:id="28"/>
-      <w:r>
-        <w:t xml:space="preserve"> Model</w:t>
-      </w:r>
-    </w:p>
-    <w:p>
-      <w:pPr>
-        <w:pStyle w:val="Ttulo3"/>
-        <w:jc w:val="both"/>
-      </w:pPr>
-      <w:r>
-        <w:t xml:space="preserve">Tree-Based LSTM </w:t>
-      </w:r>
       <w:bookmarkEnd w:id="29"/>
-      <w:r>
-        <w:t>Model</w:t>
-      </w:r>
     </w:p>
     <w:p>
       <w:pPr>
@@ -9298,7 +9338,7 @@
         <w:pStyle w:val="Ttulo1"/>
         <w:jc w:val="both"/>
       </w:pPr>
-      <w:bookmarkStart w:id="30" w:name="_Toc104463556"/>
+      <w:bookmarkStart w:id="30" w:name="_Toc106362539"/>
       <w:r>
         <w:lastRenderedPageBreak/>
         <w:t>Methodology and Implementation</w:t>
@@ -9379,7 +9419,7 @@
         <w:pStyle w:val="Ttulo1"/>
         <w:jc w:val="both"/>
       </w:pPr>
-      <w:bookmarkStart w:id="31" w:name="_Toc104463557"/>
+      <w:bookmarkStart w:id="31" w:name="_Toc106362540"/>
       <w:r>
         <w:lastRenderedPageBreak/>
         <w:t>Results, Analysis and Evaluation</w:t>
@@ -9419,7 +9459,7 @@
         <w:pStyle w:val="Ttulo1"/>
         <w:jc w:val="both"/>
       </w:pPr>
-      <w:bookmarkStart w:id="32" w:name="_Toc104463558"/>
+      <w:bookmarkStart w:id="32" w:name="_Toc106362541"/>
       <w:r>
         <w:lastRenderedPageBreak/>
         <w:t>Legal, Social, Ethical and Professional Issues</w:t>
@@ -9453,7 +9493,7 @@
         <w:pStyle w:val="Ttulo1"/>
         <w:jc w:val="both"/>
       </w:pPr>
-      <w:bookmarkStart w:id="33" w:name="_Toc104463559"/>
+      <w:bookmarkStart w:id="33" w:name="_Toc106362542"/>
       <w:r>
         <w:lastRenderedPageBreak/>
         <w:t>Conclusion</w:t>
@@ -9477,7 +9517,7 @@
       <w:bookmarkStart w:id="35" w:name="_Toc209836639"/>
       <w:bookmarkStart w:id="36" w:name="_Toc209836865"/>
       <w:bookmarkStart w:id="37" w:name="_Toc209873188"/>
-      <w:bookmarkStart w:id="38" w:name="_Toc104463560"/>
+      <w:bookmarkStart w:id="38" w:name="_Toc106362543"/>
       <w:r>
         <w:lastRenderedPageBreak/>
         <w:t>References</w:t>
@@ -9536,7 +9576,7 @@
         <w:pStyle w:val="Ttulo1"/>
         <w:jc w:val="both"/>
       </w:pPr>
-      <w:bookmarkStart w:id="39" w:name="_Toc104463561"/>
+      <w:bookmarkStart w:id="39" w:name="_Toc106362544"/>
       <w:r>
         <w:lastRenderedPageBreak/>
         <w:t>Appendices</w:t>
@@ -9548,7 +9588,7 @@
         <w:pStyle w:val="Ttulo2"/>
         <w:jc w:val="both"/>
       </w:pPr>
-      <w:bookmarkStart w:id="40" w:name="_Toc104463562"/>
+      <w:bookmarkStart w:id="40" w:name="_Toc106362545"/>
       <w:r>
         <w:t>Appendix A:</w:t>
       </w:r>
@@ -9570,7 +9610,7 @@
         <w:pStyle w:val="Ttulo2"/>
         <w:jc w:val="both"/>
       </w:pPr>
-      <w:bookmarkStart w:id="41" w:name="_Toc104463563"/>
+      <w:bookmarkStart w:id="41" w:name="_Toc106362546"/>
       <w:r>
         <w:t>Appendix B:</w:t>
       </w:r>
@@ -9626,7 +9666,7 @@
         <w:pStyle w:val="Ttulo2"/>
         <w:jc w:val="both"/>
       </w:pPr>
-      <w:bookmarkStart w:id="42" w:name="_Toc104463564"/>
+      <w:bookmarkStart w:id="42" w:name="_Toc106362547"/>
       <w:r>
         <w:t>Appendix B: Points to Note</w:t>
       </w:r>
@@ -13448,6 +13488,7 @@
   </w:compat>
   <w:rsids>
     <w:rsidRoot w:val="0061488D"/>
+    <w:rsid w:val="00097F73"/>
     <w:rsid w:val="001D48E8"/>
     <w:rsid w:val="002B0CAF"/>
     <w:rsid w:val="003412F5"/>
@@ -13463,6 +13504,7 @@
     <w:rsid w:val="00686632"/>
     <w:rsid w:val="006A1993"/>
     <w:rsid w:val="007039B9"/>
+    <w:rsid w:val="007B3949"/>
     <w:rsid w:val="007C3F96"/>
     <w:rsid w:val="008746B7"/>
     <w:rsid w:val="008A2192"/>
@@ -13470,7 +13512,6 @@
     <w:rsid w:val="00A75299"/>
     <w:rsid w:val="00B85797"/>
     <w:rsid w:val="00BA1235"/>
-    <w:rsid w:val="00BB4645"/>
     <w:rsid w:val="00C75714"/>
     <w:rsid w:val="00CA2324"/>
     <w:rsid w:val="00D168E5"/>

</xml_diff>